<commit_message>
CAP06 - ACCOUNT SETUP PART 01
</commit_message>
<xml_diff>
--- a/GCP_Cloudguru/GCP CLOUD GURU.docx
+++ b/GCP_Cloudguru/GCP CLOUD GURU.docx
@@ -94,8 +94,215 @@
         <w:t xml:space="preserve"> </w:t>
       </w:r>
     </w:p>
-    <w:p/>
-    <w:p/>
+    <w:p>
+      <w:r>
+        <w:t>Cap06 – Budgets</w:t>
+      </w:r>
+    </w:p>
+    <w:p>
+      <w:hyperlink r:id="rId7" w:history="1">
+        <w:r>
+          <w:rPr>
+            <w:rStyle w:val="Hyperlink"/>
+          </w:rPr>
+          <w:t>https://cloud.google.com/billing/docs/how-to/export-data-bigquery</w:t>
+        </w:r>
+      </w:hyperlink>
+      <w:r>
+        <w:t xml:space="preserve"> </w:t>
+      </w:r>
+    </w:p>
+    <w:p>
+      <w:hyperlink r:id="rId8" w:history="1">
+        <w:r>
+          <w:rPr>
+            <w:rStyle w:val="Hyperlink"/>
+          </w:rPr>
+          <w:t>https://cloud.google.com/billing/docs/how-to/budgets</w:t>
+        </w:r>
+      </w:hyperlink>
+    </w:p>
+    <w:p>
+      <w:hyperlink r:id="rId9" w:history="1">
+        <w:r>
+          <w:rPr>
+            <w:rStyle w:val="Hyperlink"/>
+          </w:rPr>
+          <w:t>https://cloud.google.com/billing/docs/how-to/billing-access</w:t>
+        </w:r>
+      </w:hyperlink>
+      <w:r>
+        <w:t xml:space="preserve"> </w:t>
+      </w:r>
+    </w:p>
+    <w:p>
+      <w:hyperlink r:id="rId10" w:history="1">
+        <w:r>
+          <w:rPr>
+            <w:rStyle w:val="Hyperlink"/>
+          </w:rPr>
+          <w:t>https://myaccount.google.com/</w:t>
+        </w:r>
+      </w:hyperlink>
+      <w:r>
+        <w:t xml:space="preserve"> </w:t>
+      </w:r>
+    </w:p>
+    <w:p>
+      <w:hyperlink r:id="rId11" w:history="1">
+        <w:r>
+          <w:rPr>
+            <w:rStyle w:val="Hyperlink"/>
+          </w:rPr>
+          <w:t>https://support.google.com/a/answer/9807615</w:t>
+        </w:r>
+      </w:hyperlink>
+      <w:r>
+        <w:t xml:space="preserve"> </w:t>
+      </w:r>
+    </w:p>
+    <w:p>
+      <w:pPr>
+        <w:rPr>
+          <w:lang w:val="pt-BR"/>
+        </w:rPr>
+      </w:pPr>
+      <w:r>
+        <w:rPr>
+          <w:lang w:val="pt-BR"/>
+        </w:rPr>
+        <w:t>Dar permissão a outra p</w:t>
+      </w:r>
+      <w:r>
+        <w:rPr>
+          <w:lang w:val="pt-BR"/>
+        </w:rPr>
+        <w:t>essoa (</w:t>
+      </w:r>
+      <w:proofErr w:type="spellStart"/>
+      <w:r>
+        <w:rPr>
+          <w:lang w:val="pt-BR"/>
+        </w:rPr>
+        <w:t>billing</w:t>
+      </w:r>
+      <w:proofErr w:type="spellEnd"/>
+      <w:r>
+        <w:rPr>
+          <w:lang w:val="pt-BR"/>
+        </w:rPr>
+        <w:t>)</w:t>
+      </w:r>
+    </w:p>
+    <w:p>
+      <w:pPr>
+        <w:rPr>
+          <w:lang w:val="pt-BR"/>
+        </w:rPr>
+      </w:pPr>
+      <w:r>
+        <w:rPr>
+          <w:noProof/>
+        </w:rPr>
+        <w:lastRenderedPageBreak/>
+        <w:drawing>
+          <wp:inline distT="0" distB="0" distL="0" distR="0" wp14:anchorId="614855B4" wp14:editId="22CCD9A9">
+            <wp:extent cx="5943600" cy="1717675"/>
+            <wp:effectExtent l="0" t="0" r="0" b="0"/>
+            <wp:docPr id="2" name="Imagem 2"/>
+            <wp:cNvGraphicFramePr>
+              <a:graphicFrameLocks xmlns:a="http://schemas.openxmlformats.org/drawingml/2006/main" noChangeAspect="1"/>
+            </wp:cNvGraphicFramePr>
+            <a:graphic xmlns:a="http://schemas.openxmlformats.org/drawingml/2006/main">
+              <a:graphicData uri="http://schemas.openxmlformats.org/drawingml/2006/picture">
+                <pic:pic xmlns:pic="http://schemas.openxmlformats.org/drawingml/2006/picture">
+                  <pic:nvPicPr>
+                    <pic:cNvPr id="1" name=""/>
+                    <pic:cNvPicPr/>
+                  </pic:nvPicPr>
+                  <pic:blipFill>
+                    <a:blip r:embed="rId12"/>
+                    <a:stretch>
+                      <a:fillRect/>
+                    </a:stretch>
+                  </pic:blipFill>
+                  <pic:spPr>
+                    <a:xfrm>
+                      <a:off x="0" y="0"/>
+                      <a:ext cx="5943600" cy="1717675"/>
+                    </a:xfrm>
+                    <a:prstGeom prst="rect">
+                      <a:avLst/>
+                    </a:prstGeom>
+                  </pic:spPr>
+                </pic:pic>
+              </a:graphicData>
+            </a:graphic>
+          </wp:inline>
+        </w:drawing>
+      </w:r>
+    </w:p>
+    <w:p>
+      <w:pPr>
+        <w:rPr>
+          <w:lang w:val="pt-BR"/>
+        </w:rPr>
+      </w:pPr>
+      <w:r>
+        <w:rPr>
+          <w:noProof/>
+        </w:rPr>
+        <w:drawing>
+          <wp:inline distT="0" distB="0" distL="0" distR="0" wp14:anchorId="013A6164" wp14:editId="05D6F0CF">
+            <wp:extent cx="4000500" cy="3075171"/>
+            <wp:effectExtent l="0" t="0" r="0" b="0"/>
+            <wp:docPr id="3" name="Imagem 3"/>
+            <wp:cNvGraphicFramePr>
+              <a:graphicFrameLocks xmlns:a="http://schemas.openxmlformats.org/drawingml/2006/main" noChangeAspect="1"/>
+            </wp:cNvGraphicFramePr>
+            <a:graphic xmlns:a="http://schemas.openxmlformats.org/drawingml/2006/main">
+              <a:graphicData uri="http://schemas.openxmlformats.org/drawingml/2006/picture">
+                <pic:pic xmlns:pic="http://schemas.openxmlformats.org/drawingml/2006/picture">
+                  <pic:nvPicPr>
+                    <pic:cNvPr id="1" name=""/>
+                    <pic:cNvPicPr/>
+                  </pic:nvPicPr>
+                  <pic:blipFill>
+                    <a:blip r:embed="rId13"/>
+                    <a:stretch>
+                      <a:fillRect/>
+                    </a:stretch>
+                  </pic:blipFill>
+                  <pic:spPr>
+                    <a:xfrm>
+                      <a:off x="0" y="0"/>
+                      <a:ext cx="4008499" cy="3081320"/>
+                    </a:xfrm>
+                    <a:prstGeom prst="rect">
+                      <a:avLst/>
+                    </a:prstGeom>
+                  </pic:spPr>
+                </pic:pic>
+              </a:graphicData>
+            </a:graphic>
+          </wp:inline>
+        </w:drawing>
+      </w:r>
+    </w:p>
+    <w:p>
+      <w:pPr>
+        <w:rPr>
+          <w:lang w:val="pt-BR"/>
+        </w:rPr>
+      </w:pPr>
+    </w:p>
+    <w:p>
+      <w:pPr>
+        <w:rPr>
+          <w:lang w:val="pt-BR"/>
+        </w:rPr>
+      </w:pPr>
+    </w:p>
     <w:sectPr>
       <w:pgSz w:w="12240" w:h="15840"/>
       <w:pgMar w:top="1440" w:right="1440" w:bottom="1440" w:left="1440" w:header="720" w:footer="720" w:gutter="0"/>

</xml_diff>

<commit_message>
CAP06 - ACCOUNT SETUP PART 2
</commit_message>
<xml_diff>
--- a/GCP_Cloudguru/GCP CLOUD GURU.docx
+++ b/GCP_Cloudguru/GCP CLOUD GURU.docx
@@ -288,6 +288,214 @@
           </wp:inline>
         </w:drawing>
       </w:r>
+    </w:p>
+    <w:p>
+      <w:pPr>
+        <w:rPr>
+          <w:lang w:val="pt-BR"/>
+        </w:rPr>
+      </w:pPr>
+      <w:hyperlink r:id="rId14" w:history="1">
+        <w:r>
+          <w:rPr>
+            <w:rStyle w:val="Hyperlink"/>
+            <w:lang w:val="pt-BR"/>
+          </w:rPr>
+          <w:t>https://cloud.google.com/shell/</w:t>
+        </w:r>
+      </w:hyperlink>
+      <w:r>
+        <w:rPr>
+          <w:lang w:val="pt-BR"/>
+        </w:rPr>
+        <w:t xml:space="preserve"> </w:t>
+      </w:r>
+    </w:p>
+    <w:p>
+      <w:pPr>
+        <w:rPr>
+          <w:lang w:val="pt-BR"/>
+        </w:rPr>
+      </w:pPr>
+      <w:hyperlink r:id="rId15" w:history="1">
+        <w:r>
+          <w:rPr>
+            <w:rStyle w:val="Hyperlink"/>
+            <w:lang w:val="pt-BR"/>
+          </w:rPr>
+          <w:t>https://github.com/ACloudGuru/gcp-cloud-engineer</w:t>
+        </w:r>
+      </w:hyperlink>
+      <w:r>
+        <w:rPr>
+          <w:lang w:val="pt-BR"/>
+        </w:rPr>
+        <w:t xml:space="preserve"> </w:t>
+      </w:r>
+    </w:p>
+    <w:p>
+      <w:pPr>
+        <w:rPr>
+          <w:lang w:val="pt-BR"/>
+        </w:rPr>
+      </w:pPr>
+      <w:r>
+        <w:rPr>
+          <w:noProof/>
+        </w:rPr>
+        <w:lastRenderedPageBreak/>
+        <w:drawing>
+          <wp:inline distT="0" distB="0" distL="0" distR="0" wp14:anchorId="4830325C" wp14:editId="6AE14C95">
+            <wp:extent cx="5943600" cy="3404870"/>
+            <wp:effectExtent l="0" t="0" r="0" b="5080"/>
+            <wp:docPr id="4" name="Imagem 4"/>
+            <wp:cNvGraphicFramePr>
+              <a:graphicFrameLocks xmlns:a="http://schemas.openxmlformats.org/drawingml/2006/main" noChangeAspect="1"/>
+            </wp:cNvGraphicFramePr>
+            <a:graphic xmlns:a="http://schemas.openxmlformats.org/drawingml/2006/main">
+              <a:graphicData uri="http://schemas.openxmlformats.org/drawingml/2006/picture">
+                <pic:pic xmlns:pic="http://schemas.openxmlformats.org/drawingml/2006/picture">
+                  <pic:nvPicPr>
+                    <pic:cNvPr id="1" name=""/>
+                    <pic:cNvPicPr/>
+                  </pic:nvPicPr>
+                  <pic:blipFill>
+                    <a:blip r:embed="rId16"/>
+                    <a:stretch>
+                      <a:fillRect/>
+                    </a:stretch>
+                  </pic:blipFill>
+                  <pic:spPr>
+                    <a:xfrm>
+                      <a:off x="0" y="0"/>
+                      <a:ext cx="5943600" cy="3404870"/>
+                    </a:xfrm>
+                    <a:prstGeom prst="rect">
+                      <a:avLst/>
+                    </a:prstGeom>
+                  </pic:spPr>
+                </pic:pic>
+              </a:graphicData>
+            </a:graphic>
+          </wp:inline>
+        </w:drawing>
+      </w:r>
+    </w:p>
+    <w:p>
+      <w:pPr>
+        <w:rPr>
+          <w:lang w:val="pt-BR"/>
+        </w:rPr>
+      </w:pPr>
+      <w:r>
+        <w:rPr>
+          <w:lang w:val="pt-BR"/>
+        </w:rPr>
+        <w:t>Mental Models:</w:t>
+      </w:r>
+    </w:p>
+    <w:p>
+      <w:pPr>
+        <w:rPr>
+          <w:lang w:val="pt-BR"/>
+        </w:rPr>
+      </w:pPr>
+      <w:hyperlink r:id="rId17" w:history="1">
+        <w:r>
+          <w:rPr>
+            <w:rStyle w:val="Hyperlink"/>
+            <w:lang w:val="pt-BR"/>
+          </w:rPr>
+          <w:t>https://learn.acloud.guru/course/aws-certification-preparation/learn/Learning-Effectively/Mental-Models/watch</w:t>
+        </w:r>
+      </w:hyperlink>
+      <w:r>
+        <w:rPr>
+          <w:lang w:val="pt-BR"/>
+        </w:rPr>
+        <w:t xml:space="preserve"> </w:t>
+      </w:r>
+    </w:p>
+    <w:p>
+      <w:pPr>
+        <w:rPr>
+          <w:lang w:val="pt-BR"/>
+        </w:rPr>
+      </w:pPr>
+      <w:hyperlink r:id="rId18" w:history="1">
+        <w:r>
+          <w:rPr>
+            <w:rStyle w:val="Hyperlink"/>
+            <w:lang w:val="pt-BR"/>
+          </w:rPr>
+          <w:t>https://learn.acloud.guru/course/aws-certification-preparation/learn/Learning-Effectively/Mental-Model-Example/watch</w:t>
+        </w:r>
+      </w:hyperlink>
+      <w:r>
+        <w:rPr>
+          <w:lang w:val="pt-BR"/>
+        </w:rPr>
+        <w:t xml:space="preserve"> </w:t>
+      </w:r>
+    </w:p>
+    <w:p>
+      <w:pPr>
+        <w:rPr>
+          <w:lang w:val="pt-BR"/>
+        </w:rPr>
+      </w:pPr>
+      <w:hyperlink r:id="rId19" w:history="1">
+        <w:r>
+          <w:rPr>
+            <w:rStyle w:val="Hyperlink"/>
+            <w:lang w:val="pt-BR"/>
+          </w:rPr>
+          <w:t>https://learn.acloud.guru/course/aws-certification-preparation/learn/Learning-Effectively/Zooming-In-and-Out/watch</w:t>
+        </w:r>
+      </w:hyperlink>
+      <w:r>
+        <w:rPr>
+          <w:lang w:val="pt-BR"/>
+        </w:rPr>
+        <w:t xml:space="preserve"> </w:t>
+      </w:r>
+    </w:p>
+    <w:p>
+      <w:pPr>
+        <w:rPr>
+          <w:lang w:val="pt-BR"/>
+        </w:rPr>
+      </w:pPr>
+      <w:proofErr w:type="spellStart"/>
+      <w:r>
+        <w:rPr>
+          <w:lang w:val="pt-BR"/>
+        </w:rPr>
+        <w:t>Projects</w:t>
+      </w:r>
+      <w:proofErr w:type="spellEnd"/>
+      <w:r>
+        <w:rPr>
+          <w:lang w:val="pt-BR"/>
+        </w:rPr>
+        <w:t>:</w:t>
+      </w:r>
+    </w:p>
+    <w:p>
+      <w:pPr>
+        <w:rPr>
+          <w:lang w:val="pt-BR"/>
+        </w:rPr>
+      </w:pPr>
+      <w:hyperlink r:id="rId20" w:history="1">
+        <w:r>
+          <w:rPr>
+            <w:rStyle w:val="Hyperlink"/>
+            <w:lang w:val="pt-BR"/>
+          </w:rPr>
+          <w:t>https://cloud.google.com/docs/overview/#projects</w:t>
+        </w:r>
+      </w:hyperlink>
     </w:p>
     <w:p>
       <w:pPr>

</xml_diff>

<commit_message>
LAB CAP06 / CAP07 BASIC SERVICES PARTE I
</commit_message>
<xml_diff>
--- a/GCP_Cloudguru/GCP CLOUD GURU.docx
+++ b/GCP_Cloudguru/GCP CLOUD GURU.docx
@@ -177,21 +177,7 @@
         <w:rPr>
           <w:lang w:val="pt-BR"/>
         </w:rPr>
-        <w:t>essoa (</w:t>
-      </w:r>
-      <w:proofErr w:type="spellStart"/>
-      <w:r>
-        <w:rPr>
-          <w:lang w:val="pt-BR"/>
-        </w:rPr>
-        <w:t>billing</w:t>
-      </w:r>
-      <w:proofErr w:type="spellEnd"/>
-      <w:r>
-        <w:rPr>
-          <w:lang w:val="pt-BR"/>
-        </w:rPr>
-        <w:t>)</w:t>
+        <w:t>essoa (billing)</w:t>
       </w:r>
     </w:p>
     <w:p>
@@ -466,28 +452,20 @@
           <w:lang w:val="pt-BR"/>
         </w:rPr>
       </w:pPr>
-      <w:proofErr w:type="spellStart"/>
       <w:r>
         <w:rPr>
           <w:lang w:val="pt-BR"/>
         </w:rPr>
-        <w:t>Projects</w:t>
-      </w:r>
-      <w:proofErr w:type="spellEnd"/>
-      <w:r>
+        <w:t>Projects:</w:t>
+      </w:r>
+    </w:p>
+    <w:p>
+      <w:pPr>
         <w:rPr>
           <w:lang w:val="pt-BR"/>
         </w:rPr>
-        <w:t>:</w:t>
-      </w:r>
-    </w:p>
-    <w:p>
-      <w:pPr>
-        <w:rPr>
-          <w:lang w:val="pt-BR"/>
-        </w:rPr>
-      </w:pPr>
-      <w:hyperlink r:id="rId20" w:history="1">
+      </w:pPr>
+      <w:hyperlink r:id="rId20" w:anchor="projects" w:history="1">
         <w:r>
           <w:rPr>
             <w:rStyle w:val="Hyperlink"/>
@@ -500,17 +478,2288 @@
     <w:p>
       <w:pPr>
         <w:rPr>
-          <w:lang w:val="pt-BR"/>
-        </w:rPr>
-      </w:pPr>
-    </w:p>
-    <w:p>
-      <w:pPr>
-        <w:rPr>
-          <w:lang w:val="pt-BR"/>
-        </w:rPr>
-      </w:pPr>
-    </w:p>
+          <w:b/>
+          <w:bCs/>
+          <w:i/>
+          <w:iCs/>
+          <w:u w:val="single"/>
+        </w:rPr>
+      </w:pPr>
+      <w:r>
+        <w:rPr>
+          <w:b/>
+          <w:bCs/>
+          <w:i/>
+          <w:iCs/>
+          <w:u w:val="single"/>
+        </w:rPr>
+        <w:t>LAB – VIEW SAMPLE BILLING DATA WITH BIGQUERY</w:t>
+      </w:r>
+    </w:p>
+    <w:p>
+      <w:pPr>
+        <w:pBdr>
+          <w:top w:val="single" w:sz="2" w:space="0" w:color="auto"/>
+          <w:left w:val="single" w:sz="2" w:space="0" w:color="auto"/>
+          <w:bottom w:val="single" w:sz="2" w:space="0" w:color="auto"/>
+          <w:right w:val="single" w:sz="2" w:space="0" w:color="auto"/>
+        </w:pBdr>
+        <w:shd w:val="clear" w:color="auto" w:fill="03001E"/>
+        <w:spacing w:after="100" w:afterAutospacing="1" w:line="240" w:lineRule="auto"/>
+        <w:rPr>
+          <w:rFonts w:ascii="Segoe UI" w:eastAsia="Times New Roman" w:hAnsi="Segoe UI" w:cs="Segoe UI"/>
+          <w:color w:val="C1C0D1"/>
+          <w:sz w:val="24"/>
+          <w:szCs w:val="24"/>
+        </w:rPr>
+      </w:pPr>
+      <w:bookmarkStart w:id="0" w:name="_Hlk112821851"/>
+      <w:r>
+        <w:rPr>
+          <w:rFonts w:ascii="Segoe UI" w:eastAsia="Times New Roman" w:hAnsi="Segoe UI" w:cs="Segoe UI"/>
+          <w:color w:val="C1C0D1"/>
+          <w:sz w:val="24"/>
+          <w:szCs w:val="24"/>
+        </w:rPr>
+        <w:t>Introduction</w:t>
+      </w:r>
+    </w:p>
+    <w:p>
+      <w:pPr>
+        <w:pBdr>
+          <w:top w:val="single" w:sz="2" w:space="0" w:color="auto"/>
+          <w:left w:val="single" w:sz="2" w:space="0" w:color="auto"/>
+          <w:bottom w:val="single" w:sz="2" w:space="0" w:color="auto"/>
+          <w:right w:val="single" w:sz="2" w:space="0" w:color="auto"/>
+        </w:pBdr>
+        <w:shd w:val="clear" w:color="auto" w:fill="03001E"/>
+        <w:spacing w:after="100" w:afterAutospacing="1" w:line="240" w:lineRule="auto"/>
+        <w:rPr>
+          <w:rFonts w:ascii="Segoe UI" w:eastAsia="Times New Roman" w:hAnsi="Segoe UI" w:cs="Segoe UI"/>
+          <w:color w:val="C1C0D1"/>
+          <w:sz w:val="24"/>
+          <w:szCs w:val="24"/>
+        </w:rPr>
+      </w:pPr>
+      <w:r>
+        <w:rPr>
+          <w:rFonts w:ascii="Segoe UI" w:eastAsia="Times New Roman" w:hAnsi="Segoe UI" w:cs="Segoe UI"/>
+          <w:color w:val="C1C0D1"/>
+          <w:sz w:val="24"/>
+          <w:szCs w:val="24"/>
+        </w:rPr>
+        <w:t>Part of working with billing data is working with data exported to BigQuery. In this lab, we are going to view sample billing exports maintained by Google, and conduct queries against a public dataset of billing exports. This will be a fun lab in that we can play around with SQL queries in BigQuery and see what kind of results we can get. Let's get started!</w:t>
+      </w:r>
+    </w:p>
+    <w:p>
+      <w:pPr>
+        <w:pBdr>
+          <w:top w:val="single" w:sz="2" w:space="0" w:color="auto"/>
+          <w:left w:val="single" w:sz="2" w:space="0" w:color="auto"/>
+          <w:bottom w:val="single" w:sz="2" w:space="0" w:color="auto"/>
+          <w:right w:val="single" w:sz="2" w:space="0" w:color="auto"/>
+        </w:pBdr>
+        <w:shd w:val="clear" w:color="auto" w:fill="03001E"/>
+        <w:spacing w:after="100" w:afterAutospacing="1" w:line="240" w:lineRule="auto"/>
+        <w:rPr>
+          <w:rFonts w:ascii="Segoe UI" w:eastAsia="Times New Roman" w:hAnsi="Segoe UI" w:cs="Segoe UI"/>
+          <w:color w:val="C1C0D1"/>
+          <w:sz w:val="24"/>
+          <w:szCs w:val="24"/>
+        </w:rPr>
+      </w:pPr>
+      <w:r>
+        <w:rPr>
+          <w:rFonts w:ascii="Segoe UI" w:eastAsia="Times New Roman" w:hAnsi="Segoe UI" w:cs="Segoe UI"/>
+          <w:color w:val="C1C0D1"/>
+          <w:sz w:val="24"/>
+          <w:szCs w:val="24"/>
+        </w:rPr>
+        <w:t>Once you are in your lab project, we will need to get into the BigQuery web console. From the top left menu, scroll down to Big Data, and select BigQuery.</w:t>
+      </w:r>
+    </w:p>
+    <w:p>
+      <w:pPr>
+        <w:pBdr>
+          <w:top w:val="single" w:sz="2" w:space="0" w:color="auto"/>
+          <w:left w:val="single" w:sz="2" w:space="0" w:color="auto"/>
+          <w:bottom w:val="single" w:sz="2" w:space="0" w:color="auto"/>
+          <w:right w:val="single" w:sz="2" w:space="0" w:color="auto"/>
+        </w:pBdr>
+        <w:shd w:val="clear" w:color="auto" w:fill="03001E"/>
+        <w:spacing w:after="100" w:afterAutospacing="1" w:line="240" w:lineRule="auto"/>
+        <w:rPr>
+          <w:rFonts w:ascii="Segoe UI" w:eastAsia="Times New Roman" w:hAnsi="Segoe UI" w:cs="Segoe UI"/>
+          <w:color w:val="C1C0D1"/>
+          <w:sz w:val="24"/>
+          <w:szCs w:val="24"/>
+        </w:rPr>
+      </w:pPr>
+      <w:r>
+        <w:rPr>
+          <w:rFonts w:ascii="Segoe UI" w:eastAsia="Times New Roman" w:hAnsi="Segoe UI" w:cs="Segoe UI"/>
+          <w:color w:val="C1C0D1"/>
+          <w:sz w:val="24"/>
+          <w:szCs w:val="24"/>
+        </w:rPr>
+        <w:lastRenderedPageBreak/>
+        <w:t>Now that we are in BigQuery, let's look at the sample dataset we are going to work with. We are going to view all columns in our example table to see what fields are included. From the large Query Editor box, copy and paste the following query, then click the Run button:</w:t>
+      </w:r>
+    </w:p>
+    <w:p>
+      <w:pPr>
+        <w:shd w:val="clear" w:color="auto" w:fill="03001E"/>
+        <w:spacing w:after="0" w:line="240" w:lineRule="auto"/>
+        <w:rPr>
+          <w:rFonts w:ascii="Segoe UI" w:eastAsia="Times New Roman" w:hAnsi="Segoe UI" w:cs="Segoe UI"/>
+          <w:color w:val="C1C0D1"/>
+          <w:sz w:val="24"/>
+          <w:szCs w:val="24"/>
+        </w:rPr>
+      </w:pPr>
+      <w:r>
+        <w:rPr>
+          <w:rFonts w:ascii="Consolas" w:eastAsia="Times New Roman" w:hAnsi="Consolas" w:cs="Courier New"/>
+          <w:color w:val="FF1675"/>
+          <w:sz w:val="20"/>
+          <w:szCs w:val="20"/>
+          <w:bdr w:val="single" w:sz="2" w:space="1" w:color="auto" w:frame="1"/>
+        </w:rPr>
+        <w:t xml:space="preserve">SELECT * FROM `cloud-training-prod-bucket.arch_infra.billing_data` </w:t>
+      </w:r>
+    </w:p>
+    <w:p>
+      <w:pPr>
+        <w:pBdr>
+          <w:top w:val="single" w:sz="2" w:space="0" w:color="auto"/>
+          <w:left w:val="single" w:sz="2" w:space="0" w:color="auto"/>
+          <w:bottom w:val="single" w:sz="2" w:space="0" w:color="auto"/>
+          <w:right w:val="single" w:sz="2" w:space="0" w:color="auto"/>
+        </w:pBdr>
+        <w:shd w:val="clear" w:color="auto" w:fill="03001E"/>
+        <w:spacing w:after="100" w:afterAutospacing="1" w:line="240" w:lineRule="auto"/>
+        <w:rPr>
+          <w:rFonts w:ascii="Segoe UI" w:eastAsia="Times New Roman" w:hAnsi="Segoe UI" w:cs="Segoe UI"/>
+          <w:color w:val="C1C0D1"/>
+          <w:sz w:val="24"/>
+          <w:szCs w:val="24"/>
+        </w:rPr>
+      </w:pPr>
+      <w:r>
+        <w:rPr>
+          <w:rFonts w:ascii="Segoe UI" w:eastAsia="Times New Roman" w:hAnsi="Segoe UI" w:cs="Segoe UI"/>
+          <w:color w:val="C1C0D1"/>
+          <w:sz w:val="24"/>
+          <w:szCs w:val="24"/>
+        </w:rPr>
+        <w:t>The field of </w:t>
+      </w:r>
+      <w:r>
+        <w:rPr>
+          <w:rFonts w:ascii="Consolas" w:eastAsia="Times New Roman" w:hAnsi="Consolas" w:cs="Courier New"/>
+          <w:color w:val="FF1675"/>
+          <w:sz w:val="20"/>
+          <w:szCs w:val="20"/>
+          <w:bdr w:val="single" w:sz="2" w:space="1" w:color="auto" w:frame="1"/>
+        </w:rPr>
+        <w:t>cloud-training-prod-bucket.arch_infra.billing_data</w:t>
+      </w:r>
+      <w:r>
+        <w:rPr>
+          <w:rFonts w:ascii="Segoe UI" w:eastAsia="Times New Roman" w:hAnsi="Segoe UI" w:cs="Segoe UI"/>
+          <w:color w:val="C1C0D1"/>
+          <w:sz w:val="24"/>
+          <w:szCs w:val="24"/>
+        </w:rPr>
+        <w:t> is the public dataset we are working with.</w:t>
+      </w:r>
+    </w:p>
+    <w:p>
+      <w:pPr>
+        <w:pBdr>
+          <w:top w:val="single" w:sz="2" w:space="0" w:color="auto"/>
+          <w:left w:val="single" w:sz="2" w:space="0" w:color="auto"/>
+          <w:bottom w:val="single" w:sz="2" w:space="0" w:color="auto"/>
+          <w:right w:val="single" w:sz="2" w:space="0" w:color="auto"/>
+        </w:pBdr>
+        <w:shd w:val="clear" w:color="auto" w:fill="03001E"/>
+        <w:spacing w:after="100" w:afterAutospacing="1" w:line="240" w:lineRule="auto"/>
+        <w:rPr>
+          <w:rFonts w:ascii="Segoe UI" w:eastAsia="Times New Roman" w:hAnsi="Segoe UI" w:cs="Segoe UI"/>
+          <w:color w:val="C1C0D1"/>
+          <w:sz w:val="24"/>
+          <w:szCs w:val="24"/>
+        </w:rPr>
+      </w:pPr>
+      <w:r>
+        <w:rPr>
+          <w:rFonts w:ascii="Segoe UI" w:eastAsia="Times New Roman" w:hAnsi="Segoe UI" w:cs="Segoe UI"/>
+          <w:color w:val="C1C0D1"/>
+          <w:sz w:val="24"/>
+          <w:szCs w:val="24"/>
+        </w:rPr>
+        <w:t>If we click the Results tab underneath, we can view the entire table we are going to work with. Feel free to experiment with other queries such as ordering by cost or usage amount by adding the below string to your query to sort by the column of your choice:</w:t>
+      </w:r>
+    </w:p>
+    <w:p>
+      <w:pPr>
+        <w:shd w:val="clear" w:color="auto" w:fill="03001E"/>
+        <w:spacing w:after="0" w:line="240" w:lineRule="auto"/>
+        <w:rPr>
+          <w:rFonts w:ascii="Segoe UI" w:eastAsia="Times New Roman" w:hAnsi="Segoe UI" w:cs="Segoe UI"/>
+          <w:color w:val="C1C0D1"/>
+          <w:sz w:val="24"/>
+          <w:szCs w:val="24"/>
+        </w:rPr>
+      </w:pPr>
+      <w:r>
+        <w:rPr>
+          <w:rFonts w:ascii="Consolas" w:eastAsia="Times New Roman" w:hAnsi="Consolas" w:cs="Courier New"/>
+          <w:color w:val="FF1675"/>
+          <w:sz w:val="20"/>
+          <w:szCs w:val="20"/>
+          <w:bdr w:val="single" w:sz="2" w:space="1" w:color="auto" w:frame="1"/>
+        </w:rPr>
+        <w:t xml:space="preserve">SELECT * FROM `cloud-training-prod-bucket.arch_infra.billing_data` ORDER BY cost DESC </w:t>
+      </w:r>
+    </w:p>
+    <w:p>
+      <w:pPr>
+        <w:pBdr>
+          <w:top w:val="single" w:sz="2" w:space="0" w:color="auto"/>
+          <w:left w:val="single" w:sz="2" w:space="0" w:color="auto"/>
+          <w:bottom w:val="single" w:sz="2" w:space="0" w:color="auto"/>
+          <w:right w:val="single" w:sz="2" w:space="0" w:color="auto"/>
+        </w:pBdr>
+        <w:shd w:val="clear" w:color="auto" w:fill="03001E"/>
+        <w:spacing w:after="100" w:afterAutospacing="1" w:line="240" w:lineRule="auto"/>
+        <w:rPr>
+          <w:rFonts w:ascii="Segoe UI" w:eastAsia="Times New Roman" w:hAnsi="Segoe UI" w:cs="Segoe UI"/>
+          <w:color w:val="C1C0D1"/>
+          <w:sz w:val="24"/>
+          <w:szCs w:val="24"/>
+        </w:rPr>
+      </w:pPr>
+      <w:r>
+        <w:rPr>
+          <w:rFonts w:ascii="Segoe UI" w:eastAsia="Times New Roman" w:hAnsi="Segoe UI" w:cs="Segoe UI"/>
+          <w:color w:val="C1C0D1"/>
+          <w:sz w:val="24"/>
+          <w:szCs w:val="24"/>
+        </w:rPr>
+        <w:t>In this query, we are bringing up the entire table contents, but sorting by the highest cost first. You can experiment with other fields as well.</w:t>
+      </w:r>
+    </w:p>
+    <w:p>
+      <w:pPr>
+        <w:pBdr>
+          <w:top w:val="single" w:sz="2" w:space="0" w:color="auto"/>
+          <w:left w:val="single" w:sz="2" w:space="0" w:color="auto"/>
+          <w:bottom w:val="single" w:sz="2" w:space="0" w:color="auto"/>
+          <w:right w:val="single" w:sz="2" w:space="0" w:color="auto"/>
+        </w:pBdr>
+        <w:shd w:val="clear" w:color="auto" w:fill="03001E"/>
+        <w:spacing w:after="100" w:afterAutospacing="1" w:line="240" w:lineRule="auto"/>
+        <w:rPr>
+          <w:rFonts w:ascii="Segoe UI" w:eastAsia="Times New Roman" w:hAnsi="Segoe UI" w:cs="Segoe UI"/>
+          <w:color w:val="C1C0D1"/>
+          <w:sz w:val="24"/>
+          <w:szCs w:val="24"/>
+        </w:rPr>
+      </w:pPr>
+      <w:r>
+        <w:rPr>
+          <w:rFonts w:ascii="Segoe UI" w:eastAsia="Times New Roman" w:hAnsi="Segoe UI" w:cs="Segoe UI"/>
+          <w:color w:val="C1C0D1"/>
+          <w:sz w:val="24"/>
+          <w:szCs w:val="24"/>
+        </w:rPr>
+        <w:t>Let's now do some specific queries. In the same Query editor box, delete the existing contents, and enter the below query to find all charges that were more than 3 dollars:</w:t>
+      </w:r>
+    </w:p>
+    <w:p>
+      <w:pPr>
+        <w:shd w:val="clear" w:color="auto" w:fill="03001E"/>
+        <w:spacing w:after="0" w:line="240" w:lineRule="auto"/>
+        <w:rPr>
+          <w:rFonts w:ascii="Segoe UI" w:eastAsia="Times New Roman" w:hAnsi="Segoe UI" w:cs="Segoe UI"/>
+          <w:color w:val="C1C0D1"/>
+          <w:sz w:val="24"/>
+          <w:szCs w:val="24"/>
+        </w:rPr>
+      </w:pPr>
+      <w:r>
+        <w:rPr>
+          <w:rFonts w:ascii="Consolas" w:eastAsia="Times New Roman" w:hAnsi="Consolas" w:cs="Courier New"/>
+          <w:color w:val="FF1675"/>
+          <w:sz w:val="20"/>
+          <w:szCs w:val="20"/>
+          <w:bdr w:val="single" w:sz="2" w:space="1" w:color="auto" w:frame="1"/>
+        </w:rPr>
+        <w:t xml:space="preserve">SELECT product, resource_type, start_time, end_time, cost, project_id, project_name, project_labels_key, currency, currency_conversion_rate, usage_amount, usage_unit FROM `cloud-training-prod-bucket.arch_infra.billing_data` WHERE (cost &gt; 3) </w:t>
+      </w:r>
+    </w:p>
+    <w:p>
+      <w:pPr>
+        <w:pBdr>
+          <w:top w:val="single" w:sz="2" w:space="0" w:color="auto"/>
+          <w:left w:val="single" w:sz="2" w:space="0" w:color="auto"/>
+          <w:bottom w:val="single" w:sz="2" w:space="0" w:color="auto"/>
+          <w:right w:val="single" w:sz="2" w:space="0" w:color="auto"/>
+        </w:pBdr>
+        <w:shd w:val="clear" w:color="auto" w:fill="03001E"/>
+        <w:spacing w:after="100" w:afterAutospacing="1" w:line="240" w:lineRule="auto"/>
+        <w:rPr>
+          <w:rFonts w:ascii="Segoe UI" w:eastAsia="Times New Roman" w:hAnsi="Segoe UI" w:cs="Segoe UI"/>
+          <w:color w:val="C1C0D1"/>
+          <w:sz w:val="24"/>
+          <w:szCs w:val="24"/>
+        </w:rPr>
+      </w:pPr>
+      <w:r>
+        <w:rPr>
+          <w:rFonts w:ascii="Segoe UI" w:eastAsia="Times New Roman" w:hAnsi="Segoe UI" w:cs="Segoe UI"/>
+          <w:color w:val="C1C0D1"/>
+          <w:sz w:val="24"/>
+          <w:szCs w:val="24"/>
+        </w:rPr>
+        <w:t>Next let’s find which product had the highest total number of records:</w:t>
+      </w:r>
+    </w:p>
+    <w:p>
+      <w:pPr>
+        <w:shd w:val="clear" w:color="auto" w:fill="03001E"/>
+        <w:spacing w:after="0" w:line="240" w:lineRule="auto"/>
+        <w:rPr>
+          <w:rFonts w:ascii="Segoe UI" w:eastAsia="Times New Roman" w:hAnsi="Segoe UI" w:cs="Segoe UI"/>
+          <w:color w:val="C1C0D1"/>
+          <w:sz w:val="24"/>
+          <w:szCs w:val="24"/>
+        </w:rPr>
+      </w:pPr>
+      <w:r>
+        <w:rPr>
+          <w:rFonts w:ascii="Consolas" w:eastAsia="Times New Roman" w:hAnsi="Consolas" w:cs="Courier New"/>
+          <w:color w:val="FF1675"/>
+          <w:sz w:val="20"/>
+          <w:szCs w:val="20"/>
+          <w:bdr w:val="single" w:sz="2" w:space="1" w:color="auto" w:frame="1"/>
+        </w:rPr>
+        <w:t xml:space="preserve">SELECT product, COUNT(*) FROM `cloud-training-prod-bucket.arch_infra.billing_data` GROUP BY product LIMIT 200 </w:t>
+      </w:r>
+    </w:p>
+    <w:p>
+      <w:pPr>
+        <w:pBdr>
+          <w:top w:val="single" w:sz="2" w:space="0" w:color="auto"/>
+          <w:left w:val="single" w:sz="2" w:space="0" w:color="auto"/>
+          <w:bottom w:val="single" w:sz="2" w:space="0" w:color="auto"/>
+          <w:right w:val="single" w:sz="2" w:space="0" w:color="auto"/>
+        </w:pBdr>
+        <w:shd w:val="clear" w:color="auto" w:fill="03001E"/>
+        <w:spacing w:after="100" w:afterAutospacing="1" w:line="240" w:lineRule="auto"/>
+        <w:rPr>
+          <w:rFonts w:ascii="Segoe UI" w:eastAsia="Times New Roman" w:hAnsi="Segoe UI" w:cs="Segoe UI"/>
+          <w:color w:val="C1C0D1"/>
+          <w:sz w:val="24"/>
+          <w:szCs w:val="24"/>
+        </w:rPr>
+      </w:pPr>
+      <w:r>
+        <w:rPr>
+          <w:rFonts w:ascii="Segoe UI" w:eastAsia="Times New Roman" w:hAnsi="Segoe UI" w:cs="Segoe UI"/>
+          <w:color w:val="C1C0D1"/>
+          <w:sz w:val="24"/>
+          <w:szCs w:val="24"/>
+        </w:rPr>
+        <w:t>Looks like Pub/Sub is pretty popular here...</w:t>
+      </w:r>
+    </w:p>
+    <w:p>
+      <w:pPr>
+        <w:pBdr>
+          <w:top w:val="single" w:sz="2" w:space="0" w:color="auto"/>
+          <w:left w:val="single" w:sz="2" w:space="0" w:color="auto"/>
+          <w:bottom w:val="single" w:sz="2" w:space="0" w:color="auto"/>
+          <w:right w:val="single" w:sz="2" w:space="0" w:color="auto"/>
+        </w:pBdr>
+        <w:shd w:val="clear" w:color="auto" w:fill="03001E"/>
+        <w:spacing w:after="100" w:afterAutospacing="1" w:line="240" w:lineRule="auto"/>
+        <w:rPr>
+          <w:rFonts w:ascii="Segoe UI" w:eastAsia="Times New Roman" w:hAnsi="Segoe UI" w:cs="Segoe UI"/>
+          <w:color w:val="C1C0D1"/>
+          <w:sz w:val="24"/>
+          <w:szCs w:val="24"/>
+        </w:rPr>
+      </w:pPr>
+      <w:r>
+        <w:rPr>
+          <w:rFonts w:ascii="Segoe UI" w:eastAsia="Times New Roman" w:hAnsi="Segoe UI" w:cs="Segoe UI"/>
+          <w:color w:val="C1C0D1"/>
+          <w:sz w:val="24"/>
+          <w:szCs w:val="24"/>
+        </w:rPr>
+        <w:t>Finally, let’s see which product most frequently cost more than a dollar:</w:t>
+      </w:r>
+    </w:p>
+    <w:p>
+      <w:pPr>
+        <w:shd w:val="clear" w:color="auto" w:fill="03001E"/>
+        <w:spacing w:after="0" w:line="240" w:lineRule="auto"/>
+        <w:rPr>
+          <w:rFonts w:ascii="Segoe UI" w:eastAsia="Times New Roman" w:hAnsi="Segoe UI" w:cs="Segoe UI"/>
+          <w:color w:val="C1C0D1"/>
+          <w:sz w:val="24"/>
+          <w:szCs w:val="24"/>
+        </w:rPr>
+      </w:pPr>
+      <w:r>
+        <w:rPr>
+          <w:rFonts w:ascii="Consolas" w:eastAsia="Times New Roman" w:hAnsi="Consolas" w:cs="Courier New"/>
+          <w:color w:val="FF1675"/>
+          <w:sz w:val="20"/>
+          <w:szCs w:val="20"/>
+          <w:bdr w:val="single" w:sz="2" w:space="1" w:color="auto" w:frame="1"/>
+        </w:rPr>
+        <w:t xml:space="preserve">SELECT product, cost, COUNT(*) FROM `cloud-training-prod-bucket.arch_infra.billing_data` WHERE (cost &gt; 1) GROUP BY cost, product LIMIT 200 </w:t>
+      </w:r>
+    </w:p>
+    <w:p>
+      <w:pPr>
+        <w:pBdr>
+          <w:top w:val="single" w:sz="2" w:space="0" w:color="auto"/>
+          <w:left w:val="single" w:sz="2" w:space="0" w:color="auto"/>
+          <w:bottom w:val="single" w:sz="2" w:space="0" w:color="auto"/>
+          <w:right w:val="single" w:sz="2" w:space="0" w:color="auto"/>
+        </w:pBdr>
+        <w:shd w:val="clear" w:color="auto" w:fill="03001E"/>
+        <w:spacing w:after="100" w:afterAutospacing="1" w:line="240" w:lineRule="auto"/>
+        <w:rPr>
+          <w:rFonts w:ascii="Segoe UI" w:eastAsia="Times New Roman" w:hAnsi="Segoe UI" w:cs="Segoe UI"/>
+          <w:color w:val="C1C0D1"/>
+          <w:sz w:val="24"/>
+          <w:szCs w:val="24"/>
+        </w:rPr>
+      </w:pPr>
+      <w:r>
+        <w:rPr>
+          <w:rFonts w:ascii="Segoe UI" w:eastAsia="Times New Roman" w:hAnsi="Segoe UI" w:cs="Segoe UI"/>
+          <w:color w:val="C1C0D1"/>
+          <w:sz w:val="24"/>
+          <w:szCs w:val="24"/>
+        </w:rPr>
+        <w:t>That will conclude this lab. You can quit anytime, however you are also free to experiment with other query types as well. The great thing about working with BigQuery is the flexibility of discovering what you can learn from your data!</w:t>
+      </w:r>
+    </w:p>
+    <w:bookmarkEnd w:id="0"/>
+    <w:p/>
+    <w:p/>
+    <w:p/>
+    <w:p>
+      <w:pPr>
+        <w:rPr>
+          <w:b/>
+          <w:bCs/>
+        </w:rPr>
+      </w:pPr>
+      <w:r>
+        <w:rPr>
+          <w:b/>
+          <w:bCs/>
+        </w:rPr>
+        <w:lastRenderedPageBreak/>
+        <w:t>CHAPTER 7 – BASIC SERVICES</w:t>
+      </w:r>
+    </w:p>
+    <w:p/>
+    <w:p>
+      <w:r>
+        <w:t>Google Storage</w:t>
+      </w:r>
+    </w:p>
+    <w:p>
+      <w:hyperlink r:id="rId21" w:history="1">
+        <w:r>
+          <w:rPr>
+            <w:rStyle w:val="Hyperlink"/>
+          </w:rPr>
+          <w:t>https://acloud.guru/forums/gcp-certified-associate-cloud-engineer/discussion/-LU4YI7_daGa6vpcGC4P/Ask%20for%20%22enable%20billing%22%20when%20i%20try%20to%20use%20Cloud%20Storage</w:t>
+        </w:r>
+      </w:hyperlink>
+    </w:p>
+    <w:p>
+      <w:hyperlink r:id="rId22" w:history="1">
+        <w:r>
+          <w:rPr>
+            <w:rStyle w:val="Hyperlink"/>
+          </w:rPr>
+          <w:t>https://cloud.google.com/storage/docs/access-control/making-data-public</w:t>
+        </w:r>
+      </w:hyperlink>
+      <w:r>
+        <w:t xml:space="preserve"> </w:t>
+      </w:r>
+    </w:p>
+    <w:p>
+      <w:r>
+        <w:rPr>
+          <w:noProof/>
+        </w:rPr>
+        <w:drawing>
+          <wp:inline distT="0" distB="0" distL="0" distR="0" wp14:anchorId="598D0590" wp14:editId="121B4BBE">
+            <wp:extent cx="5648325" cy="2552700"/>
+            <wp:effectExtent l="0" t="0" r="9525" b="0"/>
+            <wp:docPr id="5" name="Imagem 5"/>
+            <wp:cNvGraphicFramePr>
+              <a:graphicFrameLocks xmlns:a="http://schemas.openxmlformats.org/drawingml/2006/main" noChangeAspect="1"/>
+            </wp:cNvGraphicFramePr>
+            <a:graphic xmlns:a="http://schemas.openxmlformats.org/drawingml/2006/main">
+              <a:graphicData uri="http://schemas.openxmlformats.org/drawingml/2006/picture">
+                <pic:pic xmlns:pic="http://schemas.openxmlformats.org/drawingml/2006/picture">
+                  <pic:nvPicPr>
+                    <pic:cNvPr id="1" name=""/>
+                    <pic:cNvPicPr/>
+                  </pic:nvPicPr>
+                  <pic:blipFill>
+                    <a:blip r:embed="rId23"/>
+                    <a:stretch>
+                      <a:fillRect/>
+                    </a:stretch>
+                  </pic:blipFill>
+                  <pic:spPr>
+                    <a:xfrm>
+                      <a:off x="0" y="0"/>
+                      <a:ext cx="5648325" cy="2552700"/>
+                    </a:xfrm>
+                    <a:prstGeom prst="rect">
+                      <a:avLst/>
+                    </a:prstGeom>
+                  </pic:spPr>
+                </pic:pic>
+              </a:graphicData>
+            </a:graphic>
+          </wp:inline>
+        </w:drawing>
+      </w:r>
+    </w:p>
+    <w:p>
+      <w:r>
+        <w:rPr>
+          <w:noProof/>
+        </w:rPr>
+        <w:drawing>
+          <wp:inline distT="0" distB="0" distL="0" distR="0" wp14:anchorId="48ABEA86" wp14:editId="3000CEE2">
+            <wp:extent cx="5943600" cy="2620010"/>
+            <wp:effectExtent l="0" t="0" r="0" b="8890"/>
+            <wp:docPr id="6" name="Imagem 6"/>
+            <wp:cNvGraphicFramePr>
+              <a:graphicFrameLocks xmlns:a="http://schemas.openxmlformats.org/drawingml/2006/main" noChangeAspect="1"/>
+            </wp:cNvGraphicFramePr>
+            <a:graphic xmlns:a="http://schemas.openxmlformats.org/drawingml/2006/main">
+              <a:graphicData uri="http://schemas.openxmlformats.org/drawingml/2006/picture">
+                <pic:pic xmlns:pic="http://schemas.openxmlformats.org/drawingml/2006/picture">
+                  <pic:nvPicPr>
+                    <pic:cNvPr id="1" name=""/>
+                    <pic:cNvPicPr/>
+                  </pic:nvPicPr>
+                  <pic:blipFill>
+                    <a:blip r:embed="rId24"/>
+                    <a:stretch>
+                      <a:fillRect/>
+                    </a:stretch>
+                  </pic:blipFill>
+                  <pic:spPr>
+                    <a:xfrm>
+                      <a:off x="0" y="0"/>
+                      <a:ext cx="5943600" cy="2620010"/>
+                    </a:xfrm>
+                    <a:prstGeom prst="rect">
+                      <a:avLst/>
+                    </a:prstGeom>
+                  </pic:spPr>
+                </pic:pic>
+              </a:graphicData>
+            </a:graphic>
+          </wp:inline>
+        </w:drawing>
+      </w:r>
+    </w:p>
+    <w:p>
+      <w:hyperlink r:id="rId25" w:history="1">
+        <w:r>
+          <w:rPr>
+            <w:rStyle w:val="Hyperlink"/>
+          </w:rPr>
+          <w:t>https://cloud.google.com/storage/docs/locations</w:t>
+        </w:r>
+      </w:hyperlink>
+      <w:r>
+        <w:t xml:space="preserve"> </w:t>
+      </w:r>
+    </w:p>
+    <w:p>
+      <w:hyperlink r:id="rId26" w:history="1">
+        <w:r>
+          <w:rPr>
+            <w:rStyle w:val="Hyperlink"/>
+          </w:rPr>
+          <w:t>https://cloud.google.com/storage/docs/locations</w:t>
+        </w:r>
+      </w:hyperlink>
+    </w:p>
+    <w:p>
+      <w:pPr>
+        <w:tabs>
+          <w:tab w:val="left" w:pos="916"/>
+          <w:tab w:val="left" w:pos="1832"/>
+          <w:tab w:val="left" w:pos="2748"/>
+          <w:tab w:val="left" w:pos="3664"/>
+          <w:tab w:val="left" w:pos="4580"/>
+          <w:tab w:val="left" w:pos="5496"/>
+          <w:tab w:val="left" w:pos="6412"/>
+          <w:tab w:val="left" w:pos="7328"/>
+          <w:tab w:val="left" w:pos="8244"/>
+          <w:tab w:val="left" w:pos="9160"/>
+          <w:tab w:val="left" w:pos="10076"/>
+          <w:tab w:val="left" w:pos="10992"/>
+          <w:tab w:val="left" w:pos="11908"/>
+          <w:tab w:val="left" w:pos="12824"/>
+          <w:tab w:val="left" w:pos="13740"/>
+          <w:tab w:val="left" w:pos="14656"/>
+        </w:tabs>
+        <w:spacing w:after="0" w:line="240" w:lineRule="auto"/>
+        <w:rPr>
+          <w:rFonts w:ascii="Courier New" w:eastAsia="Times New Roman" w:hAnsi="Courier New" w:cs="Courier New"/>
+          <w:color w:val="000000"/>
+          <w:sz w:val="20"/>
+          <w:szCs w:val="20"/>
+        </w:rPr>
+      </w:pPr>
+    </w:p>
+    <w:p>
+      <w:pPr>
+        <w:tabs>
+          <w:tab w:val="left" w:pos="916"/>
+          <w:tab w:val="left" w:pos="1832"/>
+          <w:tab w:val="left" w:pos="2748"/>
+          <w:tab w:val="left" w:pos="3664"/>
+          <w:tab w:val="left" w:pos="4580"/>
+          <w:tab w:val="left" w:pos="5496"/>
+          <w:tab w:val="left" w:pos="6412"/>
+          <w:tab w:val="left" w:pos="7328"/>
+          <w:tab w:val="left" w:pos="8244"/>
+          <w:tab w:val="left" w:pos="9160"/>
+          <w:tab w:val="left" w:pos="10076"/>
+          <w:tab w:val="left" w:pos="10992"/>
+          <w:tab w:val="left" w:pos="11908"/>
+          <w:tab w:val="left" w:pos="12824"/>
+          <w:tab w:val="left" w:pos="13740"/>
+          <w:tab w:val="left" w:pos="14656"/>
+        </w:tabs>
+        <w:spacing w:after="0" w:line="240" w:lineRule="auto"/>
+        <w:rPr>
+          <w:rFonts w:ascii="Courier New" w:eastAsia="Times New Roman" w:hAnsi="Courier New" w:cs="Courier New"/>
+          <w:color w:val="000000"/>
+          <w:sz w:val="20"/>
+          <w:szCs w:val="20"/>
+        </w:rPr>
+      </w:pPr>
+    </w:p>
+    <w:p>
+      <w:pPr>
+        <w:tabs>
+          <w:tab w:val="left" w:pos="916"/>
+          <w:tab w:val="left" w:pos="1832"/>
+          <w:tab w:val="left" w:pos="2748"/>
+          <w:tab w:val="left" w:pos="3664"/>
+          <w:tab w:val="left" w:pos="4580"/>
+          <w:tab w:val="left" w:pos="5496"/>
+          <w:tab w:val="left" w:pos="6412"/>
+          <w:tab w:val="left" w:pos="7328"/>
+          <w:tab w:val="left" w:pos="8244"/>
+          <w:tab w:val="left" w:pos="9160"/>
+          <w:tab w:val="left" w:pos="10076"/>
+          <w:tab w:val="left" w:pos="10992"/>
+          <w:tab w:val="left" w:pos="11908"/>
+          <w:tab w:val="left" w:pos="12824"/>
+          <w:tab w:val="left" w:pos="13740"/>
+          <w:tab w:val="left" w:pos="14656"/>
+        </w:tabs>
+        <w:spacing w:after="0" w:line="240" w:lineRule="auto"/>
+        <w:rPr>
+          <w:rFonts w:ascii="Courier New" w:eastAsia="Times New Roman" w:hAnsi="Courier New" w:cs="Courier New"/>
+          <w:color w:val="000000"/>
+          <w:sz w:val="20"/>
+          <w:szCs w:val="20"/>
+        </w:rPr>
+      </w:pPr>
+    </w:p>
+    <w:p>
+      <w:pPr>
+        <w:tabs>
+          <w:tab w:val="left" w:pos="916"/>
+          <w:tab w:val="left" w:pos="1832"/>
+          <w:tab w:val="left" w:pos="2748"/>
+          <w:tab w:val="left" w:pos="3664"/>
+          <w:tab w:val="left" w:pos="4580"/>
+          <w:tab w:val="left" w:pos="5496"/>
+          <w:tab w:val="left" w:pos="6412"/>
+          <w:tab w:val="left" w:pos="7328"/>
+          <w:tab w:val="left" w:pos="8244"/>
+          <w:tab w:val="left" w:pos="9160"/>
+          <w:tab w:val="left" w:pos="10076"/>
+          <w:tab w:val="left" w:pos="10992"/>
+          <w:tab w:val="left" w:pos="11908"/>
+          <w:tab w:val="left" w:pos="12824"/>
+          <w:tab w:val="left" w:pos="13740"/>
+          <w:tab w:val="left" w:pos="14656"/>
+        </w:tabs>
+        <w:spacing w:after="0" w:line="240" w:lineRule="auto"/>
+        <w:rPr>
+          <w:rFonts w:ascii="Courier New" w:eastAsia="Times New Roman" w:hAnsi="Courier New" w:cs="Courier New"/>
+          <w:color w:val="000000"/>
+          <w:sz w:val="20"/>
+          <w:szCs w:val="20"/>
+        </w:rPr>
+      </w:pPr>
+      <w:r>
+        <w:rPr>
+          <w:rFonts w:ascii="Courier New" w:eastAsia="Times New Roman" w:hAnsi="Courier New" w:cs="Courier New"/>
+          <w:color w:val="000000"/>
+          <w:sz w:val="20"/>
+          <w:szCs w:val="20"/>
+        </w:rPr>
+        <w:lastRenderedPageBreak/>
+        <w:t>COMMANDS</w:t>
+      </w:r>
+    </w:p>
+    <w:p>
+      <w:pPr>
+        <w:tabs>
+          <w:tab w:val="left" w:pos="916"/>
+          <w:tab w:val="left" w:pos="1832"/>
+          <w:tab w:val="left" w:pos="2748"/>
+          <w:tab w:val="left" w:pos="3664"/>
+          <w:tab w:val="left" w:pos="4580"/>
+          <w:tab w:val="left" w:pos="5496"/>
+          <w:tab w:val="left" w:pos="6412"/>
+          <w:tab w:val="left" w:pos="7328"/>
+          <w:tab w:val="left" w:pos="8244"/>
+          <w:tab w:val="left" w:pos="9160"/>
+          <w:tab w:val="left" w:pos="10076"/>
+          <w:tab w:val="left" w:pos="10992"/>
+          <w:tab w:val="left" w:pos="11908"/>
+          <w:tab w:val="left" w:pos="12824"/>
+          <w:tab w:val="left" w:pos="13740"/>
+          <w:tab w:val="left" w:pos="14656"/>
+        </w:tabs>
+        <w:spacing w:after="0" w:line="240" w:lineRule="auto"/>
+        <w:rPr>
+          <w:rFonts w:ascii="Courier New" w:eastAsia="Times New Roman" w:hAnsi="Courier New" w:cs="Courier New"/>
+          <w:color w:val="000000"/>
+          <w:sz w:val="20"/>
+          <w:szCs w:val="20"/>
+        </w:rPr>
+      </w:pPr>
+      <w:r>
+        <w:rPr>
+          <w:rFonts w:ascii="Courier New" w:eastAsia="Times New Roman" w:hAnsi="Courier New" w:cs="Courier New"/>
+          <w:color w:val="000000"/>
+          <w:sz w:val="20"/>
+          <w:szCs w:val="20"/>
+        </w:rPr>
+        <w:t>pwd</w:t>
+      </w:r>
+    </w:p>
+    <w:p>
+      <w:pPr>
+        <w:tabs>
+          <w:tab w:val="left" w:pos="916"/>
+          <w:tab w:val="left" w:pos="1832"/>
+          <w:tab w:val="left" w:pos="2748"/>
+          <w:tab w:val="left" w:pos="3664"/>
+          <w:tab w:val="left" w:pos="4580"/>
+          <w:tab w:val="left" w:pos="5496"/>
+          <w:tab w:val="left" w:pos="6412"/>
+          <w:tab w:val="left" w:pos="7328"/>
+          <w:tab w:val="left" w:pos="8244"/>
+          <w:tab w:val="left" w:pos="9160"/>
+          <w:tab w:val="left" w:pos="10076"/>
+          <w:tab w:val="left" w:pos="10992"/>
+          <w:tab w:val="left" w:pos="11908"/>
+          <w:tab w:val="left" w:pos="12824"/>
+          <w:tab w:val="left" w:pos="13740"/>
+          <w:tab w:val="left" w:pos="14656"/>
+        </w:tabs>
+        <w:spacing w:after="0" w:line="240" w:lineRule="auto"/>
+        <w:rPr>
+          <w:rFonts w:ascii="Courier New" w:eastAsia="Times New Roman" w:hAnsi="Courier New" w:cs="Courier New"/>
+          <w:color w:val="000000"/>
+          <w:sz w:val="20"/>
+          <w:szCs w:val="20"/>
+        </w:rPr>
+      </w:pPr>
+      <w:r>
+        <w:rPr>
+          <w:rFonts w:ascii="Courier New" w:eastAsia="Times New Roman" w:hAnsi="Courier New" w:cs="Courier New"/>
+          <w:color w:val="000000"/>
+          <w:sz w:val="20"/>
+          <w:szCs w:val="20"/>
+        </w:rPr>
+        <w:t>ls</w:t>
+      </w:r>
+    </w:p>
+    <w:p>
+      <w:pPr>
+        <w:tabs>
+          <w:tab w:val="left" w:pos="916"/>
+          <w:tab w:val="left" w:pos="1832"/>
+          <w:tab w:val="left" w:pos="2748"/>
+          <w:tab w:val="left" w:pos="3664"/>
+          <w:tab w:val="left" w:pos="4580"/>
+          <w:tab w:val="left" w:pos="5496"/>
+          <w:tab w:val="left" w:pos="6412"/>
+          <w:tab w:val="left" w:pos="7328"/>
+          <w:tab w:val="left" w:pos="8244"/>
+          <w:tab w:val="left" w:pos="9160"/>
+          <w:tab w:val="left" w:pos="10076"/>
+          <w:tab w:val="left" w:pos="10992"/>
+          <w:tab w:val="left" w:pos="11908"/>
+          <w:tab w:val="left" w:pos="12824"/>
+          <w:tab w:val="left" w:pos="13740"/>
+          <w:tab w:val="left" w:pos="14656"/>
+        </w:tabs>
+        <w:spacing w:after="0" w:line="240" w:lineRule="auto"/>
+        <w:rPr>
+          <w:rFonts w:ascii="Courier New" w:eastAsia="Times New Roman" w:hAnsi="Courier New" w:cs="Courier New"/>
+          <w:color w:val="000000"/>
+          <w:sz w:val="20"/>
+          <w:szCs w:val="20"/>
+        </w:rPr>
+      </w:pPr>
+    </w:p>
+    <w:p>
+      <w:pPr>
+        <w:tabs>
+          <w:tab w:val="left" w:pos="916"/>
+          <w:tab w:val="left" w:pos="1832"/>
+          <w:tab w:val="left" w:pos="2748"/>
+          <w:tab w:val="left" w:pos="3664"/>
+          <w:tab w:val="left" w:pos="4580"/>
+          <w:tab w:val="left" w:pos="5496"/>
+          <w:tab w:val="left" w:pos="6412"/>
+          <w:tab w:val="left" w:pos="7328"/>
+          <w:tab w:val="left" w:pos="8244"/>
+          <w:tab w:val="left" w:pos="9160"/>
+          <w:tab w:val="left" w:pos="10076"/>
+          <w:tab w:val="left" w:pos="10992"/>
+          <w:tab w:val="left" w:pos="11908"/>
+          <w:tab w:val="left" w:pos="12824"/>
+          <w:tab w:val="left" w:pos="13740"/>
+          <w:tab w:val="left" w:pos="14656"/>
+        </w:tabs>
+        <w:spacing w:after="0" w:line="240" w:lineRule="auto"/>
+        <w:rPr>
+          <w:rFonts w:ascii="Courier New" w:eastAsia="Times New Roman" w:hAnsi="Courier New" w:cs="Courier New"/>
+          <w:color w:val="000000"/>
+          <w:sz w:val="20"/>
+          <w:szCs w:val="20"/>
+        </w:rPr>
+      </w:pPr>
+      <w:r>
+        <w:rPr>
+          <w:rFonts w:ascii="Courier New" w:eastAsia="Times New Roman" w:hAnsi="Courier New" w:cs="Courier New"/>
+          <w:color w:val="000000"/>
+          <w:sz w:val="20"/>
+          <w:szCs w:val="20"/>
+        </w:rPr>
+        <w:t>gcloud config list</w:t>
+      </w:r>
+    </w:p>
+    <w:p>
+      <w:pPr>
+        <w:tabs>
+          <w:tab w:val="left" w:pos="916"/>
+          <w:tab w:val="left" w:pos="1832"/>
+          <w:tab w:val="left" w:pos="2748"/>
+          <w:tab w:val="left" w:pos="3664"/>
+          <w:tab w:val="left" w:pos="4580"/>
+          <w:tab w:val="left" w:pos="5496"/>
+          <w:tab w:val="left" w:pos="6412"/>
+          <w:tab w:val="left" w:pos="7328"/>
+          <w:tab w:val="left" w:pos="8244"/>
+          <w:tab w:val="left" w:pos="9160"/>
+          <w:tab w:val="left" w:pos="10076"/>
+          <w:tab w:val="left" w:pos="10992"/>
+          <w:tab w:val="left" w:pos="11908"/>
+          <w:tab w:val="left" w:pos="12824"/>
+          <w:tab w:val="left" w:pos="13740"/>
+          <w:tab w:val="left" w:pos="14656"/>
+        </w:tabs>
+        <w:spacing w:after="0" w:line="240" w:lineRule="auto"/>
+        <w:rPr>
+          <w:rFonts w:ascii="Courier New" w:eastAsia="Times New Roman" w:hAnsi="Courier New" w:cs="Courier New"/>
+          <w:color w:val="000000"/>
+          <w:sz w:val="20"/>
+          <w:szCs w:val="20"/>
+        </w:rPr>
+      </w:pPr>
+    </w:p>
+    <w:p>
+      <w:pPr>
+        <w:tabs>
+          <w:tab w:val="left" w:pos="916"/>
+          <w:tab w:val="left" w:pos="1832"/>
+          <w:tab w:val="left" w:pos="2748"/>
+          <w:tab w:val="left" w:pos="3664"/>
+          <w:tab w:val="left" w:pos="4580"/>
+          <w:tab w:val="left" w:pos="5496"/>
+          <w:tab w:val="left" w:pos="6412"/>
+          <w:tab w:val="left" w:pos="7328"/>
+          <w:tab w:val="left" w:pos="8244"/>
+          <w:tab w:val="left" w:pos="9160"/>
+          <w:tab w:val="left" w:pos="10076"/>
+          <w:tab w:val="left" w:pos="10992"/>
+          <w:tab w:val="left" w:pos="11908"/>
+          <w:tab w:val="left" w:pos="12824"/>
+          <w:tab w:val="left" w:pos="13740"/>
+          <w:tab w:val="left" w:pos="14656"/>
+        </w:tabs>
+        <w:spacing w:after="0" w:line="240" w:lineRule="auto"/>
+        <w:rPr>
+          <w:rFonts w:ascii="Courier New" w:eastAsia="Times New Roman" w:hAnsi="Courier New" w:cs="Courier New"/>
+          <w:color w:val="000000"/>
+          <w:sz w:val="20"/>
+          <w:szCs w:val="20"/>
+        </w:rPr>
+      </w:pPr>
+      <w:r>
+        <w:rPr>
+          <w:rFonts w:ascii="Courier New" w:eastAsia="Times New Roman" w:hAnsi="Courier New" w:cs="Courier New"/>
+          <w:color w:val="000000"/>
+          <w:sz w:val="20"/>
+          <w:szCs w:val="20"/>
+        </w:rPr>
+        <w:t>gsutil ls</w:t>
+      </w:r>
+    </w:p>
+    <w:p>
+      <w:pPr>
+        <w:tabs>
+          <w:tab w:val="left" w:pos="916"/>
+          <w:tab w:val="left" w:pos="1832"/>
+          <w:tab w:val="left" w:pos="2748"/>
+          <w:tab w:val="left" w:pos="3664"/>
+          <w:tab w:val="left" w:pos="4580"/>
+          <w:tab w:val="left" w:pos="5496"/>
+          <w:tab w:val="left" w:pos="6412"/>
+          <w:tab w:val="left" w:pos="7328"/>
+          <w:tab w:val="left" w:pos="8244"/>
+          <w:tab w:val="left" w:pos="9160"/>
+          <w:tab w:val="left" w:pos="10076"/>
+          <w:tab w:val="left" w:pos="10992"/>
+          <w:tab w:val="left" w:pos="11908"/>
+          <w:tab w:val="left" w:pos="12824"/>
+          <w:tab w:val="left" w:pos="13740"/>
+          <w:tab w:val="left" w:pos="14656"/>
+        </w:tabs>
+        <w:spacing w:after="0" w:line="240" w:lineRule="auto"/>
+        <w:rPr>
+          <w:rFonts w:ascii="Courier New" w:eastAsia="Times New Roman" w:hAnsi="Courier New" w:cs="Courier New"/>
+          <w:color w:val="000000"/>
+          <w:sz w:val="20"/>
+          <w:szCs w:val="20"/>
+        </w:rPr>
+      </w:pPr>
+      <w:r>
+        <w:rPr>
+          <w:rFonts w:ascii="Courier New" w:eastAsia="Times New Roman" w:hAnsi="Courier New" w:cs="Courier New"/>
+          <w:color w:val="000000"/>
+          <w:sz w:val="20"/>
+          <w:szCs w:val="20"/>
+        </w:rPr>
+        <w:t>gsutil ls gs://storage-lab-console/</w:t>
+      </w:r>
+    </w:p>
+    <w:p>
+      <w:pPr>
+        <w:tabs>
+          <w:tab w:val="left" w:pos="916"/>
+          <w:tab w:val="left" w:pos="1832"/>
+          <w:tab w:val="left" w:pos="2748"/>
+          <w:tab w:val="left" w:pos="3664"/>
+          <w:tab w:val="left" w:pos="4580"/>
+          <w:tab w:val="left" w:pos="5496"/>
+          <w:tab w:val="left" w:pos="6412"/>
+          <w:tab w:val="left" w:pos="7328"/>
+          <w:tab w:val="left" w:pos="8244"/>
+          <w:tab w:val="left" w:pos="9160"/>
+          <w:tab w:val="left" w:pos="10076"/>
+          <w:tab w:val="left" w:pos="10992"/>
+          <w:tab w:val="left" w:pos="11908"/>
+          <w:tab w:val="left" w:pos="12824"/>
+          <w:tab w:val="left" w:pos="13740"/>
+          <w:tab w:val="left" w:pos="14656"/>
+        </w:tabs>
+        <w:spacing w:after="0" w:line="240" w:lineRule="auto"/>
+        <w:rPr>
+          <w:rFonts w:ascii="Courier New" w:eastAsia="Times New Roman" w:hAnsi="Courier New" w:cs="Courier New"/>
+          <w:color w:val="000000"/>
+          <w:sz w:val="20"/>
+          <w:szCs w:val="20"/>
+        </w:rPr>
+      </w:pPr>
+      <w:r>
+        <w:rPr>
+          <w:rFonts w:ascii="Courier New" w:eastAsia="Times New Roman" w:hAnsi="Courier New" w:cs="Courier New"/>
+          <w:color w:val="000000"/>
+          <w:sz w:val="20"/>
+          <w:szCs w:val="20"/>
+        </w:rPr>
+        <w:t>gsutil ls gs://storage-lab-console/**</w:t>
+      </w:r>
+    </w:p>
+    <w:p>
+      <w:pPr>
+        <w:tabs>
+          <w:tab w:val="left" w:pos="916"/>
+          <w:tab w:val="left" w:pos="1832"/>
+          <w:tab w:val="left" w:pos="2748"/>
+          <w:tab w:val="left" w:pos="3664"/>
+          <w:tab w:val="left" w:pos="4580"/>
+          <w:tab w:val="left" w:pos="5496"/>
+          <w:tab w:val="left" w:pos="6412"/>
+          <w:tab w:val="left" w:pos="7328"/>
+          <w:tab w:val="left" w:pos="8244"/>
+          <w:tab w:val="left" w:pos="9160"/>
+          <w:tab w:val="left" w:pos="10076"/>
+          <w:tab w:val="left" w:pos="10992"/>
+          <w:tab w:val="left" w:pos="11908"/>
+          <w:tab w:val="left" w:pos="12824"/>
+          <w:tab w:val="left" w:pos="13740"/>
+          <w:tab w:val="left" w:pos="14656"/>
+        </w:tabs>
+        <w:spacing w:after="0" w:line="240" w:lineRule="auto"/>
+        <w:rPr>
+          <w:rFonts w:ascii="Courier New" w:eastAsia="Times New Roman" w:hAnsi="Courier New" w:cs="Courier New"/>
+          <w:color w:val="000000"/>
+          <w:sz w:val="20"/>
+          <w:szCs w:val="20"/>
+        </w:rPr>
+      </w:pPr>
+    </w:p>
+    <w:p>
+      <w:pPr>
+        <w:tabs>
+          <w:tab w:val="left" w:pos="916"/>
+          <w:tab w:val="left" w:pos="1832"/>
+          <w:tab w:val="left" w:pos="2748"/>
+          <w:tab w:val="left" w:pos="3664"/>
+          <w:tab w:val="left" w:pos="4580"/>
+          <w:tab w:val="left" w:pos="5496"/>
+          <w:tab w:val="left" w:pos="6412"/>
+          <w:tab w:val="left" w:pos="7328"/>
+          <w:tab w:val="left" w:pos="8244"/>
+          <w:tab w:val="left" w:pos="9160"/>
+          <w:tab w:val="left" w:pos="10076"/>
+          <w:tab w:val="left" w:pos="10992"/>
+          <w:tab w:val="left" w:pos="11908"/>
+          <w:tab w:val="left" w:pos="12824"/>
+          <w:tab w:val="left" w:pos="13740"/>
+          <w:tab w:val="left" w:pos="14656"/>
+        </w:tabs>
+        <w:spacing w:after="0" w:line="240" w:lineRule="auto"/>
+        <w:rPr>
+          <w:rFonts w:ascii="Courier New" w:eastAsia="Times New Roman" w:hAnsi="Courier New" w:cs="Courier New"/>
+          <w:color w:val="000000"/>
+          <w:sz w:val="20"/>
+          <w:szCs w:val="20"/>
+        </w:rPr>
+      </w:pPr>
+      <w:r>
+        <w:rPr>
+          <w:rFonts w:ascii="Courier New" w:eastAsia="Times New Roman" w:hAnsi="Courier New" w:cs="Courier New"/>
+          <w:color w:val="000000"/>
+          <w:sz w:val="20"/>
+          <w:szCs w:val="20"/>
+        </w:rPr>
+        <w:t>gsutil mb --help</w:t>
+      </w:r>
+    </w:p>
+    <w:p>
+      <w:pPr>
+        <w:tabs>
+          <w:tab w:val="left" w:pos="916"/>
+          <w:tab w:val="left" w:pos="1832"/>
+          <w:tab w:val="left" w:pos="2748"/>
+          <w:tab w:val="left" w:pos="3664"/>
+          <w:tab w:val="left" w:pos="4580"/>
+          <w:tab w:val="left" w:pos="5496"/>
+          <w:tab w:val="left" w:pos="6412"/>
+          <w:tab w:val="left" w:pos="7328"/>
+          <w:tab w:val="left" w:pos="8244"/>
+          <w:tab w:val="left" w:pos="9160"/>
+          <w:tab w:val="left" w:pos="10076"/>
+          <w:tab w:val="left" w:pos="10992"/>
+          <w:tab w:val="left" w:pos="11908"/>
+          <w:tab w:val="left" w:pos="12824"/>
+          <w:tab w:val="left" w:pos="13740"/>
+          <w:tab w:val="left" w:pos="14656"/>
+        </w:tabs>
+        <w:spacing w:after="0" w:line="240" w:lineRule="auto"/>
+        <w:rPr>
+          <w:rFonts w:ascii="Courier New" w:eastAsia="Times New Roman" w:hAnsi="Courier New" w:cs="Courier New"/>
+          <w:color w:val="000000"/>
+          <w:sz w:val="20"/>
+          <w:szCs w:val="20"/>
+        </w:rPr>
+      </w:pPr>
+    </w:p>
+    <w:p>
+      <w:pPr>
+        <w:tabs>
+          <w:tab w:val="left" w:pos="916"/>
+          <w:tab w:val="left" w:pos="1832"/>
+          <w:tab w:val="left" w:pos="2748"/>
+          <w:tab w:val="left" w:pos="3664"/>
+          <w:tab w:val="left" w:pos="4580"/>
+          <w:tab w:val="left" w:pos="5496"/>
+          <w:tab w:val="left" w:pos="6412"/>
+          <w:tab w:val="left" w:pos="7328"/>
+          <w:tab w:val="left" w:pos="8244"/>
+          <w:tab w:val="left" w:pos="9160"/>
+          <w:tab w:val="left" w:pos="10076"/>
+          <w:tab w:val="left" w:pos="10992"/>
+          <w:tab w:val="left" w:pos="11908"/>
+          <w:tab w:val="left" w:pos="12824"/>
+          <w:tab w:val="left" w:pos="13740"/>
+          <w:tab w:val="left" w:pos="14656"/>
+        </w:tabs>
+        <w:spacing w:after="0" w:line="240" w:lineRule="auto"/>
+        <w:rPr>
+          <w:rFonts w:ascii="Courier New" w:eastAsia="Times New Roman" w:hAnsi="Courier New" w:cs="Courier New"/>
+          <w:color w:val="000000"/>
+          <w:sz w:val="20"/>
+          <w:szCs w:val="20"/>
+        </w:rPr>
+      </w:pPr>
+      <w:r>
+        <w:rPr>
+          <w:rFonts w:ascii="Courier New" w:eastAsia="Times New Roman" w:hAnsi="Courier New" w:cs="Courier New"/>
+          <w:color w:val="000000"/>
+          <w:sz w:val="20"/>
+          <w:szCs w:val="20"/>
+        </w:rPr>
+        <w:t>gsutil mb -l northamerica-northeast1 gs://storage-lab-cli</w:t>
+      </w:r>
+    </w:p>
+    <w:p>
+      <w:pPr>
+        <w:tabs>
+          <w:tab w:val="left" w:pos="916"/>
+          <w:tab w:val="left" w:pos="1832"/>
+          <w:tab w:val="left" w:pos="2748"/>
+          <w:tab w:val="left" w:pos="3664"/>
+          <w:tab w:val="left" w:pos="4580"/>
+          <w:tab w:val="left" w:pos="5496"/>
+          <w:tab w:val="left" w:pos="6412"/>
+          <w:tab w:val="left" w:pos="7328"/>
+          <w:tab w:val="left" w:pos="8244"/>
+          <w:tab w:val="left" w:pos="9160"/>
+          <w:tab w:val="left" w:pos="10076"/>
+          <w:tab w:val="left" w:pos="10992"/>
+          <w:tab w:val="left" w:pos="11908"/>
+          <w:tab w:val="left" w:pos="12824"/>
+          <w:tab w:val="left" w:pos="13740"/>
+          <w:tab w:val="left" w:pos="14656"/>
+        </w:tabs>
+        <w:spacing w:after="0" w:line="240" w:lineRule="auto"/>
+        <w:rPr>
+          <w:rFonts w:ascii="Courier New" w:eastAsia="Times New Roman" w:hAnsi="Courier New" w:cs="Courier New"/>
+          <w:color w:val="000000"/>
+          <w:sz w:val="20"/>
+          <w:szCs w:val="20"/>
+        </w:rPr>
+      </w:pPr>
+      <w:r>
+        <w:rPr>
+          <w:rFonts w:ascii="Courier New" w:eastAsia="Times New Roman" w:hAnsi="Courier New" w:cs="Courier New"/>
+          <w:color w:val="000000"/>
+          <w:sz w:val="20"/>
+          <w:szCs w:val="20"/>
+        </w:rPr>
+        <w:t>gsutil ls</w:t>
+      </w:r>
+    </w:p>
+    <w:p>
+      <w:pPr>
+        <w:tabs>
+          <w:tab w:val="left" w:pos="916"/>
+          <w:tab w:val="left" w:pos="1832"/>
+          <w:tab w:val="left" w:pos="2748"/>
+          <w:tab w:val="left" w:pos="3664"/>
+          <w:tab w:val="left" w:pos="4580"/>
+          <w:tab w:val="left" w:pos="5496"/>
+          <w:tab w:val="left" w:pos="6412"/>
+          <w:tab w:val="left" w:pos="7328"/>
+          <w:tab w:val="left" w:pos="8244"/>
+          <w:tab w:val="left" w:pos="9160"/>
+          <w:tab w:val="left" w:pos="10076"/>
+          <w:tab w:val="left" w:pos="10992"/>
+          <w:tab w:val="left" w:pos="11908"/>
+          <w:tab w:val="left" w:pos="12824"/>
+          <w:tab w:val="left" w:pos="13740"/>
+          <w:tab w:val="left" w:pos="14656"/>
+        </w:tabs>
+        <w:spacing w:after="0" w:line="240" w:lineRule="auto"/>
+        <w:rPr>
+          <w:rFonts w:ascii="Courier New" w:eastAsia="Times New Roman" w:hAnsi="Courier New" w:cs="Courier New"/>
+          <w:color w:val="000000"/>
+          <w:sz w:val="20"/>
+          <w:szCs w:val="20"/>
+        </w:rPr>
+      </w:pPr>
+    </w:p>
+    <w:p>
+      <w:pPr>
+        <w:tabs>
+          <w:tab w:val="left" w:pos="916"/>
+          <w:tab w:val="left" w:pos="1832"/>
+          <w:tab w:val="left" w:pos="2748"/>
+          <w:tab w:val="left" w:pos="3664"/>
+          <w:tab w:val="left" w:pos="4580"/>
+          <w:tab w:val="left" w:pos="5496"/>
+          <w:tab w:val="left" w:pos="6412"/>
+          <w:tab w:val="left" w:pos="7328"/>
+          <w:tab w:val="left" w:pos="8244"/>
+          <w:tab w:val="left" w:pos="9160"/>
+          <w:tab w:val="left" w:pos="10076"/>
+          <w:tab w:val="left" w:pos="10992"/>
+          <w:tab w:val="left" w:pos="11908"/>
+          <w:tab w:val="left" w:pos="12824"/>
+          <w:tab w:val="left" w:pos="13740"/>
+          <w:tab w:val="left" w:pos="14656"/>
+        </w:tabs>
+        <w:spacing w:after="0" w:line="240" w:lineRule="auto"/>
+        <w:rPr>
+          <w:rFonts w:ascii="Courier New" w:eastAsia="Times New Roman" w:hAnsi="Courier New" w:cs="Courier New"/>
+          <w:color w:val="000000"/>
+          <w:sz w:val="20"/>
+          <w:szCs w:val="20"/>
+        </w:rPr>
+      </w:pPr>
+      <w:r>
+        <w:rPr>
+          <w:rFonts w:ascii="Courier New" w:eastAsia="Times New Roman" w:hAnsi="Courier New" w:cs="Courier New"/>
+          <w:color w:val="000000"/>
+          <w:sz w:val="20"/>
+          <w:szCs w:val="20"/>
+        </w:rPr>
+        <w:t>gsutil label get gs://storage-lab-console/</w:t>
+      </w:r>
+    </w:p>
+    <w:p>
+      <w:pPr>
+        <w:tabs>
+          <w:tab w:val="left" w:pos="916"/>
+          <w:tab w:val="left" w:pos="1832"/>
+          <w:tab w:val="left" w:pos="2748"/>
+          <w:tab w:val="left" w:pos="3664"/>
+          <w:tab w:val="left" w:pos="4580"/>
+          <w:tab w:val="left" w:pos="5496"/>
+          <w:tab w:val="left" w:pos="6412"/>
+          <w:tab w:val="left" w:pos="7328"/>
+          <w:tab w:val="left" w:pos="8244"/>
+          <w:tab w:val="left" w:pos="9160"/>
+          <w:tab w:val="left" w:pos="10076"/>
+          <w:tab w:val="left" w:pos="10992"/>
+          <w:tab w:val="left" w:pos="11908"/>
+          <w:tab w:val="left" w:pos="12824"/>
+          <w:tab w:val="left" w:pos="13740"/>
+          <w:tab w:val="left" w:pos="14656"/>
+        </w:tabs>
+        <w:spacing w:after="0" w:line="240" w:lineRule="auto"/>
+        <w:rPr>
+          <w:rFonts w:ascii="Courier New" w:eastAsia="Times New Roman" w:hAnsi="Courier New" w:cs="Courier New"/>
+          <w:color w:val="000000"/>
+          <w:sz w:val="20"/>
+          <w:szCs w:val="20"/>
+        </w:rPr>
+      </w:pPr>
+      <w:r>
+        <w:rPr>
+          <w:rFonts w:ascii="Courier New" w:eastAsia="Times New Roman" w:hAnsi="Courier New" w:cs="Courier New"/>
+          <w:color w:val="000000"/>
+          <w:sz w:val="20"/>
+          <w:szCs w:val="20"/>
+        </w:rPr>
+        <w:t>gsutil label get gs://storage-lab-console/ &gt;bucketlabels.json</w:t>
+      </w:r>
+    </w:p>
+    <w:p>
+      <w:pPr>
+        <w:tabs>
+          <w:tab w:val="left" w:pos="916"/>
+          <w:tab w:val="left" w:pos="1832"/>
+          <w:tab w:val="left" w:pos="2748"/>
+          <w:tab w:val="left" w:pos="3664"/>
+          <w:tab w:val="left" w:pos="4580"/>
+          <w:tab w:val="left" w:pos="5496"/>
+          <w:tab w:val="left" w:pos="6412"/>
+          <w:tab w:val="left" w:pos="7328"/>
+          <w:tab w:val="left" w:pos="8244"/>
+          <w:tab w:val="left" w:pos="9160"/>
+          <w:tab w:val="left" w:pos="10076"/>
+          <w:tab w:val="left" w:pos="10992"/>
+          <w:tab w:val="left" w:pos="11908"/>
+          <w:tab w:val="left" w:pos="12824"/>
+          <w:tab w:val="left" w:pos="13740"/>
+          <w:tab w:val="left" w:pos="14656"/>
+        </w:tabs>
+        <w:spacing w:after="0" w:line="240" w:lineRule="auto"/>
+        <w:rPr>
+          <w:rFonts w:ascii="Courier New" w:eastAsia="Times New Roman" w:hAnsi="Courier New" w:cs="Courier New"/>
+          <w:color w:val="000000"/>
+          <w:sz w:val="20"/>
+          <w:szCs w:val="20"/>
+        </w:rPr>
+      </w:pPr>
+      <w:r>
+        <w:rPr>
+          <w:rFonts w:ascii="Courier New" w:eastAsia="Times New Roman" w:hAnsi="Courier New" w:cs="Courier New"/>
+          <w:color w:val="000000"/>
+          <w:sz w:val="20"/>
+          <w:szCs w:val="20"/>
+        </w:rPr>
+        <w:t>cat bucketlabels.json</w:t>
+      </w:r>
+    </w:p>
+    <w:p>
+      <w:pPr>
+        <w:tabs>
+          <w:tab w:val="left" w:pos="916"/>
+          <w:tab w:val="left" w:pos="1832"/>
+          <w:tab w:val="left" w:pos="2748"/>
+          <w:tab w:val="left" w:pos="3664"/>
+          <w:tab w:val="left" w:pos="4580"/>
+          <w:tab w:val="left" w:pos="5496"/>
+          <w:tab w:val="left" w:pos="6412"/>
+          <w:tab w:val="left" w:pos="7328"/>
+          <w:tab w:val="left" w:pos="8244"/>
+          <w:tab w:val="left" w:pos="9160"/>
+          <w:tab w:val="left" w:pos="10076"/>
+          <w:tab w:val="left" w:pos="10992"/>
+          <w:tab w:val="left" w:pos="11908"/>
+          <w:tab w:val="left" w:pos="12824"/>
+          <w:tab w:val="left" w:pos="13740"/>
+          <w:tab w:val="left" w:pos="14656"/>
+        </w:tabs>
+        <w:spacing w:after="0" w:line="240" w:lineRule="auto"/>
+        <w:rPr>
+          <w:rFonts w:ascii="Courier New" w:eastAsia="Times New Roman" w:hAnsi="Courier New" w:cs="Courier New"/>
+          <w:color w:val="000000"/>
+          <w:sz w:val="20"/>
+          <w:szCs w:val="20"/>
+        </w:rPr>
+      </w:pPr>
+    </w:p>
+    <w:p>
+      <w:pPr>
+        <w:tabs>
+          <w:tab w:val="left" w:pos="916"/>
+          <w:tab w:val="left" w:pos="1832"/>
+          <w:tab w:val="left" w:pos="2748"/>
+          <w:tab w:val="left" w:pos="3664"/>
+          <w:tab w:val="left" w:pos="4580"/>
+          <w:tab w:val="left" w:pos="5496"/>
+          <w:tab w:val="left" w:pos="6412"/>
+          <w:tab w:val="left" w:pos="7328"/>
+          <w:tab w:val="left" w:pos="8244"/>
+          <w:tab w:val="left" w:pos="9160"/>
+          <w:tab w:val="left" w:pos="10076"/>
+          <w:tab w:val="left" w:pos="10992"/>
+          <w:tab w:val="left" w:pos="11908"/>
+          <w:tab w:val="left" w:pos="12824"/>
+          <w:tab w:val="left" w:pos="13740"/>
+          <w:tab w:val="left" w:pos="14656"/>
+        </w:tabs>
+        <w:spacing w:after="0" w:line="240" w:lineRule="auto"/>
+        <w:rPr>
+          <w:rFonts w:ascii="Courier New" w:eastAsia="Times New Roman" w:hAnsi="Courier New" w:cs="Courier New"/>
+          <w:color w:val="000000"/>
+          <w:sz w:val="20"/>
+          <w:szCs w:val="20"/>
+        </w:rPr>
+      </w:pPr>
+      <w:r>
+        <w:rPr>
+          <w:rFonts w:ascii="Courier New" w:eastAsia="Times New Roman" w:hAnsi="Courier New" w:cs="Courier New"/>
+          <w:color w:val="000000"/>
+          <w:sz w:val="20"/>
+          <w:szCs w:val="20"/>
+        </w:rPr>
+        <w:t>gsutil label get gs://storage-lab-cli/</w:t>
+      </w:r>
+    </w:p>
+    <w:p>
+      <w:pPr>
+        <w:tabs>
+          <w:tab w:val="left" w:pos="916"/>
+          <w:tab w:val="left" w:pos="1832"/>
+          <w:tab w:val="left" w:pos="2748"/>
+          <w:tab w:val="left" w:pos="3664"/>
+          <w:tab w:val="left" w:pos="4580"/>
+          <w:tab w:val="left" w:pos="5496"/>
+          <w:tab w:val="left" w:pos="6412"/>
+          <w:tab w:val="left" w:pos="7328"/>
+          <w:tab w:val="left" w:pos="8244"/>
+          <w:tab w:val="left" w:pos="9160"/>
+          <w:tab w:val="left" w:pos="10076"/>
+          <w:tab w:val="left" w:pos="10992"/>
+          <w:tab w:val="left" w:pos="11908"/>
+          <w:tab w:val="left" w:pos="12824"/>
+          <w:tab w:val="left" w:pos="13740"/>
+          <w:tab w:val="left" w:pos="14656"/>
+        </w:tabs>
+        <w:spacing w:after="0" w:line="240" w:lineRule="auto"/>
+        <w:rPr>
+          <w:rFonts w:ascii="Courier New" w:eastAsia="Times New Roman" w:hAnsi="Courier New" w:cs="Courier New"/>
+          <w:color w:val="000000"/>
+          <w:sz w:val="20"/>
+          <w:szCs w:val="20"/>
+        </w:rPr>
+      </w:pPr>
+      <w:r>
+        <w:rPr>
+          <w:rFonts w:ascii="Courier New" w:eastAsia="Times New Roman" w:hAnsi="Courier New" w:cs="Courier New"/>
+          <w:color w:val="000000"/>
+          <w:sz w:val="20"/>
+          <w:szCs w:val="20"/>
+        </w:rPr>
+        <w:t>gsutil label set bucketlabels.json gs://storage-lab-cli/</w:t>
+      </w:r>
+    </w:p>
+    <w:p>
+      <w:pPr>
+        <w:tabs>
+          <w:tab w:val="left" w:pos="916"/>
+          <w:tab w:val="left" w:pos="1832"/>
+          <w:tab w:val="left" w:pos="2748"/>
+          <w:tab w:val="left" w:pos="3664"/>
+          <w:tab w:val="left" w:pos="4580"/>
+          <w:tab w:val="left" w:pos="5496"/>
+          <w:tab w:val="left" w:pos="6412"/>
+          <w:tab w:val="left" w:pos="7328"/>
+          <w:tab w:val="left" w:pos="8244"/>
+          <w:tab w:val="left" w:pos="9160"/>
+          <w:tab w:val="left" w:pos="10076"/>
+          <w:tab w:val="left" w:pos="10992"/>
+          <w:tab w:val="left" w:pos="11908"/>
+          <w:tab w:val="left" w:pos="12824"/>
+          <w:tab w:val="left" w:pos="13740"/>
+          <w:tab w:val="left" w:pos="14656"/>
+        </w:tabs>
+        <w:spacing w:after="0" w:line="240" w:lineRule="auto"/>
+        <w:rPr>
+          <w:rFonts w:ascii="Courier New" w:eastAsia="Times New Roman" w:hAnsi="Courier New" w:cs="Courier New"/>
+          <w:color w:val="000000"/>
+          <w:sz w:val="20"/>
+          <w:szCs w:val="20"/>
+        </w:rPr>
+      </w:pPr>
+      <w:r>
+        <w:rPr>
+          <w:rFonts w:ascii="Courier New" w:eastAsia="Times New Roman" w:hAnsi="Courier New" w:cs="Courier New"/>
+          <w:color w:val="000000"/>
+          <w:sz w:val="20"/>
+          <w:szCs w:val="20"/>
+        </w:rPr>
+        <w:t>gsutil label get gs://storage-lab-cli/</w:t>
+      </w:r>
+    </w:p>
+    <w:p>
+      <w:pPr>
+        <w:tabs>
+          <w:tab w:val="left" w:pos="916"/>
+          <w:tab w:val="left" w:pos="1832"/>
+          <w:tab w:val="left" w:pos="2748"/>
+          <w:tab w:val="left" w:pos="3664"/>
+          <w:tab w:val="left" w:pos="4580"/>
+          <w:tab w:val="left" w:pos="5496"/>
+          <w:tab w:val="left" w:pos="6412"/>
+          <w:tab w:val="left" w:pos="7328"/>
+          <w:tab w:val="left" w:pos="8244"/>
+          <w:tab w:val="left" w:pos="9160"/>
+          <w:tab w:val="left" w:pos="10076"/>
+          <w:tab w:val="left" w:pos="10992"/>
+          <w:tab w:val="left" w:pos="11908"/>
+          <w:tab w:val="left" w:pos="12824"/>
+          <w:tab w:val="left" w:pos="13740"/>
+          <w:tab w:val="left" w:pos="14656"/>
+        </w:tabs>
+        <w:spacing w:after="0" w:line="240" w:lineRule="auto"/>
+        <w:rPr>
+          <w:rFonts w:ascii="Courier New" w:eastAsia="Times New Roman" w:hAnsi="Courier New" w:cs="Courier New"/>
+          <w:color w:val="000000"/>
+          <w:sz w:val="20"/>
+          <w:szCs w:val="20"/>
+        </w:rPr>
+      </w:pPr>
+    </w:p>
+    <w:p>
+      <w:pPr>
+        <w:tabs>
+          <w:tab w:val="left" w:pos="916"/>
+          <w:tab w:val="left" w:pos="1832"/>
+          <w:tab w:val="left" w:pos="2748"/>
+          <w:tab w:val="left" w:pos="3664"/>
+          <w:tab w:val="left" w:pos="4580"/>
+          <w:tab w:val="left" w:pos="5496"/>
+          <w:tab w:val="left" w:pos="6412"/>
+          <w:tab w:val="left" w:pos="7328"/>
+          <w:tab w:val="left" w:pos="8244"/>
+          <w:tab w:val="left" w:pos="9160"/>
+          <w:tab w:val="left" w:pos="10076"/>
+          <w:tab w:val="left" w:pos="10992"/>
+          <w:tab w:val="left" w:pos="11908"/>
+          <w:tab w:val="left" w:pos="12824"/>
+          <w:tab w:val="left" w:pos="13740"/>
+          <w:tab w:val="left" w:pos="14656"/>
+        </w:tabs>
+        <w:spacing w:after="0" w:line="240" w:lineRule="auto"/>
+        <w:rPr>
+          <w:rFonts w:ascii="Courier New" w:eastAsia="Times New Roman" w:hAnsi="Courier New" w:cs="Courier New"/>
+          <w:color w:val="000000"/>
+          <w:sz w:val="20"/>
+          <w:szCs w:val="20"/>
+        </w:rPr>
+      </w:pPr>
+      <w:r>
+        <w:rPr>
+          <w:rFonts w:ascii="Courier New" w:eastAsia="Times New Roman" w:hAnsi="Courier New" w:cs="Courier New"/>
+          <w:color w:val="000000"/>
+          <w:sz w:val="20"/>
+          <w:szCs w:val="20"/>
+        </w:rPr>
+        <w:t>gsutil label ch -l "extralabel:extravalue" gs://storage-lab-cli</w:t>
+      </w:r>
+    </w:p>
+    <w:p>
+      <w:pPr>
+        <w:tabs>
+          <w:tab w:val="left" w:pos="916"/>
+          <w:tab w:val="left" w:pos="1832"/>
+          <w:tab w:val="left" w:pos="2748"/>
+          <w:tab w:val="left" w:pos="3664"/>
+          <w:tab w:val="left" w:pos="4580"/>
+          <w:tab w:val="left" w:pos="5496"/>
+          <w:tab w:val="left" w:pos="6412"/>
+          <w:tab w:val="left" w:pos="7328"/>
+          <w:tab w:val="left" w:pos="8244"/>
+          <w:tab w:val="left" w:pos="9160"/>
+          <w:tab w:val="left" w:pos="10076"/>
+          <w:tab w:val="left" w:pos="10992"/>
+          <w:tab w:val="left" w:pos="11908"/>
+          <w:tab w:val="left" w:pos="12824"/>
+          <w:tab w:val="left" w:pos="13740"/>
+          <w:tab w:val="left" w:pos="14656"/>
+        </w:tabs>
+        <w:spacing w:after="0" w:line="240" w:lineRule="auto"/>
+        <w:rPr>
+          <w:rFonts w:ascii="Courier New" w:eastAsia="Times New Roman" w:hAnsi="Courier New" w:cs="Courier New"/>
+          <w:color w:val="000000"/>
+          <w:sz w:val="20"/>
+          <w:szCs w:val="20"/>
+        </w:rPr>
+      </w:pPr>
+    </w:p>
+    <w:p>
+      <w:pPr>
+        <w:tabs>
+          <w:tab w:val="left" w:pos="916"/>
+          <w:tab w:val="left" w:pos="1832"/>
+          <w:tab w:val="left" w:pos="2748"/>
+          <w:tab w:val="left" w:pos="3664"/>
+          <w:tab w:val="left" w:pos="4580"/>
+          <w:tab w:val="left" w:pos="5496"/>
+          <w:tab w:val="left" w:pos="6412"/>
+          <w:tab w:val="left" w:pos="7328"/>
+          <w:tab w:val="left" w:pos="8244"/>
+          <w:tab w:val="left" w:pos="9160"/>
+          <w:tab w:val="left" w:pos="10076"/>
+          <w:tab w:val="left" w:pos="10992"/>
+          <w:tab w:val="left" w:pos="11908"/>
+          <w:tab w:val="left" w:pos="12824"/>
+          <w:tab w:val="left" w:pos="13740"/>
+          <w:tab w:val="left" w:pos="14656"/>
+        </w:tabs>
+        <w:spacing w:after="0" w:line="240" w:lineRule="auto"/>
+        <w:rPr>
+          <w:rFonts w:ascii="Courier New" w:eastAsia="Times New Roman" w:hAnsi="Courier New" w:cs="Courier New"/>
+          <w:color w:val="000000"/>
+          <w:sz w:val="20"/>
+          <w:szCs w:val="20"/>
+        </w:rPr>
+      </w:pPr>
+      <w:r>
+        <w:rPr>
+          <w:rFonts w:ascii="Courier New" w:eastAsia="Times New Roman" w:hAnsi="Courier New" w:cs="Courier New"/>
+          <w:color w:val="000000"/>
+          <w:sz w:val="20"/>
+          <w:szCs w:val="20"/>
+        </w:rPr>
+        <w:t>gsutil versioning get gs://storage-lab-cli/</w:t>
+      </w:r>
+    </w:p>
+    <w:p>
+      <w:pPr>
+        <w:tabs>
+          <w:tab w:val="left" w:pos="916"/>
+          <w:tab w:val="left" w:pos="1832"/>
+          <w:tab w:val="left" w:pos="2748"/>
+          <w:tab w:val="left" w:pos="3664"/>
+          <w:tab w:val="left" w:pos="4580"/>
+          <w:tab w:val="left" w:pos="5496"/>
+          <w:tab w:val="left" w:pos="6412"/>
+          <w:tab w:val="left" w:pos="7328"/>
+          <w:tab w:val="left" w:pos="8244"/>
+          <w:tab w:val="left" w:pos="9160"/>
+          <w:tab w:val="left" w:pos="10076"/>
+          <w:tab w:val="left" w:pos="10992"/>
+          <w:tab w:val="left" w:pos="11908"/>
+          <w:tab w:val="left" w:pos="12824"/>
+          <w:tab w:val="left" w:pos="13740"/>
+          <w:tab w:val="left" w:pos="14656"/>
+        </w:tabs>
+        <w:spacing w:after="0" w:line="240" w:lineRule="auto"/>
+        <w:rPr>
+          <w:rFonts w:ascii="Courier New" w:eastAsia="Times New Roman" w:hAnsi="Courier New" w:cs="Courier New"/>
+          <w:color w:val="000000"/>
+          <w:sz w:val="20"/>
+          <w:szCs w:val="20"/>
+        </w:rPr>
+      </w:pPr>
+      <w:r>
+        <w:rPr>
+          <w:rFonts w:ascii="Courier New" w:eastAsia="Times New Roman" w:hAnsi="Courier New" w:cs="Courier New"/>
+          <w:color w:val="000000"/>
+          <w:sz w:val="20"/>
+          <w:szCs w:val="20"/>
+        </w:rPr>
+        <w:t>gsutil versioning set on gs://storage-lab-cli/</w:t>
+      </w:r>
+    </w:p>
+    <w:p>
+      <w:pPr>
+        <w:tabs>
+          <w:tab w:val="left" w:pos="916"/>
+          <w:tab w:val="left" w:pos="1832"/>
+          <w:tab w:val="left" w:pos="2748"/>
+          <w:tab w:val="left" w:pos="3664"/>
+          <w:tab w:val="left" w:pos="4580"/>
+          <w:tab w:val="left" w:pos="5496"/>
+          <w:tab w:val="left" w:pos="6412"/>
+          <w:tab w:val="left" w:pos="7328"/>
+          <w:tab w:val="left" w:pos="8244"/>
+          <w:tab w:val="left" w:pos="9160"/>
+          <w:tab w:val="left" w:pos="10076"/>
+          <w:tab w:val="left" w:pos="10992"/>
+          <w:tab w:val="left" w:pos="11908"/>
+          <w:tab w:val="left" w:pos="12824"/>
+          <w:tab w:val="left" w:pos="13740"/>
+          <w:tab w:val="left" w:pos="14656"/>
+        </w:tabs>
+        <w:spacing w:after="0" w:line="240" w:lineRule="auto"/>
+        <w:rPr>
+          <w:rFonts w:ascii="Courier New" w:eastAsia="Times New Roman" w:hAnsi="Courier New" w:cs="Courier New"/>
+          <w:color w:val="000000"/>
+          <w:sz w:val="20"/>
+          <w:szCs w:val="20"/>
+        </w:rPr>
+      </w:pPr>
+      <w:r>
+        <w:rPr>
+          <w:rFonts w:ascii="Courier New" w:eastAsia="Times New Roman" w:hAnsi="Courier New" w:cs="Courier New"/>
+          <w:color w:val="000000"/>
+          <w:sz w:val="20"/>
+          <w:szCs w:val="20"/>
+        </w:rPr>
+        <w:t>gsutil versioning get gs://storage-lab-cli/</w:t>
+      </w:r>
+    </w:p>
+    <w:p>
+      <w:pPr>
+        <w:tabs>
+          <w:tab w:val="left" w:pos="916"/>
+          <w:tab w:val="left" w:pos="1832"/>
+          <w:tab w:val="left" w:pos="2748"/>
+          <w:tab w:val="left" w:pos="3664"/>
+          <w:tab w:val="left" w:pos="4580"/>
+          <w:tab w:val="left" w:pos="5496"/>
+          <w:tab w:val="left" w:pos="6412"/>
+          <w:tab w:val="left" w:pos="7328"/>
+          <w:tab w:val="left" w:pos="8244"/>
+          <w:tab w:val="left" w:pos="9160"/>
+          <w:tab w:val="left" w:pos="10076"/>
+          <w:tab w:val="left" w:pos="10992"/>
+          <w:tab w:val="left" w:pos="11908"/>
+          <w:tab w:val="left" w:pos="12824"/>
+          <w:tab w:val="left" w:pos="13740"/>
+          <w:tab w:val="left" w:pos="14656"/>
+        </w:tabs>
+        <w:spacing w:after="0" w:line="240" w:lineRule="auto"/>
+        <w:rPr>
+          <w:rFonts w:ascii="Courier New" w:eastAsia="Times New Roman" w:hAnsi="Courier New" w:cs="Courier New"/>
+          <w:color w:val="000000"/>
+          <w:sz w:val="20"/>
+          <w:szCs w:val="20"/>
+        </w:rPr>
+      </w:pPr>
+    </w:p>
+    <w:p>
+      <w:pPr>
+        <w:tabs>
+          <w:tab w:val="left" w:pos="916"/>
+          <w:tab w:val="left" w:pos="1832"/>
+          <w:tab w:val="left" w:pos="2748"/>
+          <w:tab w:val="left" w:pos="3664"/>
+          <w:tab w:val="left" w:pos="4580"/>
+          <w:tab w:val="left" w:pos="5496"/>
+          <w:tab w:val="left" w:pos="6412"/>
+          <w:tab w:val="left" w:pos="7328"/>
+          <w:tab w:val="left" w:pos="8244"/>
+          <w:tab w:val="left" w:pos="9160"/>
+          <w:tab w:val="left" w:pos="10076"/>
+          <w:tab w:val="left" w:pos="10992"/>
+          <w:tab w:val="left" w:pos="11908"/>
+          <w:tab w:val="left" w:pos="12824"/>
+          <w:tab w:val="left" w:pos="13740"/>
+          <w:tab w:val="left" w:pos="14656"/>
+        </w:tabs>
+        <w:spacing w:after="0" w:line="240" w:lineRule="auto"/>
+        <w:rPr>
+          <w:rFonts w:ascii="Courier New" w:eastAsia="Times New Roman" w:hAnsi="Courier New" w:cs="Courier New"/>
+          <w:color w:val="000000"/>
+          <w:sz w:val="20"/>
+          <w:szCs w:val="20"/>
+        </w:rPr>
+      </w:pPr>
+      <w:r>
+        <w:rPr>
+          <w:rFonts w:ascii="Courier New" w:eastAsia="Times New Roman" w:hAnsi="Courier New" w:cs="Courier New"/>
+          <w:color w:val="000000"/>
+          <w:sz w:val="20"/>
+          <w:szCs w:val="20"/>
+        </w:rPr>
+        <w:t>gsutil ls gs://storage-lab-cli/</w:t>
+      </w:r>
+    </w:p>
+    <w:p>
+      <w:pPr>
+        <w:tabs>
+          <w:tab w:val="left" w:pos="916"/>
+          <w:tab w:val="left" w:pos="1832"/>
+          <w:tab w:val="left" w:pos="2748"/>
+          <w:tab w:val="left" w:pos="3664"/>
+          <w:tab w:val="left" w:pos="4580"/>
+          <w:tab w:val="left" w:pos="5496"/>
+          <w:tab w:val="left" w:pos="6412"/>
+          <w:tab w:val="left" w:pos="7328"/>
+          <w:tab w:val="left" w:pos="8244"/>
+          <w:tab w:val="left" w:pos="9160"/>
+          <w:tab w:val="left" w:pos="10076"/>
+          <w:tab w:val="left" w:pos="10992"/>
+          <w:tab w:val="left" w:pos="11908"/>
+          <w:tab w:val="left" w:pos="12824"/>
+          <w:tab w:val="left" w:pos="13740"/>
+          <w:tab w:val="left" w:pos="14656"/>
+        </w:tabs>
+        <w:spacing w:after="0" w:line="240" w:lineRule="auto"/>
+        <w:rPr>
+          <w:rFonts w:ascii="Courier New" w:eastAsia="Times New Roman" w:hAnsi="Courier New" w:cs="Courier New"/>
+          <w:color w:val="000000"/>
+          <w:sz w:val="20"/>
+          <w:szCs w:val="20"/>
+        </w:rPr>
+      </w:pPr>
+      <w:r>
+        <w:rPr>
+          <w:rFonts w:ascii="Courier New" w:eastAsia="Times New Roman" w:hAnsi="Courier New" w:cs="Courier New"/>
+          <w:color w:val="000000"/>
+          <w:sz w:val="20"/>
+          <w:szCs w:val="20"/>
+        </w:rPr>
+        <w:t>gsutil cp README-cloudshell.txt gs://storage-lab-cli/</w:t>
+      </w:r>
+    </w:p>
+    <w:p>
+      <w:pPr>
+        <w:tabs>
+          <w:tab w:val="left" w:pos="916"/>
+          <w:tab w:val="left" w:pos="1832"/>
+          <w:tab w:val="left" w:pos="2748"/>
+          <w:tab w:val="left" w:pos="3664"/>
+          <w:tab w:val="left" w:pos="4580"/>
+          <w:tab w:val="left" w:pos="5496"/>
+          <w:tab w:val="left" w:pos="6412"/>
+          <w:tab w:val="left" w:pos="7328"/>
+          <w:tab w:val="left" w:pos="8244"/>
+          <w:tab w:val="left" w:pos="9160"/>
+          <w:tab w:val="left" w:pos="10076"/>
+          <w:tab w:val="left" w:pos="10992"/>
+          <w:tab w:val="left" w:pos="11908"/>
+          <w:tab w:val="left" w:pos="12824"/>
+          <w:tab w:val="left" w:pos="13740"/>
+          <w:tab w:val="left" w:pos="14656"/>
+        </w:tabs>
+        <w:spacing w:after="0" w:line="240" w:lineRule="auto"/>
+        <w:rPr>
+          <w:rFonts w:ascii="Courier New" w:eastAsia="Times New Roman" w:hAnsi="Courier New" w:cs="Courier New"/>
+          <w:color w:val="000000"/>
+          <w:sz w:val="20"/>
+          <w:szCs w:val="20"/>
+        </w:rPr>
+      </w:pPr>
+      <w:r>
+        <w:rPr>
+          <w:rFonts w:ascii="Courier New" w:eastAsia="Times New Roman" w:hAnsi="Courier New" w:cs="Courier New"/>
+          <w:color w:val="000000"/>
+          <w:sz w:val="20"/>
+          <w:szCs w:val="20"/>
+        </w:rPr>
+        <w:t>gsutil ls gs://storage-lab-cli/</w:t>
+      </w:r>
+    </w:p>
+    <w:p>
+      <w:pPr>
+        <w:tabs>
+          <w:tab w:val="left" w:pos="916"/>
+          <w:tab w:val="left" w:pos="1832"/>
+          <w:tab w:val="left" w:pos="2748"/>
+          <w:tab w:val="left" w:pos="3664"/>
+          <w:tab w:val="left" w:pos="4580"/>
+          <w:tab w:val="left" w:pos="5496"/>
+          <w:tab w:val="left" w:pos="6412"/>
+          <w:tab w:val="left" w:pos="7328"/>
+          <w:tab w:val="left" w:pos="8244"/>
+          <w:tab w:val="left" w:pos="9160"/>
+          <w:tab w:val="left" w:pos="10076"/>
+          <w:tab w:val="left" w:pos="10992"/>
+          <w:tab w:val="left" w:pos="11908"/>
+          <w:tab w:val="left" w:pos="12824"/>
+          <w:tab w:val="left" w:pos="13740"/>
+          <w:tab w:val="left" w:pos="14656"/>
+        </w:tabs>
+        <w:spacing w:after="0" w:line="240" w:lineRule="auto"/>
+        <w:rPr>
+          <w:rFonts w:ascii="Courier New" w:eastAsia="Times New Roman" w:hAnsi="Courier New" w:cs="Courier New"/>
+          <w:color w:val="000000"/>
+          <w:sz w:val="20"/>
+          <w:szCs w:val="20"/>
+        </w:rPr>
+      </w:pPr>
+    </w:p>
+    <w:p>
+      <w:pPr>
+        <w:tabs>
+          <w:tab w:val="left" w:pos="916"/>
+          <w:tab w:val="left" w:pos="1832"/>
+          <w:tab w:val="left" w:pos="2748"/>
+          <w:tab w:val="left" w:pos="3664"/>
+          <w:tab w:val="left" w:pos="4580"/>
+          <w:tab w:val="left" w:pos="5496"/>
+          <w:tab w:val="left" w:pos="6412"/>
+          <w:tab w:val="left" w:pos="7328"/>
+          <w:tab w:val="left" w:pos="8244"/>
+          <w:tab w:val="left" w:pos="9160"/>
+          <w:tab w:val="left" w:pos="10076"/>
+          <w:tab w:val="left" w:pos="10992"/>
+          <w:tab w:val="left" w:pos="11908"/>
+          <w:tab w:val="left" w:pos="12824"/>
+          <w:tab w:val="left" w:pos="13740"/>
+          <w:tab w:val="left" w:pos="14656"/>
+        </w:tabs>
+        <w:spacing w:after="0" w:line="240" w:lineRule="auto"/>
+        <w:rPr>
+          <w:rFonts w:ascii="Courier New" w:eastAsia="Times New Roman" w:hAnsi="Courier New" w:cs="Courier New"/>
+          <w:color w:val="000000"/>
+          <w:sz w:val="20"/>
+          <w:szCs w:val="20"/>
+        </w:rPr>
+      </w:pPr>
+      <w:r>
+        <w:rPr>
+          <w:rFonts w:ascii="Courier New" w:eastAsia="Times New Roman" w:hAnsi="Courier New" w:cs="Courier New"/>
+          <w:color w:val="000000"/>
+          <w:sz w:val="20"/>
+          <w:szCs w:val="20"/>
+        </w:rPr>
+        <w:t>gsutil ls gs://storage-lab-cli/</w:t>
+      </w:r>
+    </w:p>
+    <w:p>
+      <w:pPr>
+        <w:tabs>
+          <w:tab w:val="left" w:pos="916"/>
+          <w:tab w:val="left" w:pos="1832"/>
+          <w:tab w:val="left" w:pos="2748"/>
+          <w:tab w:val="left" w:pos="3664"/>
+          <w:tab w:val="left" w:pos="4580"/>
+          <w:tab w:val="left" w:pos="5496"/>
+          <w:tab w:val="left" w:pos="6412"/>
+          <w:tab w:val="left" w:pos="7328"/>
+          <w:tab w:val="left" w:pos="8244"/>
+          <w:tab w:val="left" w:pos="9160"/>
+          <w:tab w:val="left" w:pos="10076"/>
+          <w:tab w:val="left" w:pos="10992"/>
+          <w:tab w:val="left" w:pos="11908"/>
+          <w:tab w:val="left" w:pos="12824"/>
+          <w:tab w:val="left" w:pos="13740"/>
+          <w:tab w:val="left" w:pos="14656"/>
+        </w:tabs>
+        <w:spacing w:after="0" w:line="240" w:lineRule="auto"/>
+        <w:rPr>
+          <w:rFonts w:ascii="Courier New" w:eastAsia="Times New Roman" w:hAnsi="Courier New" w:cs="Courier New"/>
+          <w:color w:val="000000"/>
+          <w:sz w:val="20"/>
+          <w:szCs w:val="20"/>
+        </w:rPr>
+      </w:pPr>
+      <w:r>
+        <w:rPr>
+          <w:rFonts w:ascii="Courier New" w:eastAsia="Times New Roman" w:hAnsi="Courier New" w:cs="Courier New"/>
+          <w:color w:val="000000"/>
+          <w:sz w:val="20"/>
+          <w:szCs w:val="20"/>
+        </w:rPr>
+        <w:t>gsutil ls -a gs://storage-lab-cli/</w:t>
+      </w:r>
+    </w:p>
+    <w:p>
+      <w:pPr>
+        <w:tabs>
+          <w:tab w:val="left" w:pos="916"/>
+          <w:tab w:val="left" w:pos="1832"/>
+          <w:tab w:val="left" w:pos="2748"/>
+          <w:tab w:val="left" w:pos="3664"/>
+          <w:tab w:val="left" w:pos="4580"/>
+          <w:tab w:val="left" w:pos="5496"/>
+          <w:tab w:val="left" w:pos="6412"/>
+          <w:tab w:val="left" w:pos="7328"/>
+          <w:tab w:val="left" w:pos="8244"/>
+          <w:tab w:val="left" w:pos="9160"/>
+          <w:tab w:val="left" w:pos="10076"/>
+          <w:tab w:val="left" w:pos="10992"/>
+          <w:tab w:val="left" w:pos="11908"/>
+          <w:tab w:val="left" w:pos="12824"/>
+          <w:tab w:val="left" w:pos="13740"/>
+          <w:tab w:val="left" w:pos="14656"/>
+        </w:tabs>
+        <w:spacing w:after="0" w:line="240" w:lineRule="auto"/>
+        <w:rPr>
+          <w:rFonts w:ascii="Courier New" w:eastAsia="Times New Roman" w:hAnsi="Courier New" w:cs="Courier New"/>
+          <w:color w:val="000000"/>
+          <w:sz w:val="20"/>
+          <w:szCs w:val="20"/>
+        </w:rPr>
+      </w:pPr>
+      <w:r>
+        <w:rPr>
+          <w:rFonts w:ascii="Courier New" w:eastAsia="Times New Roman" w:hAnsi="Courier New" w:cs="Courier New"/>
+          <w:color w:val="000000"/>
+          <w:sz w:val="20"/>
+          <w:szCs w:val="20"/>
+        </w:rPr>
+        <w:t>gsutil rm gs://storage-lab-cli/README-cloudshell.txt</w:t>
+      </w:r>
+    </w:p>
+    <w:p>
+      <w:pPr>
+        <w:tabs>
+          <w:tab w:val="left" w:pos="916"/>
+          <w:tab w:val="left" w:pos="1832"/>
+          <w:tab w:val="left" w:pos="2748"/>
+          <w:tab w:val="left" w:pos="3664"/>
+          <w:tab w:val="left" w:pos="4580"/>
+          <w:tab w:val="left" w:pos="5496"/>
+          <w:tab w:val="left" w:pos="6412"/>
+          <w:tab w:val="left" w:pos="7328"/>
+          <w:tab w:val="left" w:pos="8244"/>
+          <w:tab w:val="left" w:pos="9160"/>
+          <w:tab w:val="left" w:pos="10076"/>
+          <w:tab w:val="left" w:pos="10992"/>
+          <w:tab w:val="left" w:pos="11908"/>
+          <w:tab w:val="left" w:pos="12824"/>
+          <w:tab w:val="left" w:pos="13740"/>
+          <w:tab w:val="left" w:pos="14656"/>
+        </w:tabs>
+        <w:spacing w:after="0" w:line="240" w:lineRule="auto"/>
+        <w:rPr>
+          <w:rFonts w:ascii="Courier New" w:eastAsia="Times New Roman" w:hAnsi="Courier New" w:cs="Courier New"/>
+          <w:color w:val="000000"/>
+          <w:sz w:val="20"/>
+          <w:szCs w:val="20"/>
+        </w:rPr>
+      </w:pPr>
+      <w:r>
+        <w:rPr>
+          <w:rFonts w:ascii="Courier New" w:eastAsia="Times New Roman" w:hAnsi="Courier New" w:cs="Courier New"/>
+          <w:color w:val="000000"/>
+          <w:sz w:val="20"/>
+          <w:szCs w:val="20"/>
+        </w:rPr>
+        <w:t>gsutil ls gs://storage-lab-cli/</w:t>
+      </w:r>
+    </w:p>
+    <w:p>
+      <w:pPr>
+        <w:tabs>
+          <w:tab w:val="left" w:pos="916"/>
+          <w:tab w:val="left" w:pos="1832"/>
+          <w:tab w:val="left" w:pos="2748"/>
+          <w:tab w:val="left" w:pos="3664"/>
+          <w:tab w:val="left" w:pos="4580"/>
+          <w:tab w:val="left" w:pos="5496"/>
+          <w:tab w:val="left" w:pos="6412"/>
+          <w:tab w:val="left" w:pos="7328"/>
+          <w:tab w:val="left" w:pos="8244"/>
+          <w:tab w:val="left" w:pos="9160"/>
+          <w:tab w:val="left" w:pos="10076"/>
+          <w:tab w:val="left" w:pos="10992"/>
+          <w:tab w:val="left" w:pos="11908"/>
+          <w:tab w:val="left" w:pos="12824"/>
+          <w:tab w:val="left" w:pos="13740"/>
+          <w:tab w:val="left" w:pos="14656"/>
+        </w:tabs>
+        <w:spacing w:after="0" w:line="240" w:lineRule="auto"/>
+        <w:rPr>
+          <w:rFonts w:ascii="Courier New" w:eastAsia="Times New Roman" w:hAnsi="Courier New" w:cs="Courier New"/>
+          <w:color w:val="000000"/>
+          <w:sz w:val="20"/>
+          <w:szCs w:val="20"/>
+        </w:rPr>
+      </w:pPr>
+      <w:r>
+        <w:rPr>
+          <w:rFonts w:ascii="Courier New" w:eastAsia="Times New Roman" w:hAnsi="Courier New" w:cs="Courier New"/>
+          <w:color w:val="000000"/>
+          <w:sz w:val="20"/>
+          <w:szCs w:val="20"/>
+        </w:rPr>
+        <w:t>gsutil ls -a gs://storage-lab-cli/</w:t>
+      </w:r>
+    </w:p>
+    <w:p>
+      <w:pPr>
+        <w:tabs>
+          <w:tab w:val="left" w:pos="916"/>
+          <w:tab w:val="left" w:pos="1832"/>
+          <w:tab w:val="left" w:pos="2748"/>
+          <w:tab w:val="left" w:pos="3664"/>
+          <w:tab w:val="left" w:pos="4580"/>
+          <w:tab w:val="left" w:pos="5496"/>
+          <w:tab w:val="left" w:pos="6412"/>
+          <w:tab w:val="left" w:pos="7328"/>
+          <w:tab w:val="left" w:pos="8244"/>
+          <w:tab w:val="left" w:pos="9160"/>
+          <w:tab w:val="left" w:pos="10076"/>
+          <w:tab w:val="left" w:pos="10992"/>
+          <w:tab w:val="left" w:pos="11908"/>
+          <w:tab w:val="left" w:pos="12824"/>
+          <w:tab w:val="left" w:pos="13740"/>
+          <w:tab w:val="left" w:pos="14656"/>
+        </w:tabs>
+        <w:spacing w:after="0" w:line="240" w:lineRule="auto"/>
+        <w:rPr>
+          <w:rFonts w:ascii="Courier New" w:eastAsia="Times New Roman" w:hAnsi="Courier New" w:cs="Courier New"/>
+          <w:color w:val="000000"/>
+          <w:sz w:val="20"/>
+          <w:szCs w:val="20"/>
+        </w:rPr>
+      </w:pPr>
+    </w:p>
+    <w:p>
+      <w:pPr>
+        <w:tabs>
+          <w:tab w:val="left" w:pos="916"/>
+          <w:tab w:val="left" w:pos="1832"/>
+          <w:tab w:val="left" w:pos="2748"/>
+          <w:tab w:val="left" w:pos="3664"/>
+          <w:tab w:val="left" w:pos="4580"/>
+          <w:tab w:val="left" w:pos="5496"/>
+          <w:tab w:val="left" w:pos="6412"/>
+          <w:tab w:val="left" w:pos="7328"/>
+          <w:tab w:val="left" w:pos="8244"/>
+          <w:tab w:val="left" w:pos="9160"/>
+          <w:tab w:val="left" w:pos="10076"/>
+          <w:tab w:val="left" w:pos="10992"/>
+          <w:tab w:val="left" w:pos="11908"/>
+          <w:tab w:val="left" w:pos="12824"/>
+          <w:tab w:val="left" w:pos="13740"/>
+          <w:tab w:val="left" w:pos="14656"/>
+        </w:tabs>
+        <w:spacing w:after="0" w:line="240" w:lineRule="auto"/>
+        <w:rPr>
+          <w:rFonts w:ascii="Courier New" w:eastAsia="Times New Roman" w:hAnsi="Courier New" w:cs="Courier New"/>
+          <w:color w:val="000000"/>
+          <w:sz w:val="20"/>
+          <w:szCs w:val="20"/>
+        </w:rPr>
+      </w:pPr>
+      <w:r>
+        <w:rPr>
+          <w:rFonts w:ascii="Courier New" w:eastAsia="Times New Roman" w:hAnsi="Courier New" w:cs="Courier New"/>
+          <w:color w:val="000000"/>
+          <w:sz w:val="20"/>
+          <w:szCs w:val="20"/>
+        </w:rPr>
+        <w:t>gsutil cp gs://storage-lab-console/** gs://storage-lab-cli/</w:t>
+      </w:r>
+    </w:p>
+    <w:p>
+      <w:pPr>
+        <w:tabs>
+          <w:tab w:val="left" w:pos="916"/>
+          <w:tab w:val="left" w:pos="1832"/>
+          <w:tab w:val="left" w:pos="2748"/>
+          <w:tab w:val="left" w:pos="3664"/>
+          <w:tab w:val="left" w:pos="4580"/>
+          <w:tab w:val="left" w:pos="5496"/>
+          <w:tab w:val="left" w:pos="6412"/>
+          <w:tab w:val="left" w:pos="7328"/>
+          <w:tab w:val="left" w:pos="8244"/>
+          <w:tab w:val="left" w:pos="9160"/>
+          <w:tab w:val="left" w:pos="10076"/>
+          <w:tab w:val="left" w:pos="10992"/>
+          <w:tab w:val="left" w:pos="11908"/>
+          <w:tab w:val="left" w:pos="12824"/>
+          <w:tab w:val="left" w:pos="13740"/>
+          <w:tab w:val="left" w:pos="14656"/>
+        </w:tabs>
+        <w:spacing w:after="0" w:line="240" w:lineRule="auto"/>
+        <w:rPr>
+          <w:rFonts w:ascii="Courier New" w:eastAsia="Times New Roman" w:hAnsi="Courier New" w:cs="Courier New"/>
+          <w:color w:val="000000"/>
+          <w:sz w:val="20"/>
+          <w:szCs w:val="20"/>
+        </w:rPr>
+      </w:pPr>
+      <w:r>
+        <w:rPr>
+          <w:rFonts w:ascii="Courier New" w:eastAsia="Times New Roman" w:hAnsi="Courier New" w:cs="Courier New"/>
+          <w:color w:val="000000"/>
+          <w:sz w:val="20"/>
+          <w:szCs w:val="20"/>
+        </w:rPr>
+        <w:t>gsutil ls gs://storage-lab-cli/</w:t>
+      </w:r>
+    </w:p>
+    <w:p>
+      <w:pPr>
+        <w:tabs>
+          <w:tab w:val="left" w:pos="916"/>
+          <w:tab w:val="left" w:pos="1832"/>
+          <w:tab w:val="left" w:pos="2748"/>
+          <w:tab w:val="left" w:pos="3664"/>
+          <w:tab w:val="left" w:pos="4580"/>
+          <w:tab w:val="left" w:pos="5496"/>
+          <w:tab w:val="left" w:pos="6412"/>
+          <w:tab w:val="left" w:pos="7328"/>
+          <w:tab w:val="left" w:pos="8244"/>
+          <w:tab w:val="left" w:pos="9160"/>
+          <w:tab w:val="left" w:pos="10076"/>
+          <w:tab w:val="left" w:pos="10992"/>
+          <w:tab w:val="left" w:pos="11908"/>
+          <w:tab w:val="left" w:pos="12824"/>
+          <w:tab w:val="left" w:pos="13740"/>
+          <w:tab w:val="left" w:pos="14656"/>
+        </w:tabs>
+        <w:spacing w:after="0" w:line="240" w:lineRule="auto"/>
+        <w:rPr>
+          <w:rFonts w:ascii="Courier New" w:eastAsia="Times New Roman" w:hAnsi="Courier New" w:cs="Courier New"/>
+          <w:color w:val="000000"/>
+          <w:sz w:val="20"/>
+          <w:szCs w:val="20"/>
+        </w:rPr>
+      </w:pPr>
+      <w:r>
+        <w:rPr>
+          <w:rFonts w:ascii="Courier New" w:eastAsia="Times New Roman" w:hAnsi="Courier New" w:cs="Courier New"/>
+          <w:color w:val="000000"/>
+          <w:sz w:val="20"/>
+          <w:szCs w:val="20"/>
+        </w:rPr>
+        <w:t>gsutil ls -a gs://storage-lab-cli/</w:t>
+      </w:r>
+    </w:p>
+    <w:p>
+      <w:pPr>
+        <w:tabs>
+          <w:tab w:val="left" w:pos="916"/>
+          <w:tab w:val="left" w:pos="1832"/>
+          <w:tab w:val="left" w:pos="2748"/>
+          <w:tab w:val="left" w:pos="3664"/>
+          <w:tab w:val="left" w:pos="4580"/>
+          <w:tab w:val="left" w:pos="5496"/>
+          <w:tab w:val="left" w:pos="6412"/>
+          <w:tab w:val="left" w:pos="7328"/>
+          <w:tab w:val="left" w:pos="8244"/>
+          <w:tab w:val="left" w:pos="9160"/>
+          <w:tab w:val="left" w:pos="10076"/>
+          <w:tab w:val="left" w:pos="10992"/>
+          <w:tab w:val="left" w:pos="11908"/>
+          <w:tab w:val="left" w:pos="12824"/>
+          <w:tab w:val="left" w:pos="13740"/>
+          <w:tab w:val="left" w:pos="14656"/>
+        </w:tabs>
+        <w:spacing w:after="0" w:line="240" w:lineRule="auto"/>
+        <w:rPr>
+          <w:rFonts w:ascii="Courier New" w:eastAsia="Times New Roman" w:hAnsi="Courier New" w:cs="Courier New"/>
+          <w:color w:val="000000"/>
+          <w:sz w:val="20"/>
+          <w:szCs w:val="20"/>
+        </w:rPr>
+      </w:pPr>
+    </w:p>
+    <w:p>
+      <w:pPr>
+        <w:tabs>
+          <w:tab w:val="left" w:pos="916"/>
+          <w:tab w:val="left" w:pos="1832"/>
+          <w:tab w:val="left" w:pos="2748"/>
+          <w:tab w:val="left" w:pos="3664"/>
+          <w:tab w:val="left" w:pos="4580"/>
+          <w:tab w:val="left" w:pos="5496"/>
+          <w:tab w:val="left" w:pos="6412"/>
+          <w:tab w:val="left" w:pos="7328"/>
+          <w:tab w:val="left" w:pos="8244"/>
+          <w:tab w:val="left" w:pos="9160"/>
+          <w:tab w:val="left" w:pos="10076"/>
+          <w:tab w:val="left" w:pos="10992"/>
+          <w:tab w:val="left" w:pos="11908"/>
+          <w:tab w:val="left" w:pos="12824"/>
+          <w:tab w:val="left" w:pos="13740"/>
+          <w:tab w:val="left" w:pos="14656"/>
+        </w:tabs>
+        <w:spacing w:after="0" w:line="240" w:lineRule="auto"/>
+        <w:rPr>
+          <w:rFonts w:ascii="Courier New" w:eastAsia="Times New Roman" w:hAnsi="Courier New" w:cs="Courier New"/>
+          <w:color w:val="000000"/>
+          <w:sz w:val="20"/>
+          <w:szCs w:val="20"/>
+        </w:rPr>
+      </w:pPr>
+      <w:r>
+        <w:rPr>
+          <w:rFonts w:ascii="Courier New" w:eastAsia="Times New Roman" w:hAnsi="Courier New" w:cs="Courier New"/>
+          <w:color w:val="000000"/>
+          <w:sz w:val="20"/>
+          <w:szCs w:val="20"/>
+        </w:rPr>
+        <w:t>gsutil acl ch -u AllUsers:R gs://storage-lab-cli/Selfie.jpg</w:t>
+      </w:r>
+    </w:p>
+    <w:p/>
     <w:sectPr>
       <w:pgSz w:w="12240" w:h="15840"/>
       <w:pgMar w:top="1440" w:right="1440" w:bottom="1440" w:left="1440" w:header="720" w:footer="720" w:gutter="0"/>
@@ -970,6 +3219,80 @@
       <w:shd w:val="clear" w:color="auto" w:fill="E1DFDD"/>
     </w:rPr>
   </w:style>
+  <w:style w:type="paragraph" w:customStyle="1" w:styleId="chakra-text">
+    <w:name w:val="chakra-text"/>
+    <w:basedOn w:val="Normal"/>
+    <w:rsid w:val="005E662A"/>
+    <w:pPr>
+      <w:spacing w:before="100" w:beforeAutospacing="1" w:after="100" w:afterAutospacing="1" w:line="240" w:lineRule="auto"/>
+    </w:pPr>
+    <w:rPr>
+      <w:rFonts w:ascii="Times New Roman" w:eastAsia="Times New Roman" w:hAnsi="Times New Roman" w:cs="Times New Roman"/>
+      <w:sz w:val="24"/>
+      <w:szCs w:val="24"/>
+    </w:rPr>
+  </w:style>
+  <w:style w:type="character" w:styleId="CdigoHTML">
+    <w:name w:val="HTML Code"/>
+    <w:basedOn w:val="Fontepargpadro"/>
+    <w:uiPriority w:val="99"/>
+    <w:semiHidden/>
+    <w:unhideWhenUsed/>
+    <w:rsid w:val="005E662A"/>
+    <w:rPr>
+      <w:rFonts w:ascii="Courier New" w:eastAsia="Times New Roman" w:hAnsi="Courier New" w:cs="Courier New"/>
+      <w:sz w:val="20"/>
+      <w:szCs w:val="20"/>
+    </w:rPr>
+  </w:style>
+  <w:style w:type="paragraph" w:styleId="Pr-formataoHTML">
+    <w:name w:val="HTML Preformatted"/>
+    <w:basedOn w:val="Normal"/>
+    <w:link w:val="Pr-formataoHTMLChar"/>
+    <w:uiPriority w:val="99"/>
+    <w:semiHidden/>
+    <w:unhideWhenUsed/>
+    <w:rsid w:val="005E238A"/>
+    <w:pPr>
+      <w:tabs>
+        <w:tab w:val="left" w:pos="916"/>
+        <w:tab w:val="left" w:pos="1832"/>
+        <w:tab w:val="left" w:pos="2748"/>
+        <w:tab w:val="left" w:pos="3664"/>
+        <w:tab w:val="left" w:pos="4580"/>
+        <w:tab w:val="left" w:pos="5496"/>
+        <w:tab w:val="left" w:pos="6412"/>
+        <w:tab w:val="left" w:pos="7328"/>
+        <w:tab w:val="left" w:pos="8244"/>
+        <w:tab w:val="left" w:pos="9160"/>
+        <w:tab w:val="left" w:pos="10076"/>
+        <w:tab w:val="left" w:pos="10992"/>
+        <w:tab w:val="left" w:pos="11908"/>
+        <w:tab w:val="left" w:pos="12824"/>
+        <w:tab w:val="left" w:pos="13740"/>
+        <w:tab w:val="left" w:pos="14656"/>
+      </w:tabs>
+      <w:spacing w:after="0" w:line="240" w:lineRule="auto"/>
+    </w:pPr>
+    <w:rPr>
+      <w:rFonts w:ascii="Courier New" w:eastAsia="Times New Roman" w:hAnsi="Courier New" w:cs="Courier New"/>
+      <w:sz w:val="20"/>
+      <w:szCs w:val="20"/>
+    </w:rPr>
+  </w:style>
+  <w:style w:type="character" w:customStyle="1" w:styleId="Pr-formataoHTMLChar">
+    <w:name w:val="Pré-formatação HTML Char"/>
+    <w:basedOn w:val="Fontepargpadro"/>
+    <w:link w:val="Pr-formataoHTML"/>
+    <w:uiPriority w:val="99"/>
+    <w:semiHidden/>
+    <w:rsid w:val="005E238A"/>
+    <w:rPr>
+      <w:rFonts w:ascii="Courier New" w:eastAsia="Times New Roman" w:hAnsi="Courier New" w:cs="Courier New"/>
+      <w:sz w:val="20"/>
+      <w:szCs w:val="20"/>
+    </w:rPr>
+  </w:style>
 </w:styles>
 </file>
 

</xml_diff>

<commit_message>
CAP07 - BASIC SERVICES PARTE II
</commit_message>
<xml_diff>
--- a/GCP_Cloudguru/GCP CLOUD GURU.docx
+++ b/GCP_Cloudguru/GCP CLOUD GURU.docx
@@ -177,7 +177,21 @@
         <w:rPr>
           <w:lang w:val="pt-BR"/>
         </w:rPr>
-        <w:t>essoa (billing)</w:t>
+        <w:t>essoa (</w:t>
+      </w:r>
+      <w:proofErr w:type="spellStart"/>
+      <w:r>
+        <w:rPr>
+          <w:lang w:val="pt-BR"/>
+        </w:rPr>
+        <w:t>billing</w:t>
+      </w:r>
+      <w:proofErr w:type="spellEnd"/>
+      <w:r>
+        <w:rPr>
+          <w:lang w:val="pt-BR"/>
+        </w:rPr>
+        <w:t>)</w:t>
       </w:r>
     </w:p>
     <w:p>
@@ -452,11 +466,19 @@
           <w:lang w:val="pt-BR"/>
         </w:rPr>
       </w:pPr>
-      <w:r>
-        <w:rPr>
-          <w:lang w:val="pt-BR"/>
-        </w:rPr>
-        <w:t>Projects:</w:t>
+      <w:proofErr w:type="spellStart"/>
+      <w:r>
+        <w:rPr>
+          <w:lang w:val="pt-BR"/>
+        </w:rPr>
+        <w:t>Projects</w:t>
+      </w:r>
+      <w:proofErr w:type="spellEnd"/>
+      <w:r>
+        <w:rPr>
+          <w:lang w:val="pt-BR"/>
+        </w:rPr>
+        <w:t>:</w:t>
       </w:r>
     </w:p>
     <w:p>
@@ -548,7 +570,47 @@
           <w:sz w:val="24"/>
           <w:szCs w:val="24"/>
         </w:rPr>
-        <w:t>Part of working with billing data is working with data exported to BigQuery. In this lab, we are going to view sample billing exports maintained by Google, and conduct queries against a public dataset of billing exports. This will be a fun lab in that we can play around with SQL queries in BigQuery and see what kind of results we can get. Let's get started!</w:t>
+        <w:t xml:space="preserve">Part of working with billing data is working with data exported to </w:t>
+      </w:r>
+      <w:proofErr w:type="spellStart"/>
+      <w:r>
+        <w:rPr>
+          <w:rFonts w:ascii="Segoe UI" w:eastAsia="Times New Roman" w:hAnsi="Segoe UI" w:cs="Segoe UI"/>
+          <w:color w:val="C1C0D1"/>
+          <w:sz w:val="24"/>
+          <w:szCs w:val="24"/>
+        </w:rPr>
+        <w:t>BigQuery</w:t>
+      </w:r>
+      <w:proofErr w:type="spellEnd"/>
+      <w:r>
+        <w:rPr>
+          <w:rFonts w:ascii="Segoe UI" w:eastAsia="Times New Roman" w:hAnsi="Segoe UI" w:cs="Segoe UI"/>
+          <w:color w:val="C1C0D1"/>
+          <w:sz w:val="24"/>
+          <w:szCs w:val="24"/>
+        </w:rPr>
+        <w:t xml:space="preserve">. In this lab, we are going to view sample billing exports maintained by Google, and conduct queries against a public dataset of billing exports. This will be a fun lab in that we can play around with SQL queries in </w:t>
+      </w:r>
+      <w:proofErr w:type="spellStart"/>
+      <w:r>
+        <w:rPr>
+          <w:rFonts w:ascii="Segoe UI" w:eastAsia="Times New Roman" w:hAnsi="Segoe UI" w:cs="Segoe UI"/>
+          <w:color w:val="C1C0D1"/>
+          <w:sz w:val="24"/>
+          <w:szCs w:val="24"/>
+        </w:rPr>
+        <w:t>BigQuery</w:t>
+      </w:r>
+      <w:proofErr w:type="spellEnd"/>
+      <w:r>
+        <w:rPr>
+          <w:rFonts w:ascii="Segoe UI" w:eastAsia="Times New Roman" w:hAnsi="Segoe UI" w:cs="Segoe UI"/>
+          <w:color w:val="C1C0D1"/>
+          <w:sz w:val="24"/>
+          <w:szCs w:val="24"/>
+        </w:rPr>
+        <w:t xml:space="preserve"> and see what kind of results we can get. Let's get started!</w:t>
       </w:r>
     </w:p>
     <w:p>
@@ -575,7 +637,47 @@
           <w:sz w:val="24"/>
           <w:szCs w:val="24"/>
         </w:rPr>
-        <w:t>Once you are in your lab project, we will need to get into the BigQuery web console. From the top left menu, scroll down to Big Data, and select BigQuery.</w:t>
+        <w:t xml:space="preserve">Once you are in your lab project, we will need to get into the </w:t>
+      </w:r>
+      <w:proofErr w:type="spellStart"/>
+      <w:r>
+        <w:rPr>
+          <w:rFonts w:ascii="Segoe UI" w:eastAsia="Times New Roman" w:hAnsi="Segoe UI" w:cs="Segoe UI"/>
+          <w:color w:val="C1C0D1"/>
+          <w:sz w:val="24"/>
+          <w:szCs w:val="24"/>
+        </w:rPr>
+        <w:t>BigQuery</w:t>
+      </w:r>
+      <w:proofErr w:type="spellEnd"/>
+      <w:r>
+        <w:rPr>
+          <w:rFonts w:ascii="Segoe UI" w:eastAsia="Times New Roman" w:hAnsi="Segoe UI" w:cs="Segoe UI"/>
+          <w:color w:val="C1C0D1"/>
+          <w:sz w:val="24"/>
+          <w:szCs w:val="24"/>
+        </w:rPr>
+        <w:t xml:space="preserve"> web console. From the top left menu, scroll down to Big Data, and select </w:t>
+      </w:r>
+      <w:proofErr w:type="spellStart"/>
+      <w:r>
+        <w:rPr>
+          <w:rFonts w:ascii="Segoe UI" w:eastAsia="Times New Roman" w:hAnsi="Segoe UI" w:cs="Segoe UI"/>
+          <w:color w:val="C1C0D1"/>
+          <w:sz w:val="24"/>
+          <w:szCs w:val="24"/>
+        </w:rPr>
+        <w:t>BigQuery</w:t>
+      </w:r>
+      <w:proofErr w:type="spellEnd"/>
+      <w:r>
+        <w:rPr>
+          <w:rFonts w:ascii="Segoe UI" w:eastAsia="Times New Roman" w:hAnsi="Segoe UI" w:cs="Segoe UI"/>
+          <w:color w:val="C1C0D1"/>
+          <w:sz w:val="24"/>
+          <w:szCs w:val="24"/>
+        </w:rPr>
+        <w:t>.</w:t>
       </w:r>
     </w:p>
     <w:p>
@@ -603,19 +705,39 @@
           <w:szCs w:val="24"/>
         </w:rPr>
         <w:lastRenderedPageBreak/>
-        <w:t>Now that we are in BigQuery, let's look at the sample dataset we are going to work with. We are going to view all columns in our example table to see what fields are included. From the large Query Editor box, copy and paste the following query, then click the Run button:</w:t>
-      </w:r>
-    </w:p>
-    <w:p>
-      <w:pPr>
-        <w:shd w:val="clear" w:color="auto" w:fill="03001E"/>
-        <w:spacing w:after="0" w:line="240" w:lineRule="auto"/>
+        <w:t xml:space="preserve">Now that we are in </w:t>
+      </w:r>
+      <w:proofErr w:type="spellStart"/>
+      <w:r>
         <w:rPr>
           <w:rFonts w:ascii="Segoe UI" w:eastAsia="Times New Roman" w:hAnsi="Segoe UI" w:cs="Segoe UI"/>
           <w:color w:val="C1C0D1"/>
           <w:sz w:val="24"/>
           <w:szCs w:val="24"/>
         </w:rPr>
+        <w:t>BigQuery</w:t>
+      </w:r>
+      <w:proofErr w:type="spellEnd"/>
+      <w:r>
+        <w:rPr>
+          <w:rFonts w:ascii="Segoe UI" w:eastAsia="Times New Roman" w:hAnsi="Segoe UI" w:cs="Segoe UI"/>
+          <w:color w:val="C1C0D1"/>
+          <w:sz w:val="24"/>
+          <w:szCs w:val="24"/>
+        </w:rPr>
+        <w:t>, let's look at the sample dataset we are going to work with. We are going to view all columns in our example table to see what fields are included. From the large Query Editor box, copy and paste the following query, then click the Run button:</w:t>
+      </w:r>
+    </w:p>
+    <w:p>
+      <w:pPr>
+        <w:shd w:val="clear" w:color="auto" w:fill="03001E"/>
+        <w:spacing w:after="0" w:line="240" w:lineRule="auto"/>
+        <w:rPr>
+          <w:rFonts w:ascii="Segoe UI" w:eastAsia="Times New Roman" w:hAnsi="Segoe UI" w:cs="Segoe UI"/>
+          <w:color w:val="C1C0D1"/>
+          <w:sz w:val="24"/>
+          <w:szCs w:val="24"/>
+        </w:rPr>
       </w:pPr>
       <w:r>
         <w:rPr>
@@ -625,7 +747,41 @@
           <w:szCs w:val="20"/>
           <w:bdr w:val="single" w:sz="2" w:space="1" w:color="auto" w:frame="1"/>
         </w:rPr>
-        <w:t xml:space="preserve">SELECT * FROM `cloud-training-prod-bucket.arch_infra.billing_data` </w:t>
+        <w:t>SELECT * FROM `cloud-training-prod-</w:t>
+      </w:r>
+      <w:proofErr w:type="spellStart"/>
+      <w:proofErr w:type="gramStart"/>
+      <w:r>
+        <w:rPr>
+          <w:rFonts w:ascii="Consolas" w:eastAsia="Times New Roman" w:hAnsi="Consolas" w:cs="Courier New"/>
+          <w:color w:val="FF1675"/>
+          <w:sz w:val="20"/>
+          <w:szCs w:val="20"/>
+          <w:bdr w:val="single" w:sz="2" w:space="1" w:color="auto" w:frame="1"/>
+        </w:rPr>
+        <w:t>bucket.arch</w:t>
+      </w:r>
+      <w:proofErr w:type="gramEnd"/>
+      <w:r>
+        <w:rPr>
+          <w:rFonts w:ascii="Consolas" w:eastAsia="Times New Roman" w:hAnsi="Consolas" w:cs="Courier New"/>
+          <w:color w:val="FF1675"/>
+          <w:sz w:val="20"/>
+          <w:szCs w:val="20"/>
+          <w:bdr w:val="single" w:sz="2" w:space="1" w:color="auto" w:frame="1"/>
+        </w:rPr>
+        <w:t>_infra.billing_data</w:t>
+      </w:r>
+      <w:proofErr w:type="spellEnd"/>
+      <w:r>
+        <w:rPr>
+          <w:rFonts w:ascii="Consolas" w:eastAsia="Times New Roman" w:hAnsi="Consolas" w:cs="Courier New"/>
+          <w:color w:val="FF1675"/>
+          <w:sz w:val="20"/>
+          <w:szCs w:val="20"/>
+          <w:bdr w:val="single" w:sz="2" w:space="1" w:color="auto" w:frame="1"/>
+        </w:rPr>
+        <w:t xml:space="preserve">` </w:t>
       </w:r>
     </w:p>
     <w:p>
@@ -662,8 +818,32 @@
           <w:szCs w:val="20"/>
           <w:bdr w:val="single" w:sz="2" w:space="1" w:color="auto" w:frame="1"/>
         </w:rPr>
-        <w:t>cloud-training-prod-bucket.arch_infra.billing_data</w:t>
-      </w:r>
+        <w:t>cloud-training-prod-</w:t>
+      </w:r>
+      <w:proofErr w:type="spellStart"/>
+      <w:proofErr w:type="gramStart"/>
+      <w:r>
+        <w:rPr>
+          <w:rFonts w:ascii="Consolas" w:eastAsia="Times New Roman" w:hAnsi="Consolas" w:cs="Courier New"/>
+          <w:color w:val="FF1675"/>
+          <w:sz w:val="20"/>
+          <w:szCs w:val="20"/>
+          <w:bdr w:val="single" w:sz="2" w:space="1" w:color="auto" w:frame="1"/>
+        </w:rPr>
+        <w:t>bucket.arch</w:t>
+      </w:r>
+      <w:proofErr w:type="gramEnd"/>
+      <w:r>
+        <w:rPr>
+          <w:rFonts w:ascii="Consolas" w:eastAsia="Times New Roman" w:hAnsi="Consolas" w:cs="Courier New"/>
+          <w:color w:val="FF1675"/>
+          <w:sz w:val="20"/>
+          <w:szCs w:val="20"/>
+          <w:bdr w:val="single" w:sz="2" w:space="1" w:color="auto" w:frame="1"/>
+        </w:rPr>
+        <w:t>_infra.billing_data</w:t>
+      </w:r>
+      <w:proofErr w:type="spellEnd"/>
       <w:r>
         <w:rPr>
           <w:rFonts w:ascii="Segoe UI" w:eastAsia="Times New Roman" w:hAnsi="Segoe UI" w:cs="Segoe UI"/>
@@ -720,7 +900,41 @@
           <w:szCs w:val="20"/>
           <w:bdr w:val="single" w:sz="2" w:space="1" w:color="auto" w:frame="1"/>
         </w:rPr>
-        <w:t xml:space="preserve">SELECT * FROM `cloud-training-prod-bucket.arch_infra.billing_data` ORDER BY cost DESC </w:t>
+        <w:t>SELECT * FROM `cloud-training-prod-</w:t>
+      </w:r>
+      <w:proofErr w:type="spellStart"/>
+      <w:proofErr w:type="gramStart"/>
+      <w:r>
+        <w:rPr>
+          <w:rFonts w:ascii="Consolas" w:eastAsia="Times New Roman" w:hAnsi="Consolas" w:cs="Courier New"/>
+          <w:color w:val="FF1675"/>
+          <w:sz w:val="20"/>
+          <w:szCs w:val="20"/>
+          <w:bdr w:val="single" w:sz="2" w:space="1" w:color="auto" w:frame="1"/>
+        </w:rPr>
+        <w:t>bucket.arch</w:t>
+      </w:r>
+      <w:proofErr w:type="gramEnd"/>
+      <w:r>
+        <w:rPr>
+          <w:rFonts w:ascii="Consolas" w:eastAsia="Times New Roman" w:hAnsi="Consolas" w:cs="Courier New"/>
+          <w:color w:val="FF1675"/>
+          <w:sz w:val="20"/>
+          <w:szCs w:val="20"/>
+          <w:bdr w:val="single" w:sz="2" w:space="1" w:color="auto" w:frame="1"/>
+        </w:rPr>
+        <w:t>_infra.billing_data</w:t>
+      </w:r>
+      <w:proofErr w:type="spellEnd"/>
+      <w:r>
+        <w:rPr>
+          <w:rFonts w:ascii="Consolas" w:eastAsia="Times New Roman" w:hAnsi="Consolas" w:cs="Courier New"/>
+          <w:color w:val="FF1675"/>
+          <w:sz w:val="20"/>
+          <w:szCs w:val="20"/>
+          <w:bdr w:val="single" w:sz="2" w:space="1" w:color="auto" w:frame="1"/>
+        </w:rPr>
+        <w:t xml:space="preserve">` ORDER BY cost DESC </w:t>
       </w:r>
     </w:p>
     <w:p>
@@ -796,7 +1010,239 @@
           <w:szCs w:val="20"/>
           <w:bdr w:val="single" w:sz="2" w:space="1" w:color="auto" w:frame="1"/>
         </w:rPr>
-        <w:t xml:space="preserve">SELECT product, resource_type, start_time, end_time, cost, project_id, project_name, project_labels_key, currency, currency_conversion_rate, usage_amount, usage_unit FROM `cloud-training-prod-bucket.arch_infra.billing_data` WHERE (cost &gt; 3) </w:t>
+        <w:t xml:space="preserve">SELECT product, </w:t>
+      </w:r>
+      <w:proofErr w:type="spellStart"/>
+      <w:r>
+        <w:rPr>
+          <w:rFonts w:ascii="Consolas" w:eastAsia="Times New Roman" w:hAnsi="Consolas" w:cs="Courier New"/>
+          <w:color w:val="FF1675"/>
+          <w:sz w:val="20"/>
+          <w:szCs w:val="20"/>
+          <w:bdr w:val="single" w:sz="2" w:space="1" w:color="auto" w:frame="1"/>
+        </w:rPr>
+        <w:t>resource_type</w:t>
+      </w:r>
+      <w:proofErr w:type="spellEnd"/>
+      <w:r>
+        <w:rPr>
+          <w:rFonts w:ascii="Consolas" w:eastAsia="Times New Roman" w:hAnsi="Consolas" w:cs="Courier New"/>
+          <w:color w:val="FF1675"/>
+          <w:sz w:val="20"/>
+          <w:szCs w:val="20"/>
+          <w:bdr w:val="single" w:sz="2" w:space="1" w:color="auto" w:frame="1"/>
+        </w:rPr>
+        <w:t xml:space="preserve">, </w:t>
+      </w:r>
+      <w:proofErr w:type="spellStart"/>
+      <w:r>
+        <w:rPr>
+          <w:rFonts w:ascii="Consolas" w:eastAsia="Times New Roman" w:hAnsi="Consolas" w:cs="Courier New"/>
+          <w:color w:val="FF1675"/>
+          <w:sz w:val="20"/>
+          <w:szCs w:val="20"/>
+          <w:bdr w:val="single" w:sz="2" w:space="1" w:color="auto" w:frame="1"/>
+        </w:rPr>
+        <w:t>start_time</w:t>
+      </w:r>
+      <w:proofErr w:type="spellEnd"/>
+      <w:r>
+        <w:rPr>
+          <w:rFonts w:ascii="Consolas" w:eastAsia="Times New Roman" w:hAnsi="Consolas" w:cs="Courier New"/>
+          <w:color w:val="FF1675"/>
+          <w:sz w:val="20"/>
+          <w:szCs w:val="20"/>
+          <w:bdr w:val="single" w:sz="2" w:space="1" w:color="auto" w:frame="1"/>
+        </w:rPr>
+        <w:t xml:space="preserve">, </w:t>
+      </w:r>
+      <w:proofErr w:type="spellStart"/>
+      <w:r>
+        <w:rPr>
+          <w:rFonts w:ascii="Consolas" w:eastAsia="Times New Roman" w:hAnsi="Consolas" w:cs="Courier New"/>
+          <w:color w:val="FF1675"/>
+          <w:sz w:val="20"/>
+          <w:szCs w:val="20"/>
+          <w:bdr w:val="single" w:sz="2" w:space="1" w:color="auto" w:frame="1"/>
+        </w:rPr>
+        <w:t>end_time</w:t>
+      </w:r>
+      <w:proofErr w:type="spellEnd"/>
+      <w:r>
+        <w:rPr>
+          <w:rFonts w:ascii="Consolas" w:eastAsia="Times New Roman" w:hAnsi="Consolas" w:cs="Courier New"/>
+          <w:color w:val="FF1675"/>
+          <w:sz w:val="20"/>
+          <w:szCs w:val="20"/>
+          <w:bdr w:val="single" w:sz="2" w:space="1" w:color="auto" w:frame="1"/>
+        </w:rPr>
+        <w:t xml:space="preserve">, cost, </w:t>
+      </w:r>
+      <w:proofErr w:type="spellStart"/>
+      <w:r>
+        <w:rPr>
+          <w:rFonts w:ascii="Consolas" w:eastAsia="Times New Roman" w:hAnsi="Consolas" w:cs="Courier New"/>
+          <w:color w:val="FF1675"/>
+          <w:sz w:val="20"/>
+          <w:szCs w:val="20"/>
+          <w:bdr w:val="single" w:sz="2" w:space="1" w:color="auto" w:frame="1"/>
+        </w:rPr>
+        <w:t>project_id</w:t>
+      </w:r>
+      <w:proofErr w:type="spellEnd"/>
+      <w:r>
+        <w:rPr>
+          <w:rFonts w:ascii="Consolas" w:eastAsia="Times New Roman" w:hAnsi="Consolas" w:cs="Courier New"/>
+          <w:color w:val="FF1675"/>
+          <w:sz w:val="20"/>
+          <w:szCs w:val="20"/>
+          <w:bdr w:val="single" w:sz="2" w:space="1" w:color="auto" w:frame="1"/>
+        </w:rPr>
+        <w:t xml:space="preserve">, </w:t>
+      </w:r>
+      <w:proofErr w:type="spellStart"/>
+      <w:r>
+        <w:rPr>
+          <w:rFonts w:ascii="Consolas" w:eastAsia="Times New Roman" w:hAnsi="Consolas" w:cs="Courier New"/>
+          <w:color w:val="FF1675"/>
+          <w:sz w:val="20"/>
+          <w:szCs w:val="20"/>
+          <w:bdr w:val="single" w:sz="2" w:space="1" w:color="auto" w:frame="1"/>
+        </w:rPr>
+        <w:t>project_name</w:t>
+      </w:r>
+      <w:proofErr w:type="spellEnd"/>
+      <w:r>
+        <w:rPr>
+          <w:rFonts w:ascii="Consolas" w:eastAsia="Times New Roman" w:hAnsi="Consolas" w:cs="Courier New"/>
+          <w:color w:val="FF1675"/>
+          <w:sz w:val="20"/>
+          <w:szCs w:val="20"/>
+          <w:bdr w:val="single" w:sz="2" w:space="1" w:color="auto" w:frame="1"/>
+        </w:rPr>
+        <w:t xml:space="preserve">, </w:t>
+      </w:r>
+      <w:proofErr w:type="spellStart"/>
+      <w:r>
+        <w:rPr>
+          <w:rFonts w:ascii="Consolas" w:eastAsia="Times New Roman" w:hAnsi="Consolas" w:cs="Courier New"/>
+          <w:color w:val="FF1675"/>
+          <w:sz w:val="20"/>
+          <w:szCs w:val="20"/>
+          <w:bdr w:val="single" w:sz="2" w:space="1" w:color="auto" w:frame="1"/>
+        </w:rPr>
+        <w:t>project_labels_key</w:t>
+      </w:r>
+      <w:proofErr w:type="spellEnd"/>
+      <w:r>
+        <w:rPr>
+          <w:rFonts w:ascii="Consolas" w:eastAsia="Times New Roman" w:hAnsi="Consolas" w:cs="Courier New"/>
+          <w:color w:val="FF1675"/>
+          <w:sz w:val="20"/>
+          <w:szCs w:val="20"/>
+          <w:bdr w:val="single" w:sz="2" w:space="1" w:color="auto" w:frame="1"/>
+        </w:rPr>
+        <w:t xml:space="preserve">, currency, </w:t>
+      </w:r>
+      <w:proofErr w:type="spellStart"/>
+      <w:r>
+        <w:rPr>
+          <w:rFonts w:ascii="Consolas" w:eastAsia="Times New Roman" w:hAnsi="Consolas" w:cs="Courier New"/>
+          <w:color w:val="FF1675"/>
+          <w:sz w:val="20"/>
+          <w:szCs w:val="20"/>
+          <w:bdr w:val="single" w:sz="2" w:space="1" w:color="auto" w:frame="1"/>
+        </w:rPr>
+        <w:t>currency_conversion_rate</w:t>
+      </w:r>
+      <w:proofErr w:type="spellEnd"/>
+      <w:r>
+        <w:rPr>
+          <w:rFonts w:ascii="Consolas" w:eastAsia="Times New Roman" w:hAnsi="Consolas" w:cs="Courier New"/>
+          <w:color w:val="FF1675"/>
+          <w:sz w:val="20"/>
+          <w:szCs w:val="20"/>
+          <w:bdr w:val="single" w:sz="2" w:space="1" w:color="auto" w:frame="1"/>
+        </w:rPr>
+        <w:t xml:space="preserve">, </w:t>
+      </w:r>
+      <w:proofErr w:type="spellStart"/>
+      <w:r>
+        <w:rPr>
+          <w:rFonts w:ascii="Consolas" w:eastAsia="Times New Roman" w:hAnsi="Consolas" w:cs="Courier New"/>
+          <w:color w:val="FF1675"/>
+          <w:sz w:val="20"/>
+          <w:szCs w:val="20"/>
+          <w:bdr w:val="single" w:sz="2" w:space="1" w:color="auto" w:frame="1"/>
+        </w:rPr>
+        <w:t>usage_amount</w:t>
+      </w:r>
+      <w:proofErr w:type="spellEnd"/>
+      <w:r>
+        <w:rPr>
+          <w:rFonts w:ascii="Consolas" w:eastAsia="Times New Roman" w:hAnsi="Consolas" w:cs="Courier New"/>
+          <w:color w:val="FF1675"/>
+          <w:sz w:val="20"/>
+          <w:szCs w:val="20"/>
+          <w:bdr w:val="single" w:sz="2" w:space="1" w:color="auto" w:frame="1"/>
+        </w:rPr>
+        <w:t xml:space="preserve">, </w:t>
+      </w:r>
+      <w:proofErr w:type="spellStart"/>
+      <w:r>
+        <w:rPr>
+          <w:rFonts w:ascii="Consolas" w:eastAsia="Times New Roman" w:hAnsi="Consolas" w:cs="Courier New"/>
+          <w:color w:val="FF1675"/>
+          <w:sz w:val="20"/>
+          <w:szCs w:val="20"/>
+          <w:bdr w:val="single" w:sz="2" w:space="1" w:color="auto" w:frame="1"/>
+        </w:rPr>
+        <w:t>usage_unit</w:t>
+      </w:r>
+      <w:proofErr w:type="spellEnd"/>
+      <w:r>
+        <w:rPr>
+          <w:rFonts w:ascii="Consolas" w:eastAsia="Times New Roman" w:hAnsi="Consolas" w:cs="Courier New"/>
+          <w:color w:val="FF1675"/>
+          <w:sz w:val="20"/>
+          <w:szCs w:val="20"/>
+          <w:bdr w:val="single" w:sz="2" w:space="1" w:color="auto" w:frame="1"/>
+        </w:rPr>
+        <w:t xml:space="preserve"> FROM `cloud-training-prod-</w:t>
+      </w:r>
+      <w:proofErr w:type="spellStart"/>
+      <w:proofErr w:type="gramStart"/>
+      <w:r>
+        <w:rPr>
+          <w:rFonts w:ascii="Consolas" w:eastAsia="Times New Roman" w:hAnsi="Consolas" w:cs="Courier New"/>
+          <w:color w:val="FF1675"/>
+          <w:sz w:val="20"/>
+          <w:szCs w:val="20"/>
+          <w:bdr w:val="single" w:sz="2" w:space="1" w:color="auto" w:frame="1"/>
+        </w:rPr>
+        <w:t>bucket.arch</w:t>
+      </w:r>
+      <w:proofErr w:type="gramEnd"/>
+      <w:r>
+        <w:rPr>
+          <w:rFonts w:ascii="Consolas" w:eastAsia="Times New Roman" w:hAnsi="Consolas" w:cs="Courier New"/>
+          <w:color w:val="FF1675"/>
+          <w:sz w:val="20"/>
+          <w:szCs w:val="20"/>
+          <w:bdr w:val="single" w:sz="2" w:space="1" w:color="auto" w:frame="1"/>
+        </w:rPr>
+        <w:t>_infra.billing_data</w:t>
+      </w:r>
+      <w:proofErr w:type="spellEnd"/>
+      <w:r>
+        <w:rPr>
+          <w:rFonts w:ascii="Consolas" w:eastAsia="Times New Roman" w:hAnsi="Consolas" w:cs="Courier New"/>
+          <w:color w:val="FF1675"/>
+          <w:sz w:val="20"/>
+          <w:szCs w:val="20"/>
+          <w:bdr w:val="single" w:sz="2" w:space="1" w:color="auto" w:frame="1"/>
+        </w:rPr>
+        <w:t xml:space="preserve">` WHERE (cost &gt; 3) </w:t>
       </w:r>
     </w:p>
     <w:p>
@@ -845,7 +1291,51 @@
           <w:szCs w:val="20"/>
           <w:bdr w:val="single" w:sz="2" w:space="1" w:color="auto" w:frame="1"/>
         </w:rPr>
-        <w:t xml:space="preserve">SELECT product, COUNT(*) FROM `cloud-training-prod-bucket.arch_infra.billing_data` GROUP BY product LIMIT 200 </w:t>
+        <w:t xml:space="preserve">SELECT product, </w:t>
+      </w:r>
+      <w:proofErr w:type="gramStart"/>
+      <w:r>
+        <w:rPr>
+          <w:rFonts w:ascii="Consolas" w:eastAsia="Times New Roman" w:hAnsi="Consolas" w:cs="Courier New"/>
+          <w:color w:val="FF1675"/>
+          <w:sz w:val="20"/>
+          <w:szCs w:val="20"/>
+          <w:bdr w:val="single" w:sz="2" w:space="1" w:color="auto" w:frame="1"/>
+        </w:rPr>
+        <w:t>COUNT(</w:t>
+      </w:r>
+      <w:proofErr w:type="gramEnd"/>
+      <w:r>
+        <w:rPr>
+          <w:rFonts w:ascii="Consolas" w:eastAsia="Times New Roman" w:hAnsi="Consolas" w:cs="Courier New"/>
+          <w:color w:val="FF1675"/>
+          <w:sz w:val="20"/>
+          <w:szCs w:val="20"/>
+          <w:bdr w:val="single" w:sz="2" w:space="1" w:color="auto" w:frame="1"/>
+        </w:rPr>
+        <w:t>*) FROM `cloud-training-prod-</w:t>
+      </w:r>
+      <w:proofErr w:type="spellStart"/>
+      <w:r>
+        <w:rPr>
+          <w:rFonts w:ascii="Consolas" w:eastAsia="Times New Roman" w:hAnsi="Consolas" w:cs="Courier New"/>
+          <w:color w:val="FF1675"/>
+          <w:sz w:val="20"/>
+          <w:szCs w:val="20"/>
+          <w:bdr w:val="single" w:sz="2" w:space="1" w:color="auto" w:frame="1"/>
+        </w:rPr>
+        <w:t>bucket.arch_infra.billing_data</w:t>
+      </w:r>
+      <w:proofErr w:type="spellEnd"/>
+      <w:r>
+        <w:rPr>
+          <w:rFonts w:ascii="Consolas" w:eastAsia="Times New Roman" w:hAnsi="Consolas" w:cs="Courier New"/>
+          <w:color w:val="FF1675"/>
+          <w:sz w:val="20"/>
+          <w:szCs w:val="20"/>
+          <w:bdr w:val="single" w:sz="2" w:space="1" w:color="auto" w:frame="1"/>
+        </w:rPr>
+        <w:t xml:space="preserve">` GROUP BY product LIMIT 200 </w:t>
       </w:r>
     </w:p>
     <w:p>
@@ -921,7 +1411,51 @@
           <w:szCs w:val="20"/>
           <w:bdr w:val="single" w:sz="2" w:space="1" w:color="auto" w:frame="1"/>
         </w:rPr>
-        <w:t xml:space="preserve">SELECT product, cost, COUNT(*) FROM `cloud-training-prod-bucket.arch_infra.billing_data` WHERE (cost &gt; 1) GROUP BY cost, product LIMIT 200 </w:t>
+        <w:t xml:space="preserve">SELECT product, cost, </w:t>
+      </w:r>
+      <w:proofErr w:type="gramStart"/>
+      <w:r>
+        <w:rPr>
+          <w:rFonts w:ascii="Consolas" w:eastAsia="Times New Roman" w:hAnsi="Consolas" w:cs="Courier New"/>
+          <w:color w:val="FF1675"/>
+          <w:sz w:val="20"/>
+          <w:szCs w:val="20"/>
+          <w:bdr w:val="single" w:sz="2" w:space="1" w:color="auto" w:frame="1"/>
+        </w:rPr>
+        <w:t>COUNT(</w:t>
+      </w:r>
+      <w:proofErr w:type="gramEnd"/>
+      <w:r>
+        <w:rPr>
+          <w:rFonts w:ascii="Consolas" w:eastAsia="Times New Roman" w:hAnsi="Consolas" w:cs="Courier New"/>
+          <w:color w:val="FF1675"/>
+          <w:sz w:val="20"/>
+          <w:szCs w:val="20"/>
+          <w:bdr w:val="single" w:sz="2" w:space="1" w:color="auto" w:frame="1"/>
+        </w:rPr>
+        <w:t>*) FROM `cloud-training-prod-</w:t>
+      </w:r>
+      <w:proofErr w:type="spellStart"/>
+      <w:r>
+        <w:rPr>
+          <w:rFonts w:ascii="Consolas" w:eastAsia="Times New Roman" w:hAnsi="Consolas" w:cs="Courier New"/>
+          <w:color w:val="FF1675"/>
+          <w:sz w:val="20"/>
+          <w:szCs w:val="20"/>
+          <w:bdr w:val="single" w:sz="2" w:space="1" w:color="auto" w:frame="1"/>
+        </w:rPr>
+        <w:t>bucket.arch_infra.billing_data</w:t>
+      </w:r>
+      <w:proofErr w:type="spellEnd"/>
+      <w:r>
+        <w:rPr>
+          <w:rFonts w:ascii="Consolas" w:eastAsia="Times New Roman" w:hAnsi="Consolas" w:cs="Courier New"/>
+          <w:color w:val="FF1675"/>
+          <w:sz w:val="20"/>
+          <w:szCs w:val="20"/>
+          <w:bdr w:val="single" w:sz="2" w:space="1" w:color="auto" w:frame="1"/>
+        </w:rPr>
+        <w:t xml:space="preserve">` WHERE (cost &gt; 1) GROUP BY cost, product LIMIT 200 </w:t>
       </w:r>
     </w:p>
     <w:p>
@@ -948,7 +1482,47 @@
           <w:sz w:val="24"/>
           <w:szCs w:val="24"/>
         </w:rPr>
-        <w:t>That will conclude this lab. You can quit anytime, however you are also free to experiment with other query types as well. The great thing about working with BigQuery is the flexibility of discovering what you can learn from your data!</w:t>
+        <w:t xml:space="preserve">That will conclude this lab. You can quit </w:t>
+      </w:r>
+      <w:proofErr w:type="gramStart"/>
+      <w:r>
+        <w:rPr>
+          <w:rFonts w:ascii="Segoe UI" w:eastAsia="Times New Roman" w:hAnsi="Segoe UI" w:cs="Segoe UI"/>
+          <w:color w:val="C1C0D1"/>
+          <w:sz w:val="24"/>
+          <w:szCs w:val="24"/>
+        </w:rPr>
+        <w:t>anytime,</w:t>
+      </w:r>
+      <w:proofErr w:type="gramEnd"/>
+      <w:r>
+        <w:rPr>
+          <w:rFonts w:ascii="Segoe UI" w:eastAsia="Times New Roman" w:hAnsi="Segoe UI" w:cs="Segoe UI"/>
+          <w:color w:val="C1C0D1"/>
+          <w:sz w:val="24"/>
+          <w:szCs w:val="24"/>
+        </w:rPr>
+        <w:t xml:space="preserve"> however you are also free to experiment with other query types as well. The great thing about working with </w:t>
+      </w:r>
+      <w:proofErr w:type="spellStart"/>
+      <w:r>
+        <w:rPr>
+          <w:rFonts w:ascii="Segoe UI" w:eastAsia="Times New Roman" w:hAnsi="Segoe UI" w:cs="Segoe UI"/>
+          <w:color w:val="C1C0D1"/>
+          <w:sz w:val="24"/>
+          <w:szCs w:val="24"/>
+        </w:rPr>
+        <w:t>BigQuery</w:t>
+      </w:r>
+      <w:proofErr w:type="spellEnd"/>
+      <w:r>
+        <w:rPr>
+          <w:rFonts w:ascii="Segoe UI" w:eastAsia="Times New Roman" w:hAnsi="Segoe UI" w:cs="Segoe UI"/>
+          <w:color w:val="C1C0D1"/>
+          <w:sz w:val="24"/>
+          <w:szCs w:val="24"/>
+        </w:rPr>
+        <w:t xml:space="preserve"> is the flexibility of discovering what you can learn from your data!</w:t>
       </w:r>
     </w:p>
     <w:bookmarkEnd w:id="0"/>
@@ -1261,6 +1835,7 @@
           <w:szCs w:val="20"/>
         </w:rPr>
       </w:pPr>
+      <w:proofErr w:type="spellStart"/>
       <w:r>
         <w:rPr>
           <w:rFonts w:ascii="Courier New" w:eastAsia="Times New Roman" w:hAnsi="Courier New" w:cs="Courier New"/>
@@ -1270,6 +1845,7 @@
         </w:rPr>
         <w:t>pwd</w:t>
       </w:r>
+      <w:proofErr w:type="spellEnd"/>
     </w:p>
     <w:p>
       <w:pPr>
@@ -1366,14 +1942,25 @@
           <w:szCs w:val="20"/>
         </w:rPr>
       </w:pPr>
-      <w:r>
-        <w:rPr>
-          <w:rFonts w:ascii="Courier New" w:eastAsia="Times New Roman" w:hAnsi="Courier New" w:cs="Courier New"/>
-          <w:color w:val="000000"/>
-          <w:sz w:val="20"/>
-          <w:szCs w:val="20"/>
-        </w:rPr>
-        <w:t>gcloud config list</w:t>
+      <w:proofErr w:type="spellStart"/>
+      <w:r>
+        <w:rPr>
+          <w:rFonts w:ascii="Courier New" w:eastAsia="Times New Roman" w:hAnsi="Courier New" w:cs="Courier New"/>
+          <w:color w:val="000000"/>
+          <w:sz w:val="20"/>
+          <w:szCs w:val="20"/>
+        </w:rPr>
+        <w:t>gcloud</w:t>
+      </w:r>
+      <w:proofErr w:type="spellEnd"/>
+      <w:r>
+        <w:rPr>
+          <w:rFonts w:ascii="Courier New" w:eastAsia="Times New Roman" w:hAnsi="Courier New" w:cs="Courier New"/>
+          <w:color w:val="000000"/>
+          <w:sz w:val="20"/>
+          <w:szCs w:val="20"/>
+        </w:rPr>
+        <w:t xml:space="preserve"> config list</w:t>
       </w:r>
     </w:p>
     <w:p>
@@ -1433,14 +2020,25 @@
           <w:szCs w:val="20"/>
         </w:rPr>
       </w:pPr>
-      <w:r>
-        <w:rPr>
-          <w:rFonts w:ascii="Courier New" w:eastAsia="Times New Roman" w:hAnsi="Courier New" w:cs="Courier New"/>
-          <w:color w:val="000000"/>
-          <w:sz w:val="20"/>
-          <w:szCs w:val="20"/>
-        </w:rPr>
-        <w:t>gsutil ls</w:t>
+      <w:proofErr w:type="spellStart"/>
+      <w:r>
+        <w:rPr>
+          <w:rFonts w:ascii="Courier New" w:eastAsia="Times New Roman" w:hAnsi="Courier New" w:cs="Courier New"/>
+          <w:color w:val="000000"/>
+          <w:sz w:val="20"/>
+          <w:szCs w:val="20"/>
+        </w:rPr>
+        <w:t>gsutil</w:t>
+      </w:r>
+      <w:proofErr w:type="spellEnd"/>
+      <w:r>
+        <w:rPr>
+          <w:rFonts w:ascii="Courier New" w:eastAsia="Times New Roman" w:hAnsi="Courier New" w:cs="Courier New"/>
+          <w:color w:val="000000"/>
+          <w:sz w:val="20"/>
+          <w:szCs w:val="20"/>
+        </w:rPr>
+        <w:t xml:space="preserve"> ls</w:t>
       </w:r>
     </w:p>
     <w:p>
@@ -1471,14 +2069,25 @@
           <w:szCs w:val="20"/>
         </w:rPr>
       </w:pPr>
-      <w:r>
-        <w:rPr>
-          <w:rFonts w:ascii="Courier New" w:eastAsia="Times New Roman" w:hAnsi="Courier New" w:cs="Courier New"/>
-          <w:color w:val="000000"/>
-          <w:sz w:val="20"/>
-          <w:szCs w:val="20"/>
-        </w:rPr>
-        <w:t>gsutil ls gs://storage-lab-console/</w:t>
+      <w:proofErr w:type="spellStart"/>
+      <w:r>
+        <w:rPr>
+          <w:rFonts w:ascii="Courier New" w:eastAsia="Times New Roman" w:hAnsi="Courier New" w:cs="Courier New"/>
+          <w:color w:val="000000"/>
+          <w:sz w:val="20"/>
+          <w:szCs w:val="20"/>
+        </w:rPr>
+        <w:t>gsutil</w:t>
+      </w:r>
+      <w:proofErr w:type="spellEnd"/>
+      <w:r>
+        <w:rPr>
+          <w:rFonts w:ascii="Courier New" w:eastAsia="Times New Roman" w:hAnsi="Courier New" w:cs="Courier New"/>
+          <w:color w:val="000000"/>
+          <w:sz w:val="20"/>
+          <w:szCs w:val="20"/>
+        </w:rPr>
+        <w:t xml:space="preserve"> ls gs://storage-lab-console/</w:t>
       </w:r>
     </w:p>
     <w:p>
@@ -1509,14 +2118,25 @@
           <w:szCs w:val="20"/>
         </w:rPr>
       </w:pPr>
-      <w:r>
-        <w:rPr>
-          <w:rFonts w:ascii="Courier New" w:eastAsia="Times New Roman" w:hAnsi="Courier New" w:cs="Courier New"/>
-          <w:color w:val="000000"/>
-          <w:sz w:val="20"/>
-          <w:szCs w:val="20"/>
-        </w:rPr>
-        <w:t>gsutil ls gs://storage-lab-console/**</w:t>
+      <w:proofErr w:type="spellStart"/>
+      <w:r>
+        <w:rPr>
+          <w:rFonts w:ascii="Courier New" w:eastAsia="Times New Roman" w:hAnsi="Courier New" w:cs="Courier New"/>
+          <w:color w:val="000000"/>
+          <w:sz w:val="20"/>
+          <w:szCs w:val="20"/>
+        </w:rPr>
+        <w:t>gsutil</w:t>
+      </w:r>
+      <w:proofErr w:type="spellEnd"/>
+      <w:r>
+        <w:rPr>
+          <w:rFonts w:ascii="Courier New" w:eastAsia="Times New Roman" w:hAnsi="Courier New" w:cs="Courier New"/>
+          <w:color w:val="000000"/>
+          <w:sz w:val="20"/>
+          <w:szCs w:val="20"/>
+        </w:rPr>
+        <w:t xml:space="preserve"> ls gs://storage-lab-console/**</w:t>
       </w:r>
     </w:p>
     <w:p>
@@ -1576,14 +2196,25 @@
           <w:szCs w:val="20"/>
         </w:rPr>
       </w:pPr>
-      <w:r>
-        <w:rPr>
-          <w:rFonts w:ascii="Courier New" w:eastAsia="Times New Roman" w:hAnsi="Courier New" w:cs="Courier New"/>
-          <w:color w:val="000000"/>
-          <w:sz w:val="20"/>
-          <w:szCs w:val="20"/>
-        </w:rPr>
-        <w:t>gsutil mb --help</w:t>
+      <w:proofErr w:type="spellStart"/>
+      <w:r>
+        <w:rPr>
+          <w:rFonts w:ascii="Courier New" w:eastAsia="Times New Roman" w:hAnsi="Courier New" w:cs="Courier New"/>
+          <w:color w:val="000000"/>
+          <w:sz w:val="20"/>
+          <w:szCs w:val="20"/>
+        </w:rPr>
+        <w:t>gsutil</w:t>
+      </w:r>
+      <w:proofErr w:type="spellEnd"/>
+      <w:r>
+        <w:rPr>
+          <w:rFonts w:ascii="Courier New" w:eastAsia="Times New Roman" w:hAnsi="Courier New" w:cs="Courier New"/>
+          <w:color w:val="000000"/>
+          <w:sz w:val="20"/>
+          <w:szCs w:val="20"/>
+        </w:rPr>
+        <w:t xml:space="preserve"> mb --help</w:t>
       </w:r>
     </w:p>
     <w:p>
@@ -1643,14 +2274,25 @@
           <w:szCs w:val="20"/>
         </w:rPr>
       </w:pPr>
-      <w:r>
-        <w:rPr>
-          <w:rFonts w:ascii="Courier New" w:eastAsia="Times New Roman" w:hAnsi="Courier New" w:cs="Courier New"/>
-          <w:color w:val="000000"/>
-          <w:sz w:val="20"/>
-          <w:szCs w:val="20"/>
-        </w:rPr>
-        <w:t>gsutil mb -l northamerica-northeast1 gs://storage-lab-cli</w:t>
+      <w:proofErr w:type="spellStart"/>
+      <w:r>
+        <w:rPr>
+          <w:rFonts w:ascii="Courier New" w:eastAsia="Times New Roman" w:hAnsi="Courier New" w:cs="Courier New"/>
+          <w:color w:val="000000"/>
+          <w:sz w:val="20"/>
+          <w:szCs w:val="20"/>
+        </w:rPr>
+        <w:t>gsutil</w:t>
+      </w:r>
+      <w:proofErr w:type="spellEnd"/>
+      <w:r>
+        <w:rPr>
+          <w:rFonts w:ascii="Courier New" w:eastAsia="Times New Roman" w:hAnsi="Courier New" w:cs="Courier New"/>
+          <w:color w:val="000000"/>
+          <w:sz w:val="20"/>
+          <w:szCs w:val="20"/>
+        </w:rPr>
+        <w:t xml:space="preserve"> mb -l northamerica-northeast1 gs://storage-lab-cli</w:t>
       </w:r>
     </w:p>
     <w:p>
@@ -1681,14 +2323,25 @@
           <w:szCs w:val="20"/>
         </w:rPr>
       </w:pPr>
-      <w:r>
-        <w:rPr>
-          <w:rFonts w:ascii="Courier New" w:eastAsia="Times New Roman" w:hAnsi="Courier New" w:cs="Courier New"/>
-          <w:color w:val="000000"/>
-          <w:sz w:val="20"/>
-          <w:szCs w:val="20"/>
-        </w:rPr>
-        <w:t>gsutil ls</w:t>
+      <w:proofErr w:type="spellStart"/>
+      <w:r>
+        <w:rPr>
+          <w:rFonts w:ascii="Courier New" w:eastAsia="Times New Roman" w:hAnsi="Courier New" w:cs="Courier New"/>
+          <w:color w:val="000000"/>
+          <w:sz w:val="20"/>
+          <w:szCs w:val="20"/>
+        </w:rPr>
+        <w:t>gsutil</w:t>
+      </w:r>
+      <w:proofErr w:type="spellEnd"/>
+      <w:r>
+        <w:rPr>
+          <w:rFonts w:ascii="Courier New" w:eastAsia="Times New Roman" w:hAnsi="Courier New" w:cs="Courier New"/>
+          <w:color w:val="000000"/>
+          <w:sz w:val="20"/>
+          <w:szCs w:val="20"/>
+        </w:rPr>
+        <w:t xml:space="preserve"> ls</w:t>
       </w:r>
     </w:p>
     <w:p>
@@ -1748,14 +2401,25 @@
           <w:szCs w:val="20"/>
         </w:rPr>
       </w:pPr>
-      <w:r>
-        <w:rPr>
-          <w:rFonts w:ascii="Courier New" w:eastAsia="Times New Roman" w:hAnsi="Courier New" w:cs="Courier New"/>
-          <w:color w:val="000000"/>
-          <w:sz w:val="20"/>
-          <w:szCs w:val="20"/>
-        </w:rPr>
-        <w:t>gsutil label get gs://storage-lab-console/</w:t>
+      <w:proofErr w:type="spellStart"/>
+      <w:r>
+        <w:rPr>
+          <w:rFonts w:ascii="Courier New" w:eastAsia="Times New Roman" w:hAnsi="Courier New" w:cs="Courier New"/>
+          <w:color w:val="000000"/>
+          <w:sz w:val="20"/>
+          <w:szCs w:val="20"/>
+        </w:rPr>
+        <w:t>gsutil</w:t>
+      </w:r>
+      <w:proofErr w:type="spellEnd"/>
+      <w:r>
+        <w:rPr>
+          <w:rFonts w:ascii="Courier New" w:eastAsia="Times New Roman" w:hAnsi="Courier New" w:cs="Courier New"/>
+          <w:color w:val="000000"/>
+          <w:sz w:val="20"/>
+          <w:szCs w:val="20"/>
+        </w:rPr>
+        <w:t xml:space="preserve"> label get gs://storage-lab-console/</w:t>
       </w:r>
     </w:p>
     <w:p>
@@ -1786,15 +2450,39 @@
           <w:szCs w:val="20"/>
         </w:rPr>
       </w:pPr>
-      <w:r>
-        <w:rPr>
-          <w:rFonts w:ascii="Courier New" w:eastAsia="Times New Roman" w:hAnsi="Courier New" w:cs="Courier New"/>
-          <w:color w:val="000000"/>
-          <w:sz w:val="20"/>
-          <w:szCs w:val="20"/>
-        </w:rPr>
-        <w:t>gsutil label get gs://storage-lab-console/ &gt;bucketlabels.json</w:t>
-      </w:r>
+      <w:proofErr w:type="spellStart"/>
+      <w:r>
+        <w:rPr>
+          <w:rFonts w:ascii="Courier New" w:eastAsia="Times New Roman" w:hAnsi="Courier New" w:cs="Courier New"/>
+          <w:color w:val="000000"/>
+          <w:sz w:val="20"/>
+          <w:szCs w:val="20"/>
+        </w:rPr>
+        <w:t>gsutil</w:t>
+      </w:r>
+      <w:proofErr w:type="spellEnd"/>
+      <w:r>
+        <w:rPr>
+          <w:rFonts w:ascii="Courier New" w:eastAsia="Times New Roman" w:hAnsi="Courier New" w:cs="Courier New"/>
+          <w:color w:val="000000"/>
+          <w:sz w:val="20"/>
+          <w:szCs w:val="20"/>
+        </w:rPr>
+        <w:t xml:space="preserve"> label get gs://storage-lab-console/ &gt;</w:t>
+      </w:r>
+      <w:proofErr w:type="spellStart"/>
+      <w:proofErr w:type="gramStart"/>
+      <w:r>
+        <w:rPr>
+          <w:rFonts w:ascii="Courier New" w:eastAsia="Times New Roman" w:hAnsi="Courier New" w:cs="Courier New"/>
+          <w:color w:val="000000"/>
+          <w:sz w:val="20"/>
+          <w:szCs w:val="20"/>
+        </w:rPr>
+        <w:t>bucketlabels.json</w:t>
+      </w:r>
+      <w:proofErr w:type="spellEnd"/>
+      <w:proofErr w:type="gramEnd"/>
     </w:p>
     <w:p>
       <w:pPr>
@@ -1831,8 +2519,21 @@
           <w:sz w:val="20"/>
           <w:szCs w:val="20"/>
         </w:rPr>
-        <w:t>cat bucketlabels.json</w:t>
-      </w:r>
+        <w:t xml:space="preserve">cat </w:t>
+      </w:r>
+      <w:proofErr w:type="spellStart"/>
+      <w:proofErr w:type="gramStart"/>
+      <w:r>
+        <w:rPr>
+          <w:rFonts w:ascii="Courier New" w:eastAsia="Times New Roman" w:hAnsi="Courier New" w:cs="Courier New"/>
+          <w:color w:val="000000"/>
+          <w:sz w:val="20"/>
+          <w:szCs w:val="20"/>
+        </w:rPr>
+        <w:t>bucketlabels.json</w:t>
+      </w:r>
+      <w:proofErr w:type="spellEnd"/>
+      <w:proofErr w:type="gramEnd"/>
     </w:p>
     <w:p>
       <w:pPr>
@@ -1891,14 +2592,25 @@
           <w:szCs w:val="20"/>
         </w:rPr>
       </w:pPr>
-      <w:r>
-        <w:rPr>
-          <w:rFonts w:ascii="Courier New" w:eastAsia="Times New Roman" w:hAnsi="Courier New" w:cs="Courier New"/>
-          <w:color w:val="000000"/>
-          <w:sz w:val="20"/>
-          <w:szCs w:val="20"/>
-        </w:rPr>
-        <w:t>gsutil label get gs://storage-lab-cli/</w:t>
+      <w:proofErr w:type="spellStart"/>
+      <w:r>
+        <w:rPr>
+          <w:rFonts w:ascii="Courier New" w:eastAsia="Times New Roman" w:hAnsi="Courier New" w:cs="Courier New"/>
+          <w:color w:val="000000"/>
+          <w:sz w:val="20"/>
+          <w:szCs w:val="20"/>
+        </w:rPr>
+        <w:t>gsutil</w:t>
+      </w:r>
+      <w:proofErr w:type="spellEnd"/>
+      <w:r>
+        <w:rPr>
+          <w:rFonts w:ascii="Courier New" w:eastAsia="Times New Roman" w:hAnsi="Courier New" w:cs="Courier New"/>
+          <w:color w:val="000000"/>
+          <w:sz w:val="20"/>
+          <w:szCs w:val="20"/>
+        </w:rPr>
+        <w:t xml:space="preserve"> label get gs://storage-lab-cli/</w:t>
       </w:r>
     </w:p>
     <w:p>
@@ -1929,14 +2641,47 @@
           <w:szCs w:val="20"/>
         </w:rPr>
       </w:pPr>
-      <w:r>
-        <w:rPr>
-          <w:rFonts w:ascii="Courier New" w:eastAsia="Times New Roman" w:hAnsi="Courier New" w:cs="Courier New"/>
-          <w:color w:val="000000"/>
-          <w:sz w:val="20"/>
-          <w:szCs w:val="20"/>
-        </w:rPr>
-        <w:t>gsutil label set bucketlabels.json gs://storage-lab-cli/</w:t>
+      <w:proofErr w:type="spellStart"/>
+      <w:r>
+        <w:rPr>
+          <w:rFonts w:ascii="Courier New" w:eastAsia="Times New Roman" w:hAnsi="Courier New" w:cs="Courier New"/>
+          <w:color w:val="000000"/>
+          <w:sz w:val="20"/>
+          <w:szCs w:val="20"/>
+        </w:rPr>
+        <w:t>gsutil</w:t>
+      </w:r>
+      <w:proofErr w:type="spellEnd"/>
+      <w:r>
+        <w:rPr>
+          <w:rFonts w:ascii="Courier New" w:eastAsia="Times New Roman" w:hAnsi="Courier New" w:cs="Courier New"/>
+          <w:color w:val="000000"/>
+          <w:sz w:val="20"/>
+          <w:szCs w:val="20"/>
+        </w:rPr>
+        <w:t xml:space="preserve"> label set </w:t>
+      </w:r>
+      <w:proofErr w:type="spellStart"/>
+      <w:proofErr w:type="gramStart"/>
+      <w:r>
+        <w:rPr>
+          <w:rFonts w:ascii="Courier New" w:eastAsia="Times New Roman" w:hAnsi="Courier New" w:cs="Courier New"/>
+          <w:color w:val="000000"/>
+          <w:sz w:val="20"/>
+          <w:szCs w:val="20"/>
+        </w:rPr>
+        <w:t>bucketlabels.json</w:t>
+      </w:r>
+      <w:proofErr w:type="spellEnd"/>
+      <w:proofErr w:type="gramEnd"/>
+      <w:r>
+        <w:rPr>
+          <w:rFonts w:ascii="Courier New" w:eastAsia="Times New Roman" w:hAnsi="Courier New" w:cs="Courier New"/>
+          <w:color w:val="000000"/>
+          <w:sz w:val="20"/>
+          <w:szCs w:val="20"/>
+        </w:rPr>
+        <w:t xml:space="preserve"> gs://storage-lab-cli/</w:t>
       </w:r>
     </w:p>
     <w:p>
@@ -1967,14 +2712,25 @@
           <w:szCs w:val="20"/>
         </w:rPr>
       </w:pPr>
-      <w:r>
-        <w:rPr>
-          <w:rFonts w:ascii="Courier New" w:eastAsia="Times New Roman" w:hAnsi="Courier New" w:cs="Courier New"/>
-          <w:color w:val="000000"/>
-          <w:sz w:val="20"/>
-          <w:szCs w:val="20"/>
-        </w:rPr>
-        <w:t>gsutil label get gs://storage-lab-cli/</w:t>
+      <w:proofErr w:type="spellStart"/>
+      <w:r>
+        <w:rPr>
+          <w:rFonts w:ascii="Courier New" w:eastAsia="Times New Roman" w:hAnsi="Courier New" w:cs="Courier New"/>
+          <w:color w:val="000000"/>
+          <w:sz w:val="20"/>
+          <w:szCs w:val="20"/>
+        </w:rPr>
+        <w:t>gsutil</w:t>
+      </w:r>
+      <w:proofErr w:type="spellEnd"/>
+      <w:r>
+        <w:rPr>
+          <w:rFonts w:ascii="Courier New" w:eastAsia="Times New Roman" w:hAnsi="Courier New" w:cs="Courier New"/>
+          <w:color w:val="000000"/>
+          <w:sz w:val="20"/>
+          <w:szCs w:val="20"/>
+        </w:rPr>
+        <w:t xml:space="preserve"> label get gs://storage-lab-cli/</w:t>
       </w:r>
     </w:p>
     <w:p>
@@ -2034,14 +2790,67 @@
           <w:szCs w:val="20"/>
         </w:rPr>
       </w:pPr>
-      <w:r>
-        <w:rPr>
-          <w:rFonts w:ascii="Courier New" w:eastAsia="Times New Roman" w:hAnsi="Courier New" w:cs="Courier New"/>
-          <w:color w:val="000000"/>
-          <w:sz w:val="20"/>
-          <w:szCs w:val="20"/>
-        </w:rPr>
-        <w:t>gsutil label ch -l "extralabel:extravalue" gs://storage-lab-cli</w:t>
+      <w:proofErr w:type="spellStart"/>
+      <w:r>
+        <w:rPr>
+          <w:rFonts w:ascii="Courier New" w:eastAsia="Times New Roman" w:hAnsi="Courier New" w:cs="Courier New"/>
+          <w:color w:val="000000"/>
+          <w:sz w:val="20"/>
+          <w:szCs w:val="20"/>
+        </w:rPr>
+        <w:t>gsutil</w:t>
+      </w:r>
+      <w:proofErr w:type="spellEnd"/>
+      <w:r>
+        <w:rPr>
+          <w:rFonts w:ascii="Courier New" w:eastAsia="Times New Roman" w:hAnsi="Courier New" w:cs="Courier New"/>
+          <w:color w:val="000000"/>
+          <w:sz w:val="20"/>
+          <w:szCs w:val="20"/>
+        </w:rPr>
+        <w:t xml:space="preserve"> label </w:t>
+      </w:r>
+      <w:proofErr w:type="spellStart"/>
+      <w:r>
+        <w:rPr>
+          <w:rFonts w:ascii="Courier New" w:eastAsia="Times New Roman" w:hAnsi="Courier New" w:cs="Courier New"/>
+          <w:color w:val="000000"/>
+          <w:sz w:val="20"/>
+          <w:szCs w:val="20"/>
+        </w:rPr>
+        <w:t>ch</w:t>
+      </w:r>
+      <w:proofErr w:type="spellEnd"/>
+      <w:r>
+        <w:rPr>
+          <w:rFonts w:ascii="Courier New" w:eastAsia="Times New Roman" w:hAnsi="Courier New" w:cs="Courier New"/>
+          <w:color w:val="000000"/>
+          <w:sz w:val="20"/>
+          <w:szCs w:val="20"/>
+        </w:rPr>
+        <w:t xml:space="preserve"> -l "</w:t>
+      </w:r>
+      <w:proofErr w:type="spellStart"/>
+      <w:proofErr w:type="gramStart"/>
+      <w:r>
+        <w:rPr>
+          <w:rFonts w:ascii="Courier New" w:eastAsia="Times New Roman" w:hAnsi="Courier New" w:cs="Courier New"/>
+          <w:color w:val="000000"/>
+          <w:sz w:val="20"/>
+          <w:szCs w:val="20"/>
+        </w:rPr>
+        <w:t>extralabel:extravalue</w:t>
+      </w:r>
+      <w:proofErr w:type="spellEnd"/>
+      <w:proofErr w:type="gramEnd"/>
+      <w:r>
+        <w:rPr>
+          <w:rFonts w:ascii="Courier New" w:eastAsia="Times New Roman" w:hAnsi="Courier New" w:cs="Courier New"/>
+          <w:color w:val="000000"/>
+          <w:sz w:val="20"/>
+          <w:szCs w:val="20"/>
+        </w:rPr>
+        <w:t>" gs://storage-lab-cli</w:t>
       </w:r>
     </w:p>
     <w:p>
@@ -2101,14 +2910,25 @@
           <w:szCs w:val="20"/>
         </w:rPr>
       </w:pPr>
-      <w:r>
-        <w:rPr>
-          <w:rFonts w:ascii="Courier New" w:eastAsia="Times New Roman" w:hAnsi="Courier New" w:cs="Courier New"/>
-          <w:color w:val="000000"/>
-          <w:sz w:val="20"/>
-          <w:szCs w:val="20"/>
-        </w:rPr>
-        <w:t>gsutil versioning get gs://storage-lab-cli/</w:t>
+      <w:proofErr w:type="spellStart"/>
+      <w:r>
+        <w:rPr>
+          <w:rFonts w:ascii="Courier New" w:eastAsia="Times New Roman" w:hAnsi="Courier New" w:cs="Courier New"/>
+          <w:color w:val="000000"/>
+          <w:sz w:val="20"/>
+          <w:szCs w:val="20"/>
+        </w:rPr>
+        <w:t>gsutil</w:t>
+      </w:r>
+      <w:proofErr w:type="spellEnd"/>
+      <w:r>
+        <w:rPr>
+          <w:rFonts w:ascii="Courier New" w:eastAsia="Times New Roman" w:hAnsi="Courier New" w:cs="Courier New"/>
+          <w:color w:val="000000"/>
+          <w:sz w:val="20"/>
+          <w:szCs w:val="20"/>
+        </w:rPr>
+        <w:t xml:space="preserve"> versioning get gs://storage-lab-cli/</w:t>
       </w:r>
     </w:p>
     <w:p>
@@ -2139,14 +2959,25 @@
           <w:szCs w:val="20"/>
         </w:rPr>
       </w:pPr>
-      <w:r>
-        <w:rPr>
-          <w:rFonts w:ascii="Courier New" w:eastAsia="Times New Roman" w:hAnsi="Courier New" w:cs="Courier New"/>
-          <w:color w:val="000000"/>
-          <w:sz w:val="20"/>
-          <w:szCs w:val="20"/>
-        </w:rPr>
-        <w:t>gsutil versioning set on gs://storage-lab-cli/</w:t>
+      <w:proofErr w:type="spellStart"/>
+      <w:r>
+        <w:rPr>
+          <w:rFonts w:ascii="Courier New" w:eastAsia="Times New Roman" w:hAnsi="Courier New" w:cs="Courier New"/>
+          <w:color w:val="000000"/>
+          <w:sz w:val="20"/>
+          <w:szCs w:val="20"/>
+        </w:rPr>
+        <w:t>gsutil</w:t>
+      </w:r>
+      <w:proofErr w:type="spellEnd"/>
+      <w:r>
+        <w:rPr>
+          <w:rFonts w:ascii="Courier New" w:eastAsia="Times New Roman" w:hAnsi="Courier New" w:cs="Courier New"/>
+          <w:color w:val="000000"/>
+          <w:sz w:val="20"/>
+          <w:szCs w:val="20"/>
+        </w:rPr>
+        <w:t xml:space="preserve"> versioning set on gs://storage-lab-cli/</w:t>
       </w:r>
     </w:p>
     <w:p>
@@ -2177,14 +3008,25 @@
           <w:szCs w:val="20"/>
         </w:rPr>
       </w:pPr>
-      <w:r>
-        <w:rPr>
-          <w:rFonts w:ascii="Courier New" w:eastAsia="Times New Roman" w:hAnsi="Courier New" w:cs="Courier New"/>
-          <w:color w:val="000000"/>
-          <w:sz w:val="20"/>
-          <w:szCs w:val="20"/>
-        </w:rPr>
-        <w:t>gsutil versioning get gs://storage-lab-cli/</w:t>
+      <w:proofErr w:type="spellStart"/>
+      <w:r>
+        <w:rPr>
+          <w:rFonts w:ascii="Courier New" w:eastAsia="Times New Roman" w:hAnsi="Courier New" w:cs="Courier New"/>
+          <w:color w:val="000000"/>
+          <w:sz w:val="20"/>
+          <w:szCs w:val="20"/>
+        </w:rPr>
+        <w:t>gsutil</w:t>
+      </w:r>
+      <w:proofErr w:type="spellEnd"/>
+      <w:r>
+        <w:rPr>
+          <w:rFonts w:ascii="Courier New" w:eastAsia="Times New Roman" w:hAnsi="Courier New" w:cs="Courier New"/>
+          <w:color w:val="000000"/>
+          <w:sz w:val="20"/>
+          <w:szCs w:val="20"/>
+        </w:rPr>
+        <w:t xml:space="preserve"> versioning get gs://storage-lab-cli/</w:t>
       </w:r>
     </w:p>
     <w:p>
@@ -2244,14 +3086,25 @@
           <w:szCs w:val="20"/>
         </w:rPr>
       </w:pPr>
-      <w:r>
-        <w:rPr>
-          <w:rFonts w:ascii="Courier New" w:eastAsia="Times New Roman" w:hAnsi="Courier New" w:cs="Courier New"/>
-          <w:color w:val="000000"/>
-          <w:sz w:val="20"/>
-          <w:szCs w:val="20"/>
-        </w:rPr>
-        <w:t>gsutil ls gs://storage-lab-cli/</w:t>
+      <w:proofErr w:type="spellStart"/>
+      <w:r>
+        <w:rPr>
+          <w:rFonts w:ascii="Courier New" w:eastAsia="Times New Roman" w:hAnsi="Courier New" w:cs="Courier New"/>
+          <w:color w:val="000000"/>
+          <w:sz w:val="20"/>
+          <w:szCs w:val="20"/>
+        </w:rPr>
+        <w:t>gsutil</w:t>
+      </w:r>
+      <w:proofErr w:type="spellEnd"/>
+      <w:r>
+        <w:rPr>
+          <w:rFonts w:ascii="Courier New" w:eastAsia="Times New Roman" w:hAnsi="Courier New" w:cs="Courier New"/>
+          <w:color w:val="000000"/>
+          <w:sz w:val="20"/>
+          <w:szCs w:val="20"/>
+        </w:rPr>
+        <w:t xml:space="preserve"> ls gs://storage-lab-cli/</w:t>
       </w:r>
     </w:p>
     <w:p>
@@ -2282,14 +3135,25 @@
           <w:szCs w:val="20"/>
         </w:rPr>
       </w:pPr>
-      <w:r>
-        <w:rPr>
-          <w:rFonts w:ascii="Courier New" w:eastAsia="Times New Roman" w:hAnsi="Courier New" w:cs="Courier New"/>
-          <w:color w:val="000000"/>
-          <w:sz w:val="20"/>
-          <w:szCs w:val="20"/>
-        </w:rPr>
-        <w:t>gsutil cp README-cloudshell.txt gs://storage-lab-cli/</w:t>
+      <w:proofErr w:type="spellStart"/>
+      <w:r>
+        <w:rPr>
+          <w:rFonts w:ascii="Courier New" w:eastAsia="Times New Roman" w:hAnsi="Courier New" w:cs="Courier New"/>
+          <w:color w:val="000000"/>
+          <w:sz w:val="20"/>
+          <w:szCs w:val="20"/>
+        </w:rPr>
+        <w:t>gsutil</w:t>
+      </w:r>
+      <w:proofErr w:type="spellEnd"/>
+      <w:r>
+        <w:rPr>
+          <w:rFonts w:ascii="Courier New" w:eastAsia="Times New Roman" w:hAnsi="Courier New" w:cs="Courier New"/>
+          <w:color w:val="000000"/>
+          <w:sz w:val="20"/>
+          <w:szCs w:val="20"/>
+        </w:rPr>
+        <w:t xml:space="preserve"> cp README-cloudshell.txt gs://storage-lab-cli/</w:t>
       </w:r>
     </w:p>
     <w:p>
@@ -2320,14 +3184,25 @@
           <w:szCs w:val="20"/>
         </w:rPr>
       </w:pPr>
-      <w:r>
-        <w:rPr>
-          <w:rFonts w:ascii="Courier New" w:eastAsia="Times New Roman" w:hAnsi="Courier New" w:cs="Courier New"/>
-          <w:color w:val="000000"/>
-          <w:sz w:val="20"/>
-          <w:szCs w:val="20"/>
-        </w:rPr>
-        <w:t>gsutil ls gs://storage-lab-cli/</w:t>
+      <w:proofErr w:type="spellStart"/>
+      <w:r>
+        <w:rPr>
+          <w:rFonts w:ascii="Courier New" w:eastAsia="Times New Roman" w:hAnsi="Courier New" w:cs="Courier New"/>
+          <w:color w:val="000000"/>
+          <w:sz w:val="20"/>
+          <w:szCs w:val="20"/>
+        </w:rPr>
+        <w:t>gsutil</w:t>
+      </w:r>
+      <w:proofErr w:type="spellEnd"/>
+      <w:r>
+        <w:rPr>
+          <w:rFonts w:ascii="Courier New" w:eastAsia="Times New Roman" w:hAnsi="Courier New" w:cs="Courier New"/>
+          <w:color w:val="000000"/>
+          <w:sz w:val="20"/>
+          <w:szCs w:val="20"/>
+        </w:rPr>
+        <w:t xml:space="preserve"> ls gs://storage-lab-cli/</w:t>
       </w:r>
     </w:p>
     <w:p>
@@ -2387,14 +3262,25 @@
           <w:szCs w:val="20"/>
         </w:rPr>
       </w:pPr>
-      <w:r>
-        <w:rPr>
-          <w:rFonts w:ascii="Courier New" w:eastAsia="Times New Roman" w:hAnsi="Courier New" w:cs="Courier New"/>
-          <w:color w:val="000000"/>
-          <w:sz w:val="20"/>
-          <w:szCs w:val="20"/>
-        </w:rPr>
-        <w:t>gsutil ls gs://storage-lab-cli/</w:t>
+      <w:proofErr w:type="spellStart"/>
+      <w:r>
+        <w:rPr>
+          <w:rFonts w:ascii="Courier New" w:eastAsia="Times New Roman" w:hAnsi="Courier New" w:cs="Courier New"/>
+          <w:color w:val="000000"/>
+          <w:sz w:val="20"/>
+          <w:szCs w:val="20"/>
+        </w:rPr>
+        <w:t>gsutil</w:t>
+      </w:r>
+      <w:proofErr w:type="spellEnd"/>
+      <w:r>
+        <w:rPr>
+          <w:rFonts w:ascii="Courier New" w:eastAsia="Times New Roman" w:hAnsi="Courier New" w:cs="Courier New"/>
+          <w:color w:val="000000"/>
+          <w:sz w:val="20"/>
+          <w:szCs w:val="20"/>
+        </w:rPr>
+        <w:t xml:space="preserve"> ls gs://storage-lab-cli/</w:t>
       </w:r>
     </w:p>
     <w:p>
@@ -2425,14 +3311,25 @@
           <w:szCs w:val="20"/>
         </w:rPr>
       </w:pPr>
-      <w:r>
-        <w:rPr>
-          <w:rFonts w:ascii="Courier New" w:eastAsia="Times New Roman" w:hAnsi="Courier New" w:cs="Courier New"/>
-          <w:color w:val="000000"/>
-          <w:sz w:val="20"/>
-          <w:szCs w:val="20"/>
-        </w:rPr>
-        <w:t>gsutil ls -a gs://storage-lab-cli/</w:t>
+      <w:proofErr w:type="spellStart"/>
+      <w:r>
+        <w:rPr>
+          <w:rFonts w:ascii="Courier New" w:eastAsia="Times New Roman" w:hAnsi="Courier New" w:cs="Courier New"/>
+          <w:color w:val="000000"/>
+          <w:sz w:val="20"/>
+          <w:szCs w:val="20"/>
+        </w:rPr>
+        <w:t>gsutil</w:t>
+      </w:r>
+      <w:proofErr w:type="spellEnd"/>
+      <w:r>
+        <w:rPr>
+          <w:rFonts w:ascii="Courier New" w:eastAsia="Times New Roman" w:hAnsi="Courier New" w:cs="Courier New"/>
+          <w:color w:val="000000"/>
+          <w:sz w:val="20"/>
+          <w:szCs w:val="20"/>
+        </w:rPr>
+        <w:t xml:space="preserve"> ls -a gs://storage-lab-cli/</w:t>
       </w:r>
     </w:p>
     <w:p>
@@ -2463,14 +3360,25 @@
           <w:szCs w:val="20"/>
         </w:rPr>
       </w:pPr>
-      <w:r>
-        <w:rPr>
-          <w:rFonts w:ascii="Courier New" w:eastAsia="Times New Roman" w:hAnsi="Courier New" w:cs="Courier New"/>
-          <w:color w:val="000000"/>
-          <w:sz w:val="20"/>
-          <w:szCs w:val="20"/>
-        </w:rPr>
-        <w:t>gsutil rm gs://storage-lab-cli/README-cloudshell.txt</w:t>
+      <w:proofErr w:type="spellStart"/>
+      <w:r>
+        <w:rPr>
+          <w:rFonts w:ascii="Courier New" w:eastAsia="Times New Roman" w:hAnsi="Courier New" w:cs="Courier New"/>
+          <w:color w:val="000000"/>
+          <w:sz w:val="20"/>
+          <w:szCs w:val="20"/>
+        </w:rPr>
+        <w:t>gsutil</w:t>
+      </w:r>
+      <w:proofErr w:type="spellEnd"/>
+      <w:r>
+        <w:rPr>
+          <w:rFonts w:ascii="Courier New" w:eastAsia="Times New Roman" w:hAnsi="Courier New" w:cs="Courier New"/>
+          <w:color w:val="000000"/>
+          <w:sz w:val="20"/>
+          <w:szCs w:val="20"/>
+        </w:rPr>
+        <w:t xml:space="preserve"> rm gs://storage-lab-cli/README-cloudshell.txt</w:t>
       </w:r>
     </w:p>
     <w:p>
@@ -2501,14 +3409,25 @@
           <w:szCs w:val="20"/>
         </w:rPr>
       </w:pPr>
-      <w:r>
-        <w:rPr>
-          <w:rFonts w:ascii="Courier New" w:eastAsia="Times New Roman" w:hAnsi="Courier New" w:cs="Courier New"/>
-          <w:color w:val="000000"/>
-          <w:sz w:val="20"/>
-          <w:szCs w:val="20"/>
-        </w:rPr>
-        <w:t>gsutil ls gs://storage-lab-cli/</w:t>
+      <w:proofErr w:type="spellStart"/>
+      <w:r>
+        <w:rPr>
+          <w:rFonts w:ascii="Courier New" w:eastAsia="Times New Roman" w:hAnsi="Courier New" w:cs="Courier New"/>
+          <w:color w:val="000000"/>
+          <w:sz w:val="20"/>
+          <w:szCs w:val="20"/>
+        </w:rPr>
+        <w:t>gsutil</w:t>
+      </w:r>
+      <w:proofErr w:type="spellEnd"/>
+      <w:r>
+        <w:rPr>
+          <w:rFonts w:ascii="Courier New" w:eastAsia="Times New Roman" w:hAnsi="Courier New" w:cs="Courier New"/>
+          <w:color w:val="000000"/>
+          <w:sz w:val="20"/>
+          <w:szCs w:val="20"/>
+        </w:rPr>
+        <w:t xml:space="preserve"> ls gs://storage-lab-cli/</w:t>
       </w:r>
     </w:p>
     <w:p>
@@ -2539,14 +3458,25 @@
           <w:szCs w:val="20"/>
         </w:rPr>
       </w:pPr>
-      <w:r>
-        <w:rPr>
-          <w:rFonts w:ascii="Courier New" w:eastAsia="Times New Roman" w:hAnsi="Courier New" w:cs="Courier New"/>
-          <w:color w:val="000000"/>
-          <w:sz w:val="20"/>
-          <w:szCs w:val="20"/>
-        </w:rPr>
-        <w:t>gsutil ls -a gs://storage-lab-cli/</w:t>
+      <w:proofErr w:type="spellStart"/>
+      <w:r>
+        <w:rPr>
+          <w:rFonts w:ascii="Courier New" w:eastAsia="Times New Roman" w:hAnsi="Courier New" w:cs="Courier New"/>
+          <w:color w:val="000000"/>
+          <w:sz w:val="20"/>
+          <w:szCs w:val="20"/>
+        </w:rPr>
+        <w:t>gsutil</w:t>
+      </w:r>
+      <w:proofErr w:type="spellEnd"/>
+      <w:r>
+        <w:rPr>
+          <w:rFonts w:ascii="Courier New" w:eastAsia="Times New Roman" w:hAnsi="Courier New" w:cs="Courier New"/>
+          <w:color w:val="000000"/>
+          <w:sz w:val="20"/>
+          <w:szCs w:val="20"/>
+        </w:rPr>
+        <w:t xml:space="preserve"> ls -a gs://storage-lab-cli/</w:t>
       </w:r>
     </w:p>
     <w:p>
@@ -2606,14 +3536,25 @@
           <w:szCs w:val="20"/>
         </w:rPr>
       </w:pPr>
-      <w:r>
-        <w:rPr>
-          <w:rFonts w:ascii="Courier New" w:eastAsia="Times New Roman" w:hAnsi="Courier New" w:cs="Courier New"/>
-          <w:color w:val="000000"/>
-          <w:sz w:val="20"/>
-          <w:szCs w:val="20"/>
-        </w:rPr>
-        <w:t>gsutil cp gs://storage-lab-console/** gs://storage-lab-cli/</w:t>
+      <w:proofErr w:type="spellStart"/>
+      <w:r>
+        <w:rPr>
+          <w:rFonts w:ascii="Courier New" w:eastAsia="Times New Roman" w:hAnsi="Courier New" w:cs="Courier New"/>
+          <w:color w:val="000000"/>
+          <w:sz w:val="20"/>
+          <w:szCs w:val="20"/>
+        </w:rPr>
+        <w:t>gsutil</w:t>
+      </w:r>
+      <w:proofErr w:type="spellEnd"/>
+      <w:r>
+        <w:rPr>
+          <w:rFonts w:ascii="Courier New" w:eastAsia="Times New Roman" w:hAnsi="Courier New" w:cs="Courier New"/>
+          <w:color w:val="000000"/>
+          <w:sz w:val="20"/>
+          <w:szCs w:val="20"/>
+        </w:rPr>
+        <w:t xml:space="preserve"> cp gs://storage-lab-console/** gs://storage-lab-cli/</w:t>
       </w:r>
     </w:p>
     <w:p>
@@ -2644,14 +3585,25 @@
           <w:szCs w:val="20"/>
         </w:rPr>
       </w:pPr>
-      <w:r>
-        <w:rPr>
-          <w:rFonts w:ascii="Courier New" w:eastAsia="Times New Roman" w:hAnsi="Courier New" w:cs="Courier New"/>
-          <w:color w:val="000000"/>
-          <w:sz w:val="20"/>
-          <w:szCs w:val="20"/>
-        </w:rPr>
-        <w:t>gsutil ls gs://storage-lab-cli/</w:t>
+      <w:proofErr w:type="spellStart"/>
+      <w:r>
+        <w:rPr>
+          <w:rFonts w:ascii="Courier New" w:eastAsia="Times New Roman" w:hAnsi="Courier New" w:cs="Courier New"/>
+          <w:color w:val="000000"/>
+          <w:sz w:val="20"/>
+          <w:szCs w:val="20"/>
+        </w:rPr>
+        <w:t>gsutil</w:t>
+      </w:r>
+      <w:proofErr w:type="spellEnd"/>
+      <w:r>
+        <w:rPr>
+          <w:rFonts w:ascii="Courier New" w:eastAsia="Times New Roman" w:hAnsi="Courier New" w:cs="Courier New"/>
+          <w:color w:val="000000"/>
+          <w:sz w:val="20"/>
+          <w:szCs w:val="20"/>
+        </w:rPr>
+        <w:t xml:space="preserve"> ls gs://storage-lab-cli/</w:t>
       </w:r>
     </w:p>
     <w:p>
@@ -2682,14 +3634,25 @@
           <w:szCs w:val="20"/>
         </w:rPr>
       </w:pPr>
-      <w:r>
-        <w:rPr>
-          <w:rFonts w:ascii="Courier New" w:eastAsia="Times New Roman" w:hAnsi="Courier New" w:cs="Courier New"/>
-          <w:color w:val="000000"/>
-          <w:sz w:val="20"/>
-          <w:szCs w:val="20"/>
-        </w:rPr>
-        <w:t>gsutil ls -a gs://storage-lab-cli/</w:t>
+      <w:proofErr w:type="spellStart"/>
+      <w:r>
+        <w:rPr>
+          <w:rFonts w:ascii="Courier New" w:eastAsia="Times New Roman" w:hAnsi="Courier New" w:cs="Courier New"/>
+          <w:color w:val="000000"/>
+          <w:sz w:val="20"/>
+          <w:szCs w:val="20"/>
+        </w:rPr>
+        <w:t>gsutil</w:t>
+      </w:r>
+      <w:proofErr w:type="spellEnd"/>
+      <w:r>
+        <w:rPr>
+          <w:rFonts w:ascii="Courier New" w:eastAsia="Times New Roman" w:hAnsi="Courier New" w:cs="Courier New"/>
+          <w:color w:val="000000"/>
+          <w:sz w:val="20"/>
+          <w:szCs w:val="20"/>
+        </w:rPr>
+        <w:t xml:space="preserve"> ls -a gs://storage-lab-cli/</w:t>
       </w:r>
     </w:p>
     <w:p>
@@ -2749,16 +3712,3079 @@
           <w:szCs w:val="20"/>
         </w:rPr>
       </w:pPr>
-      <w:r>
-        <w:rPr>
-          <w:rFonts w:ascii="Courier New" w:eastAsia="Times New Roman" w:hAnsi="Courier New" w:cs="Courier New"/>
-          <w:color w:val="000000"/>
-          <w:sz w:val="20"/>
-          <w:szCs w:val="20"/>
-        </w:rPr>
-        <w:t>gsutil acl ch -u AllUsers:R gs://storage-lab-cli/Selfie.jpg</w:t>
-      </w:r>
-    </w:p>
+      <w:proofErr w:type="spellStart"/>
+      <w:r>
+        <w:rPr>
+          <w:rFonts w:ascii="Courier New" w:eastAsia="Times New Roman" w:hAnsi="Courier New" w:cs="Courier New"/>
+          <w:color w:val="000000"/>
+          <w:sz w:val="20"/>
+          <w:szCs w:val="20"/>
+        </w:rPr>
+        <w:t>gsutil</w:t>
+      </w:r>
+      <w:proofErr w:type="spellEnd"/>
+      <w:r>
+        <w:rPr>
+          <w:rFonts w:ascii="Courier New" w:eastAsia="Times New Roman" w:hAnsi="Courier New" w:cs="Courier New"/>
+          <w:color w:val="000000"/>
+          <w:sz w:val="20"/>
+          <w:szCs w:val="20"/>
+        </w:rPr>
+        <w:t xml:space="preserve"> </w:t>
+      </w:r>
+      <w:proofErr w:type="spellStart"/>
+      <w:r>
+        <w:rPr>
+          <w:rFonts w:ascii="Courier New" w:eastAsia="Times New Roman" w:hAnsi="Courier New" w:cs="Courier New"/>
+          <w:color w:val="000000"/>
+          <w:sz w:val="20"/>
+          <w:szCs w:val="20"/>
+        </w:rPr>
+        <w:t>acl</w:t>
+      </w:r>
+      <w:proofErr w:type="spellEnd"/>
+      <w:r>
+        <w:rPr>
+          <w:rFonts w:ascii="Courier New" w:eastAsia="Times New Roman" w:hAnsi="Courier New" w:cs="Courier New"/>
+          <w:color w:val="000000"/>
+          <w:sz w:val="20"/>
+          <w:szCs w:val="20"/>
+        </w:rPr>
+        <w:t xml:space="preserve"> </w:t>
+      </w:r>
+      <w:proofErr w:type="spellStart"/>
+      <w:r>
+        <w:rPr>
+          <w:rFonts w:ascii="Courier New" w:eastAsia="Times New Roman" w:hAnsi="Courier New" w:cs="Courier New"/>
+          <w:color w:val="000000"/>
+          <w:sz w:val="20"/>
+          <w:szCs w:val="20"/>
+        </w:rPr>
+        <w:t>ch</w:t>
+      </w:r>
+      <w:proofErr w:type="spellEnd"/>
+      <w:r>
+        <w:rPr>
+          <w:rFonts w:ascii="Courier New" w:eastAsia="Times New Roman" w:hAnsi="Courier New" w:cs="Courier New"/>
+          <w:color w:val="000000"/>
+          <w:sz w:val="20"/>
+          <w:szCs w:val="20"/>
+        </w:rPr>
+        <w:t xml:space="preserve"> -u </w:t>
+      </w:r>
+      <w:proofErr w:type="spellStart"/>
+      <w:proofErr w:type="gramStart"/>
+      <w:r>
+        <w:rPr>
+          <w:rFonts w:ascii="Courier New" w:eastAsia="Times New Roman" w:hAnsi="Courier New" w:cs="Courier New"/>
+          <w:color w:val="000000"/>
+          <w:sz w:val="20"/>
+          <w:szCs w:val="20"/>
+        </w:rPr>
+        <w:t>AllUsers:R</w:t>
+      </w:r>
+      <w:proofErr w:type="spellEnd"/>
+      <w:proofErr w:type="gramEnd"/>
+      <w:r>
+        <w:rPr>
+          <w:rFonts w:ascii="Courier New" w:eastAsia="Times New Roman" w:hAnsi="Courier New" w:cs="Courier New"/>
+          <w:color w:val="000000"/>
+          <w:sz w:val="20"/>
+          <w:szCs w:val="20"/>
+        </w:rPr>
+        <w:t xml:space="preserve"> gs://storage-lab-cli/Selfie.jpg</w:t>
+      </w:r>
+    </w:p>
+    <w:p/>
+    <w:p>
+      <w:r>
+        <w:t>03</w:t>
+      </w:r>
+    </w:p>
+    <w:p>
+      <w:pPr>
+        <w:pStyle w:val="Pr-formataoHTML"/>
+        <w:rPr>
+          <w:color w:val="000000"/>
+        </w:rPr>
+      </w:pPr>
+      <w:proofErr w:type="spellStart"/>
+      <w:r>
+        <w:rPr>
+          <w:color w:val="000000"/>
+        </w:rPr>
+        <w:t>gcloud</w:t>
+      </w:r>
+      <w:proofErr w:type="spellEnd"/>
+      <w:r>
+        <w:rPr>
+          <w:color w:val="000000"/>
+        </w:rPr>
+        <w:t xml:space="preserve"> config get-value project</w:t>
+      </w:r>
+    </w:p>
+    <w:p>
+      <w:pPr>
+        <w:pStyle w:val="Pr-formataoHTML"/>
+        <w:rPr>
+          <w:color w:val="000000"/>
+        </w:rPr>
+      </w:pPr>
+    </w:p>
+    <w:p>
+      <w:pPr>
+        <w:pStyle w:val="Pr-formataoHTML"/>
+        <w:rPr>
+          <w:color w:val="000000"/>
+        </w:rPr>
+      </w:pPr>
+      <w:proofErr w:type="spellStart"/>
+      <w:r>
+        <w:rPr>
+          <w:color w:val="000000"/>
+        </w:rPr>
+        <w:t>gcloud</w:t>
+      </w:r>
+      <w:proofErr w:type="spellEnd"/>
+      <w:r>
+        <w:rPr>
+          <w:color w:val="000000"/>
+        </w:rPr>
+        <w:t xml:space="preserve"> compute instances list</w:t>
+      </w:r>
+    </w:p>
+    <w:p>
+      <w:pPr>
+        <w:pStyle w:val="Pr-formataoHTML"/>
+        <w:rPr>
+          <w:color w:val="000000"/>
+        </w:rPr>
+      </w:pPr>
+    </w:p>
+    <w:p>
+      <w:pPr>
+        <w:pStyle w:val="Pr-formataoHTML"/>
+        <w:rPr>
+          <w:color w:val="000000"/>
+        </w:rPr>
+      </w:pPr>
+      <w:proofErr w:type="spellStart"/>
+      <w:r>
+        <w:rPr>
+          <w:color w:val="000000"/>
+        </w:rPr>
+        <w:t>gcloud</w:t>
+      </w:r>
+      <w:proofErr w:type="spellEnd"/>
+      <w:r>
+        <w:rPr>
+          <w:color w:val="000000"/>
+        </w:rPr>
+        <w:t xml:space="preserve"> services list</w:t>
+      </w:r>
+    </w:p>
+    <w:p>
+      <w:pPr>
+        <w:pStyle w:val="Pr-formataoHTML"/>
+        <w:rPr>
+          <w:color w:val="000000"/>
+        </w:rPr>
+      </w:pPr>
+      <w:proofErr w:type="spellStart"/>
+      <w:r>
+        <w:rPr>
+          <w:color w:val="000000"/>
+        </w:rPr>
+        <w:t>gcloud</w:t>
+      </w:r>
+      <w:proofErr w:type="spellEnd"/>
+      <w:r>
+        <w:rPr>
+          <w:color w:val="000000"/>
+        </w:rPr>
+        <w:t xml:space="preserve"> services list -h</w:t>
+      </w:r>
+    </w:p>
+    <w:p>
+      <w:pPr>
+        <w:pStyle w:val="Pr-formataoHTML"/>
+        <w:rPr>
+          <w:color w:val="000000"/>
+        </w:rPr>
+      </w:pPr>
+      <w:proofErr w:type="spellStart"/>
+      <w:r>
+        <w:rPr>
+          <w:color w:val="000000"/>
+        </w:rPr>
+        <w:t>gcloud</w:t>
+      </w:r>
+      <w:proofErr w:type="spellEnd"/>
+      <w:r>
+        <w:rPr>
+          <w:color w:val="000000"/>
+        </w:rPr>
+        <w:t xml:space="preserve"> services list --enabled</w:t>
+      </w:r>
+    </w:p>
+    <w:p>
+      <w:pPr>
+        <w:pStyle w:val="Pr-formataoHTML"/>
+        <w:rPr>
+          <w:color w:val="000000"/>
+        </w:rPr>
+      </w:pPr>
+      <w:proofErr w:type="spellStart"/>
+      <w:r>
+        <w:rPr>
+          <w:color w:val="000000"/>
+        </w:rPr>
+        <w:t>gcloud</w:t>
+      </w:r>
+      <w:proofErr w:type="spellEnd"/>
+      <w:r>
+        <w:rPr>
+          <w:color w:val="000000"/>
+        </w:rPr>
+        <w:t xml:space="preserve"> services list --available</w:t>
+      </w:r>
+    </w:p>
+    <w:p>
+      <w:pPr>
+        <w:pStyle w:val="Pr-formataoHTML"/>
+        <w:rPr>
+          <w:color w:val="000000"/>
+        </w:rPr>
+      </w:pPr>
+    </w:p>
+    <w:p>
+      <w:pPr>
+        <w:pStyle w:val="Pr-formataoHTML"/>
+        <w:rPr>
+          <w:color w:val="000000"/>
+        </w:rPr>
+      </w:pPr>
+      <w:proofErr w:type="spellStart"/>
+      <w:r>
+        <w:rPr>
+          <w:color w:val="000000"/>
+        </w:rPr>
+        <w:lastRenderedPageBreak/>
+        <w:t>gcloud</w:t>
+      </w:r>
+      <w:proofErr w:type="spellEnd"/>
+      <w:r>
+        <w:rPr>
+          <w:color w:val="000000"/>
+        </w:rPr>
+        <w:t xml:space="preserve"> services list --available | grep compute</w:t>
+      </w:r>
+    </w:p>
+    <w:p>
+      <w:pPr>
+        <w:pStyle w:val="Pr-formataoHTML"/>
+        <w:rPr>
+          <w:color w:val="000000"/>
+        </w:rPr>
+      </w:pPr>
+      <w:proofErr w:type="spellStart"/>
+      <w:r>
+        <w:rPr>
+          <w:color w:val="000000"/>
+        </w:rPr>
+        <w:t>gcloud</w:t>
+      </w:r>
+      <w:proofErr w:type="spellEnd"/>
+      <w:r>
+        <w:rPr>
+          <w:color w:val="000000"/>
+        </w:rPr>
+        <w:t xml:space="preserve"> services -h</w:t>
+      </w:r>
+    </w:p>
+    <w:p>
+      <w:pPr>
+        <w:pStyle w:val="Pr-formataoHTML"/>
+        <w:rPr>
+          <w:color w:val="000000"/>
+        </w:rPr>
+      </w:pPr>
+    </w:p>
+    <w:p>
+      <w:pPr>
+        <w:pStyle w:val="Pr-formataoHTML"/>
+        <w:rPr>
+          <w:color w:val="000000"/>
+        </w:rPr>
+      </w:pPr>
+      <w:proofErr w:type="spellStart"/>
+      <w:r>
+        <w:rPr>
+          <w:color w:val="000000"/>
+        </w:rPr>
+        <w:t>gcloud</w:t>
+      </w:r>
+      <w:proofErr w:type="spellEnd"/>
+      <w:r>
+        <w:rPr>
+          <w:color w:val="000000"/>
+        </w:rPr>
+        <w:t xml:space="preserve"> compute instances list</w:t>
+      </w:r>
+    </w:p>
+    <w:p>
+      <w:pPr>
+        <w:pStyle w:val="Pr-formataoHTML"/>
+        <w:rPr>
+          <w:color w:val="000000"/>
+        </w:rPr>
+      </w:pPr>
+    </w:p>
+    <w:p>
+      <w:pPr>
+        <w:pStyle w:val="Pr-formataoHTML"/>
+        <w:rPr>
+          <w:color w:val="000000"/>
+        </w:rPr>
+      </w:pPr>
+      <w:proofErr w:type="spellStart"/>
+      <w:r>
+        <w:rPr>
+          <w:color w:val="000000"/>
+        </w:rPr>
+        <w:t>gcloud</w:t>
+      </w:r>
+      <w:proofErr w:type="spellEnd"/>
+      <w:r>
+        <w:rPr>
+          <w:color w:val="000000"/>
+        </w:rPr>
+        <w:t xml:space="preserve"> services list</w:t>
+      </w:r>
+    </w:p>
+    <w:p>
+      <w:pPr>
+        <w:pStyle w:val="Pr-formataoHTML"/>
+        <w:rPr>
+          <w:color w:val="000000"/>
+        </w:rPr>
+      </w:pPr>
+    </w:p>
+    <w:p>
+      <w:pPr>
+        <w:pStyle w:val="Pr-formataoHTML"/>
+        <w:rPr>
+          <w:color w:val="000000"/>
+        </w:rPr>
+      </w:pPr>
+      <w:proofErr w:type="spellStart"/>
+      <w:r>
+        <w:rPr>
+          <w:color w:val="000000"/>
+        </w:rPr>
+        <w:t>gcloud</w:t>
+      </w:r>
+      <w:proofErr w:type="spellEnd"/>
+      <w:r>
+        <w:rPr>
+          <w:color w:val="000000"/>
+        </w:rPr>
+        <w:t xml:space="preserve"> compute instances create </w:t>
+      </w:r>
+      <w:proofErr w:type="spellStart"/>
+      <w:r>
+        <w:rPr>
+          <w:color w:val="000000"/>
+        </w:rPr>
+        <w:t>myvm</w:t>
+      </w:r>
+      <w:proofErr w:type="spellEnd"/>
+    </w:p>
+    <w:p>
+      <w:pPr>
+        <w:pStyle w:val="Pr-formataoHTML"/>
+        <w:rPr>
+          <w:color w:val="000000"/>
+        </w:rPr>
+      </w:pPr>
+      <w:proofErr w:type="spellStart"/>
+      <w:r>
+        <w:rPr>
+          <w:color w:val="000000"/>
+        </w:rPr>
+        <w:t>gcloud</w:t>
+      </w:r>
+      <w:proofErr w:type="spellEnd"/>
+      <w:r>
+        <w:rPr>
+          <w:color w:val="000000"/>
+        </w:rPr>
+        <w:t xml:space="preserve"> compute instances delete </w:t>
+      </w:r>
+      <w:proofErr w:type="spellStart"/>
+      <w:r>
+        <w:rPr>
+          <w:color w:val="000000"/>
+        </w:rPr>
+        <w:t>myvm</w:t>
+      </w:r>
+      <w:proofErr w:type="spellEnd"/>
+    </w:p>
+    <w:p>
+      <w:pPr>
+        <w:pStyle w:val="Pr-formataoHTML"/>
+        <w:rPr>
+          <w:color w:val="000000"/>
+        </w:rPr>
+      </w:pPr>
+      <w:proofErr w:type="spellStart"/>
+      <w:r>
+        <w:rPr>
+          <w:color w:val="000000"/>
+        </w:rPr>
+        <w:t>gcloud</w:t>
+      </w:r>
+      <w:proofErr w:type="spellEnd"/>
+      <w:r>
+        <w:rPr>
+          <w:color w:val="000000"/>
+        </w:rPr>
+        <w:t xml:space="preserve"> compute instances list</w:t>
+      </w:r>
+    </w:p>
+    <w:p/>
+    <w:p>
+      <w:r>
+        <w:t>Rundown Gcloud</w:t>
+      </w:r>
+    </w:p>
+    <w:p>
+      <w:hyperlink r:id="rId27" w:history="1">
+        <w:r>
+          <w:rPr>
+            <w:rStyle w:val="Hyperlink"/>
+          </w:rPr>
+          <w:t>https://cloud.google.com/sdk/docs/configurations</w:t>
+        </w:r>
+      </w:hyperlink>
+    </w:p>
+    <w:p>
+      <w:hyperlink r:id="rId28" w:history="1">
+        <w:r>
+          <w:rPr>
+            <w:rStyle w:val="Hyperlink"/>
+          </w:rPr>
+          <w:t>https://cloud.google.com/sdk/docs/properties</w:t>
+        </w:r>
+      </w:hyperlink>
+    </w:p>
+    <w:p>
+      <w:hyperlink r:id="rId29" w:history="1">
+        <w:r>
+          <w:rPr>
+            <w:rStyle w:val="Hyperlink"/>
+          </w:rPr>
+          <w:t>https://cloud.google.com/sdk/gcloud/reference/</w:t>
+        </w:r>
+      </w:hyperlink>
+      <w:r>
+        <w:t xml:space="preserve"> </w:t>
+      </w:r>
+    </w:p>
+    <w:p>
+      <w:hyperlink r:id="rId30" w:history="1">
+        <w:r>
+          <w:rPr>
+            <w:rStyle w:val="Hyperlink"/>
+          </w:rPr>
+          <w:t>https://cloud.google.com/sdk/gcloud/</w:t>
+        </w:r>
+      </w:hyperlink>
+      <w:r>
+        <w:t xml:space="preserve"> </w:t>
+      </w:r>
+    </w:p>
+    <w:p>
+      <w:r>
+        <w:t>GCE In Data Out</w:t>
+      </w:r>
+      <w:r>
+        <w:tab/>
+      </w:r>
+    </w:p>
+    <w:p>
+      <w:hyperlink r:id="rId31" w:history="1">
+        <w:r>
+          <w:rPr>
+            <w:rStyle w:val="Hyperlink"/>
+          </w:rPr>
+          <w:t>https://cloud.google.com/compute/docs/metadata/overview</w:t>
+        </w:r>
+      </w:hyperlink>
+    </w:p>
+    <w:p>
+      <w:hyperlink r:id="rId32" w:history="1">
+        <w:r>
+          <w:rPr>
+            <w:rStyle w:val="Hyperlink"/>
+          </w:rPr>
+          <w:t>https://cloud.google.com/sdk/gcloud/reference/topic/filters</w:t>
+        </w:r>
+      </w:hyperlink>
+      <w:r>
+        <w:t xml:space="preserve"> </w:t>
+      </w:r>
+    </w:p>
+    <w:p>
+      <w:pPr>
+        <w:pStyle w:val="Pr-formataoHTML"/>
+        <w:rPr>
+          <w:color w:val="000000"/>
+        </w:rPr>
+      </w:pPr>
+      <w:r>
+        <w:rPr>
+          <w:color w:val="000000"/>
+        </w:rPr>
+        <w:t># Check the elected project</w:t>
+      </w:r>
+    </w:p>
+    <w:p>
+      <w:pPr>
+        <w:pStyle w:val="Pr-formataoHTML"/>
+        <w:rPr>
+          <w:color w:val="000000"/>
+        </w:rPr>
+      </w:pPr>
+      <w:proofErr w:type="spellStart"/>
+      <w:r>
+        <w:rPr>
+          <w:color w:val="000000"/>
+        </w:rPr>
+        <w:t>gcloud</w:t>
+      </w:r>
+      <w:proofErr w:type="spellEnd"/>
+      <w:r>
+        <w:rPr>
+          <w:color w:val="000000"/>
+        </w:rPr>
+        <w:t xml:space="preserve"> config list</w:t>
+      </w:r>
+    </w:p>
+    <w:p>
+      <w:pPr>
+        <w:pStyle w:val="Pr-formataoHTML"/>
+        <w:rPr>
+          <w:color w:val="000000"/>
+        </w:rPr>
+      </w:pPr>
+    </w:p>
+    <w:p>
+      <w:pPr>
+        <w:pStyle w:val="Pr-formataoHTML"/>
+        <w:rPr>
+          <w:color w:val="000000"/>
+        </w:rPr>
+      </w:pPr>
+      <w:r>
+        <w:rPr>
+          <w:color w:val="000000"/>
+        </w:rPr>
+        <w:t># Show any .</w:t>
+      </w:r>
+      <w:proofErr w:type="spellStart"/>
+      <w:r>
+        <w:rPr>
+          <w:color w:val="000000"/>
+        </w:rPr>
+        <w:t>ssh</w:t>
+      </w:r>
+      <w:proofErr w:type="spellEnd"/>
+      <w:r>
+        <w:rPr>
+          <w:color w:val="000000"/>
+        </w:rPr>
+        <w:t xml:space="preserve"> folder</w:t>
+      </w:r>
+    </w:p>
+    <w:p>
+      <w:pPr>
+        <w:pStyle w:val="Pr-formataoHTML"/>
+        <w:rPr>
+          <w:color w:val="000000"/>
+        </w:rPr>
+      </w:pPr>
+      <w:proofErr w:type="spellStart"/>
+      <w:r>
+        <w:rPr>
+          <w:color w:val="000000"/>
+        </w:rPr>
+        <w:t>pwd</w:t>
+      </w:r>
+      <w:proofErr w:type="spellEnd"/>
+    </w:p>
+    <w:p>
+      <w:pPr>
+        <w:pStyle w:val="Pr-formataoHTML"/>
+        <w:rPr>
+          <w:color w:val="000000"/>
+        </w:rPr>
+      </w:pPr>
+      <w:r>
+        <w:rPr>
+          <w:color w:val="000000"/>
+        </w:rPr>
+        <w:t>ls</w:t>
+      </w:r>
+    </w:p>
+    <w:p>
+      <w:pPr>
+        <w:pStyle w:val="Pr-formataoHTML"/>
+        <w:rPr>
+          <w:color w:val="000000"/>
+        </w:rPr>
+      </w:pPr>
+      <w:r>
+        <w:rPr>
+          <w:color w:val="000000"/>
+        </w:rPr>
+        <w:t>ls -a .</w:t>
+      </w:r>
+      <w:proofErr w:type="spellStart"/>
+      <w:r>
+        <w:rPr>
+          <w:color w:val="000000"/>
+        </w:rPr>
+        <w:t>ssh</w:t>
+      </w:r>
+      <w:proofErr w:type="spellEnd"/>
+    </w:p>
+    <w:p>
+      <w:pPr>
+        <w:pStyle w:val="Pr-formataoHTML"/>
+        <w:rPr>
+          <w:color w:val="000000"/>
+        </w:rPr>
+      </w:pPr>
+    </w:p>
+    <w:p>
+      <w:pPr>
+        <w:pStyle w:val="Pr-formataoHTML"/>
+        <w:rPr>
+          <w:color w:val="000000"/>
+        </w:rPr>
+      </w:pPr>
+      <w:r>
+        <w:rPr>
+          <w:color w:val="000000"/>
+        </w:rPr>
+        <w:t># Get our bearings in Cloud Shell</w:t>
+      </w:r>
+    </w:p>
+    <w:p>
+      <w:pPr>
+        <w:pStyle w:val="Pr-formataoHTML"/>
+        <w:rPr>
+          <w:color w:val="000000"/>
+        </w:rPr>
+      </w:pPr>
+      <w:proofErr w:type="spellStart"/>
+      <w:r>
+        <w:rPr>
+          <w:color w:val="000000"/>
+        </w:rPr>
+        <w:t>whoami</w:t>
+      </w:r>
+      <w:proofErr w:type="spellEnd"/>
+    </w:p>
+    <w:p>
+      <w:pPr>
+        <w:pStyle w:val="Pr-formataoHTML"/>
+        <w:rPr>
+          <w:color w:val="000000"/>
+        </w:rPr>
+      </w:pPr>
+      <w:r>
+        <w:rPr>
+          <w:color w:val="000000"/>
+        </w:rPr>
+        <w:t>hostname</w:t>
+      </w:r>
+    </w:p>
+    <w:p>
+      <w:pPr>
+        <w:pStyle w:val="Pr-formataoHTML"/>
+        <w:rPr>
+          <w:color w:val="000000"/>
+        </w:rPr>
+      </w:pPr>
+      <w:r>
+        <w:rPr>
+          <w:color w:val="000000"/>
+        </w:rPr>
+        <w:t>curl api.ipify.org</w:t>
+      </w:r>
+    </w:p>
+    <w:p>
+      <w:pPr>
+        <w:pStyle w:val="Pr-formataoHTML"/>
+        <w:rPr>
+          <w:color w:val="000000"/>
+        </w:rPr>
+      </w:pPr>
+    </w:p>
+    <w:p>
+      <w:pPr>
+        <w:pStyle w:val="Pr-formataoHTML"/>
+        <w:rPr>
+          <w:color w:val="000000"/>
+        </w:rPr>
+      </w:pPr>
+      <w:r>
+        <w:rPr>
+          <w:color w:val="000000"/>
+        </w:rPr>
+        <w:t># Check that we have nothing running</w:t>
+      </w:r>
+    </w:p>
+    <w:p>
+      <w:pPr>
+        <w:pStyle w:val="Pr-formataoHTML"/>
+        <w:rPr>
+          <w:color w:val="000000"/>
+        </w:rPr>
+      </w:pPr>
+      <w:proofErr w:type="spellStart"/>
+      <w:r>
+        <w:rPr>
+          <w:color w:val="000000"/>
+        </w:rPr>
+        <w:t>gcloud</w:t>
+      </w:r>
+      <w:proofErr w:type="spellEnd"/>
+      <w:r>
+        <w:rPr>
+          <w:color w:val="000000"/>
+        </w:rPr>
+        <w:t xml:space="preserve"> compute instances list</w:t>
+      </w:r>
+    </w:p>
+    <w:p>
+      <w:pPr>
+        <w:pStyle w:val="Pr-formataoHTML"/>
+        <w:rPr>
+          <w:color w:val="000000"/>
+        </w:rPr>
+      </w:pPr>
+    </w:p>
+    <w:p>
+      <w:pPr>
+        <w:pStyle w:val="Pr-formataoHTML"/>
+        <w:rPr>
+          <w:color w:val="000000"/>
+        </w:rPr>
+      </w:pPr>
+      <w:r>
+        <w:rPr>
+          <w:color w:val="000000"/>
+        </w:rPr>
+        <w:t># Don't create a default VM</w:t>
+      </w:r>
+    </w:p>
+    <w:p>
+      <w:pPr>
+        <w:pStyle w:val="Pr-formataoHTML"/>
+        <w:rPr>
+          <w:color w:val="000000"/>
+        </w:rPr>
+      </w:pPr>
+      <w:r>
+        <w:rPr>
+          <w:color w:val="000000"/>
+        </w:rPr>
+        <w:t xml:space="preserve"># Cancel: </w:t>
+      </w:r>
+      <w:proofErr w:type="spellStart"/>
+      <w:r>
+        <w:rPr>
+          <w:color w:val="000000"/>
+        </w:rPr>
+        <w:t>gcloud</w:t>
+      </w:r>
+      <w:proofErr w:type="spellEnd"/>
+      <w:r>
+        <w:rPr>
+          <w:color w:val="000000"/>
+        </w:rPr>
+        <w:t xml:space="preserve"> compute instances create </w:t>
+      </w:r>
+      <w:proofErr w:type="spellStart"/>
+      <w:r>
+        <w:rPr>
+          <w:color w:val="000000"/>
+        </w:rPr>
+        <w:t>myhappyvm</w:t>
+      </w:r>
+      <w:proofErr w:type="spellEnd"/>
+    </w:p>
+    <w:p>
+      <w:pPr>
+        <w:pStyle w:val="Pr-formataoHTML"/>
+        <w:rPr>
+          <w:color w:val="000000"/>
+        </w:rPr>
+      </w:pPr>
+    </w:p>
+    <w:p>
+      <w:pPr>
+        <w:pStyle w:val="Pr-formataoHTML"/>
+        <w:rPr>
+          <w:color w:val="000000"/>
+        </w:rPr>
+      </w:pPr>
+      <w:r>
+        <w:rPr>
+          <w:color w:val="000000"/>
+        </w:rPr>
+        <w:t># Look at how to set the machine type</w:t>
+      </w:r>
+    </w:p>
+    <w:p>
+      <w:pPr>
+        <w:pStyle w:val="Pr-formataoHTML"/>
+        <w:rPr>
+          <w:color w:val="000000"/>
+        </w:rPr>
+      </w:pPr>
+      <w:proofErr w:type="spellStart"/>
+      <w:r>
+        <w:rPr>
+          <w:color w:val="000000"/>
+        </w:rPr>
+        <w:t>gcloud</w:t>
+      </w:r>
+      <w:proofErr w:type="spellEnd"/>
+      <w:r>
+        <w:rPr>
+          <w:color w:val="000000"/>
+        </w:rPr>
+        <w:t xml:space="preserve"> compute instances create </w:t>
+      </w:r>
+      <w:proofErr w:type="spellStart"/>
+      <w:r>
+        <w:rPr>
+          <w:color w:val="000000"/>
+        </w:rPr>
+        <w:t>myhappyvm</w:t>
+      </w:r>
+      <w:proofErr w:type="spellEnd"/>
+      <w:r>
+        <w:rPr>
+          <w:color w:val="000000"/>
+        </w:rPr>
+        <w:t xml:space="preserve"> -h</w:t>
+      </w:r>
+    </w:p>
+    <w:p>
+      <w:pPr>
+        <w:pStyle w:val="Pr-formataoHTML"/>
+        <w:rPr>
+          <w:color w:val="000000"/>
+        </w:rPr>
+      </w:pPr>
+      <w:proofErr w:type="spellStart"/>
+      <w:r>
+        <w:rPr>
+          <w:color w:val="000000"/>
+        </w:rPr>
+        <w:t>gcloud</w:t>
+      </w:r>
+      <w:proofErr w:type="spellEnd"/>
+      <w:r>
+        <w:rPr>
+          <w:color w:val="000000"/>
+        </w:rPr>
+        <w:t xml:space="preserve"> compute instances create </w:t>
+      </w:r>
+      <w:proofErr w:type="spellStart"/>
+      <w:r>
+        <w:rPr>
+          <w:color w:val="000000"/>
+        </w:rPr>
+        <w:t>myhappyvm</w:t>
+      </w:r>
+      <w:proofErr w:type="spellEnd"/>
+      <w:r>
+        <w:rPr>
+          <w:color w:val="000000"/>
+        </w:rPr>
+        <w:t xml:space="preserve"> --help</w:t>
+      </w:r>
+    </w:p>
+    <w:p>
+      <w:pPr>
+        <w:pStyle w:val="Pr-formataoHTML"/>
+        <w:rPr>
+          <w:color w:val="000000"/>
+        </w:rPr>
+      </w:pPr>
+      <w:proofErr w:type="spellStart"/>
+      <w:r>
+        <w:rPr>
+          <w:color w:val="000000"/>
+        </w:rPr>
+        <w:t>gcloud</w:t>
+      </w:r>
+      <w:proofErr w:type="spellEnd"/>
+      <w:r>
+        <w:rPr>
+          <w:color w:val="000000"/>
+        </w:rPr>
+        <w:t xml:space="preserve"> compute machine-types list</w:t>
+      </w:r>
+    </w:p>
+    <w:p>
+      <w:pPr>
+        <w:pStyle w:val="Pr-formataoHTML"/>
+        <w:rPr>
+          <w:color w:val="000000"/>
+        </w:rPr>
+      </w:pPr>
+    </w:p>
+    <w:p>
+      <w:pPr>
+        <w:pStyle w:val="Pr-formataoHTML"/>
+        <w:rPr>
+          <w:color w:val="000000"/>
+        </w:rPr>
+      </w:pPr>
+      <w:r>
+        <w:rPr>
+          <w:color w:val="000000"/>
+        </w:rPr>
+        <w:t># See how to filter</w:t>
+      </w:r>
+    </w:p>
+    <w:p>
+      <w:pPr>
+        <w:pStyle w:val="Pr-formataoHTML"/>
+        <w:rPr>
+          <w:color w:val="000000"/>
+        </w:rPr>
+      </w:pPr>
+      <w:proofErr w:type="spellStart"/>
+      <w:r>
+        <w:rPr>
+          <w:color w:val="000000"/>
+        </w:rPr>
+        <w:t>gcloud</w:t>
+      </w:r>
+      <w:proofErr w:type="spellEnd"/>
+      <w:r>
+        <w:rPr>
+          <w:color w:val="000000"/>
+        </w:rPr>
+        <w:t xml:space="preserve"> topic filters</w:t>
+      </w:r>
+    </w:p>
+    <w:p>
+      <w:pPr>
+        <w:pStyle w:val="Pr-formataoHTML"/>
+        <w:rPr>
+          <w:color w:val="000000"/>
+        </w:rPr>
+      </w:pPr>
+    </w:p>
+    <w:p>
+      <w:pPr>
+        <w:pStyle w:val="Pr-formataoHTML"/>
+        <w:rPr>
+          <w:color w:val="000000"/>
+        </w:rPr>
+      </w:pPr>
+      <w:r>
+        <w:rPr>
+          <w:color w:val="000000"/>
+        </w:rPr>
+        <w:t># Show some free-tier-eligible options</w:t>
+      </w:r>
+    </w:p>
+    <w:p>
+      <w:pPr>
+        <w:pStyle w:val="Pr-formataoHTML"/>
+        <w:rPr>
+          <w:color w:val="000000"/>
+        </w:rPr>
+      </w:pPr>
+      <w:proofErr w:type="spellStart"/>
+      <w:r>
+        <w:rPr>
+          <w:color w:val="000000"/>
+        </w:rPr>
+        <w:t>gcloud</w:t>
+      </w:r>
+      <w:proofErr w:type="spellEnd"/>
+      <w:r>
+        <w:rPr>
+          <w:color w:val="000000"/>
+        </w:rPr>
+        <w:t xml:space="preserve"> compute machine-types list --filter="</w:t>
+      </w:r>
+      <w:proofErr w:type="gramStart"/>
+      <w:r>
+        <w:rPr>
+          <w:color w:val="000000"/>
+        </w:rPr>
+        <w:t>NAME:f</w:t>
+      </w:r>
+      <w:proofErr w:type="gramEnd"/>
+      <w:r>
+        <w:rPr>
+          <w:color w:val="000000"/>
+        </w:rPr>
+        <w:t>1-micro"</w:t>
+      </w:r>
+    </w:p>
+    <w:p>
+      <w:pPr>
+        <w:pStyle w:val="Pr-formataoHTML"/>
+        <w:rPr>
+          <w:color w:val="000000"/>
+        </w:rPr>
+      </w:pPr>
+      <w:proofErr w:type="spellStart"/>
+      <w:r>
+        <w:rPr>
+          <w:color w:val="000000"/>
+        </w:rPr>
+        <w:lastRenderedPageBreak/>
+        <w:t>gcloud</w:t>
+      </w:r>
+      <w:proofErr w:type="spellEnd"/>
+      <w:r>
+        <w:rPr>
+          <w:color w:val="000000"/>
+        </w:rPr>
+        <w:t xml:space="preserve"> compute machine-types list --filter="</w:t>
+      </w:r>
+      <w:proofErr w:type="gramStart"/>
+      <w:r>
+        <w:rPr>
+          <w:color w:val="000000"/>
+        </w:rPr>
+        <w:t>NAME:f</w:t>
+      </w:r>
+      <w:proofErr w:type="gramEnd"/>
+      <w:r>
+        <w:rPr>
+          <w:color w:val="000000"/>
+        </w:rPr>
+        <w:t xml:space="preserve">1-micro AND </w:t>
+      </w:r>
+      <w:proofErr w:type="spellStart"/>
+      <w:r>
+        <w:rPr>
+          <w:color w:val="000000"/>
+        </w:rPr>
+        <w:t>ZONE~us-west</w:t>
+      </w:r>
+      <w:proofErr w:type="spellEnd"/>
+      <w:r>
+        <w:rPr>
+          <w:color w:val="000000"/>
+        </w:rPr>
+        <w:t>"</w:t>
+      </w:r>
+    </w:p>
+    <w:p>
+      <w:pPr>
+        <w:pStyle w:val="Pr-formataoHTML"/>
+        <w:rPr>
+          <w:color w:val="000000"/>
+        </w:rPr>
+      </w:pPr>
+    </w:p>
+    <w:p>
+      <w:pPr>
+        <w:pStyle w:val="Pr-formataoHTML"/>
+        <w:rPr>
+          <w:color w:val="000000"/>
+        </w:rPr>
+      </w:pPr>
+      <w:r>
+        <w:rPr>
+          <w:color w:val="000000"/>
+        </w:rPr>
+        <w:t># Set our defaults to Los Angeles</w:t>
+      </w:r>
+    </w:p>
+    <w:p>
+      <w:pPr>
+        <w:pStyle w:val="Pr-formataoHTML"/>
+        <w:rPr>
+          <w:color w:val="000000"/>
+        </w:rPr>
+      </w:pPr>
+      <w:proofErr w:type="spellStart"/>
+      <w:r>
+        <w:rPr>
+          <w:color w:val="000000"/>
+        </w:rPr>
+        <w:t>gcloud</w:t>
+      </w:r>
+      <w:proofErr w:type="spellEnd"/>
+      <w:r>
+        <w:rPr>
+          <w:color w:val="000000"/>
+        </w:rPr>
+        <w:t xml:space="preserve"> config set compute/zone us-west2-b</w:t>
+      </w:r>
+    </w:p>
+    <w:p>
+      <w:pPr>
+        <w:pStyle w:val="Pr-formataoHTML"/>
+        <w:rPr>
+          <w:color w:val="000000"/>
+        </w:rPr>
+      </w:pPr>
+      <w:proofErr w:type="spellStart"/>
+      <w:r>
+        <w:rPr>
+          <w:color w:val="000000"/>
+        </w:rPr>
+        <w:t>gcloud</w:t>
+      </w:r>
+      <w:proofErr w:type="spellEnd"/>
+      <w:r>
+        <w:rPr>
+          <w:color w:val="000000"/>
+        </w:rPr>
+        <w:t xml:space="preserve"> config set compute/region us-west2</w:t>
+      </w:r>
+    </w:p>
+    <w:p>
+      <w:pPr>
+        <w:pStyle w:val="Pr-formataoHTML"/>
+        <w:rPr>
+          <w:color w:val="000000"/>
+        </w:rPr>
+      </w:pPr>
+    </w:p>
+    <w:p>
+      <w:pPr>
+        <w:pStyle w:val="Pr-formataoHTML"/>
+        <w:rPr>
+          <w:color w:val="000000"/>
+        </w:rPr>
+      </w:pPr>
+      <w:r>
+        <w:rPr>
+          <w:color w:val="000000"/>
+        </w:rPr>
+        <w:t># Start our instance</w:t>
+      </w:r>
+    </w:p>
+    <w:p>
+      <w:pPr>
+        <w:pStyle w:val="Pr-formataoHTML"/>
+        <w:rPr>
+          <w:color w:val="000000"/>
+        </w:rPr>
+      </w:pPr>
+      <w:proofErr w:type="spellStart"/>
+      <w:r>
+        <w:rPr>
+          <w:color w:val="000000"/>
+        </w:rPr>
+        <w:t>gcloud</w:t>
+      </w:r>
+      <w:proofErr w:type="spellEnd"/>
+      <w:r>
+        <w:rPr>
+          <w:color w:val="000000"/>
+        </w:rPr>
+        <w:t xml:space="preserve"> compute instances create --machine-type=f1-micro </w:t>
+      </w:r>
+      <w:proofErr w:type="spellStart"/>
+      <w:r>
+        <w:rPr>
+          <w:color w:val="000000"/>
+        </w:rPr>
+        <w:t>myhappyvm</w:t>
+      </w:r>
+      <w:proofErr w:type="spellEnd"/>
+    </w:p>
+    <w:p>
+      <w:pPr>
+        <w:pStyle w:val="Pr-formataoHTML"/>
+        <w:rPr>
+          <w:color w:val="000000"/>
+        </w:rPr>
+      </w:pPr>
+      <w:r>
+        <w:rPr>
+          <w:color w:val="000000"/>
+        </w:rPr>
+        <w:t xml:space="preserve">ping -c 3 </w:t>
+      </w:r>
+      <w:proofErr w:type="spellStart"/>
+      <w:r>
+        <w:rPr>
+          <w:color w:val="000000"/>
+        </w:rPr>
+        <w:t>myhappyvm</w:t>
+      </w:r>
+      <w:proofErr w:type="spellEnd"/>
+    </w:p>
+    <w:p>
+      <w:pPr>
+        <w:pStyle w:val="Pr-formataoHTML"/>
+        <w:rPr>
+          <w:color w:val="000000"/>
+        </w:rPr>
+      </w:pPr>
+      <w:r>
+        <w:rPr>
+          <w:color w:val="000000"/>
+        </w:rPr>
+        <w:t xml:space="preserve">ping -c 3 </w:t>
+      </w:r>
+      <w:proofErr w:type="spellStart"/>
+      <w:r>
+        <w:rPr>
+          <w:color w:val="000000"/>
+        </w:rPr>
+        <w:t>internalipaddress</w:t>
+      </w:r>
+      <w:proofErr w:type="spellEnd"/>
+    </w:p>
+    <w:p>
+      <w:pPr>
+        <w:pStyle w:val="Pr-formataoHTML"/>
+        <w:rPr>
+          <w:color w:val="000000"/>
+        </w:rPr>
+      </w:pPr>
+      <w:r>
+        <w:rPr>
+          <w:color w:val="000000"/>
+        </w:rPr>
+        <w:t xml:space="preserve">ping -c 3 </w:t>
+      </w:r>
+      <w:proofErr w:type="spellStart"/>
+      <w:r>
+        <w:rPr>
+          <w:color w:val="000000"/>
+        </w:rPr>
+        <w:t>externalipaddress</w:t>
+      </w:r>
+      <w:proofErr w:type="spellEnd"/>
+    </w:p>
+    <w:p>
+      <w:pPr>
+        <w:pStyle w:val="Pr-formataoHTML"/>
+        <w:rPr>
+          <w:color w:val="000000"/>
+        </w:rPr>
+      </w:pPr>
+    </w:p>
+    <w:p>
+      <w:pPr>
+        <w:pStyle w:val="Pr-formataoHTML"/>
+        <w:rPr>
+          <w:color w:val="000000"/>
+        </w:rPr>
+      </w:pPr>
+      <w:r>
+        <w:rPr>
+          <w:color w:val="000000"/>
+        </w:rPr>
+        <w:t># Connect to the VM</w:t>
+      </w:r>
+    </w:p>
+    <w:p>
+      <w:pPr>
+        <w:pStyle w:val="Pr-formataoHTML"/>
+        <w:rPr>
+          <w:color w:val="000000"/>
+        </w:rPr>
+      </w:pPr>
+      <w:proofErr w:type="spellStart"/>
+      <w:r>
+        <w:rPr>
+          <w:color w:val="000000"/>
+        </w:rPr>
+        <w:t>ssh</w:t>
+      </w:r>
+      <w:proofErr w:type="spellEnd"/>
+      <w:r>
+        <w:rPr>
+          <w:color w:val="000000"/>
+        </w:rPr>
+        <w:t xml:space="preserve"> </w:t>
+      </w:r>
+      <w:proofErr w:type="spellStart"/>
+      <w:r>
+        <w:rPr>
+          <w:color w:val="000000"/>
+        </w:rPr>
+        <w:t>externalipaddress</w:t>
+      </w:r>
+      <w:proofErr w:type="spellEnd"/>
+    </w:p>
+    <w:p>
+      <w:pPr>
+        <w:pStyle w:val="Pr-formataoHTML"/>
+        <w:rPr>
+          <w:color w:val="000000"/>
+        </w:rPr>
+      </w:pPr>
+      <w:proofErr w:type="spellStart"/>
+      <w:r>
+        <w:rPr>
+          <w:color w:val="000000"/>
+        </w:rPr>
+        <w:t>gcloud</w:t>
+      </w:r>
+      <w:proofErr w:type="spellEnd"/>
+      <w:r>
+        <w:rPr>
+          <w:color w:val="000000"/>
+        </w:rPr>
+        <w:t xml:space="preserve"> compute </w:t>
+      </w:r>
+      <w:proofErr w:type="spellStart"/>
+      <w:r>
+        <w:rPr>
+          <w:color w:val="000000"/>
+        </w:rPr>
+        <w:t>ssh</w:t>
+      </w:r>
+      <w:proofErr w:type="spellEnd"/>
+      <w:r>
+        <w:rPr>
+          <w:color w:val="000000"/>
+        </w:rPr>
+        <w:t xml:space="preserve"> </w:t>
+      </w:r>
+      <w:proofErr w:type="spellStart"/>
+      <w:r>
+        <w:rPr>
+          <w:color w:val="000000"/>
+        </w:rPr>
+        <w:t>myhappyvm</w:t>
+      </w:r>
+      <w:proofErr w:type="spellEnd"/>
+    </w:p>
+    <w:p>
+      <w:pPr>
+        <w:pStyle w:val="Pr-formataoHTML"/>
+        <w:rPr>
+          <w:color w:val="000000"/>
+        </w:rPr>
+      </w:pPr>
+    </w:p>
+    <w:p>
+      <w:pPr>
+        <w:pStyle w:val="Pr-formataoHTML"/>
+        <w:rPr>
+          <w:color w:val="000000"/>
+        </w:rPr>
+      </w:pPr>
+      <w:r>
+        <w:rPr>
+          <w:color w:val="000000"/>
+        </w:rPr>
+        <w:t># Get our bearings -- Skip?</w:t>
+      </w:r>
+    </w:p>
+    <w:p>
+      <w:pPr>
+        <w:pStyle w:val="Pr-formataoHTML"/>
+        <w:rPr>
+          <w:color w:val="000000"/>
+        </w:rPr>
+      </w:pPr>
+      <w:proofErr w:type="spellStart"/>
+      <w:r>
+        <w:rPr>
+          <w:color w:val="000000"/>
+        </w:rPr>
+        <w:t>whoami</w:t>
+      </w:r>
+      <w:proofErr w:type="spellEnd"/>
+    </w:p>
+    <w:p>
+      <w:pPr>
+        <w:pStyle w:val="Pr-formataoHTML"/>
+        <w:rPr>
+          <w:color w:val="000000"/>
+        </w:rPr>
+      </w:pPr>
+      <w:r>
+        <w:rPr>
+          <w:color w:val="000000"/>
+        </w:rPr>
+        <w:t>hostname</w:t>
+      </w:r>
+    </w:p>
+    <w:p>
+      <w:pPr>
+        <w:pStyle w:val="Pr-formataoHTML"/>
+        <w:rPr>
+          <w:color w:val="000000"/>
+        </w:rPr>
+      </w:pPr>
+      <w:r>
+        <w:rPr>
+          <w:color w:val="000000"/>
+        </w:rPr>
+        <w:t>curl api.ipify.org</w:t>
+      </w:r>
+    </w:p>
+    <w:p>
+      <w:pPr>
+        <w:pStyle w:val="Pr-formataoHTML"/>
+        <w:rPr>
+          <w:color w:val="000000"/>
+        </w:rPr>
+      </w:pPr>
+    </w:p>
+    <w:p>
+      <w:pPr>
+        <w:pStyle w:val="Pr-formataoHTML"/>
+        <w:rPr>
+          <w:color w:val="000000"/>
+        </w:rPr>
+      </w:pPr>
+      <w:r>
+        <w:rPr>
+          <w:color w:val="000000"/>
+        </w:rPr>
+        <w:t># Get back to Cloud Shell</w:t>
+      </w:r>
+    </w:p>
+    <w:p>
+      <w:pPr>
+        <w:pStyle w:val="Pr-formataoHTML"/>
+        <w:rPr>
+          <w:color w:val="000000"/>
+        </w:rPr>
+      </w:pPr>
+      <w:r>
+        <w:rPr>
+          <w:color w:val="000000"/>
+        </w:rPr>
+        <w:t>exit</w:t>
+      </w:r>
+    </w:p>
+    <w:p>
+      <w:pPr>
+        <w:pStyle w:val="Pr-formataoHTML"/>
+        <w:rPr>
+          <w:color w:val="000000"/>
+        </w:rPr>
+      </w:pPr>
+      <w:r>
+        <w:rPr>
+          <w:color w:val="000000"/>
+        </w:rPr>
+        <w:t>curl api.ipify.org</w:t>
+      </w:r>
+    </w:p>
+    <w:p>
+      <w:pPr>
+        <w:pStyle w:val="Pr-formataoHTML"/>
+        <w:rPr>
+          <w:color w:val="000000"/>
+        </w:rPr>
+      </w:pPr>
+    </w:p>
+    <w:p>
+      <w:pPr>
+        <w:pStyle w:val="Pr-formataoHTML"/>
+        <w:rPr>
+          <w:color w:val="000000"/>
+        </w:rPr>
+      </w:pPr>
+      <w:r>
+        <w:rPr>
+          <w:color w:val="000000"/>
+        </w:rPr>
+        <w:t># Look at the Cloud Shell .</w:t>
+      </w:r>
+      <w:proofErr w:type="spellStart"/>
+      <w:r>
+        <w:rPr>
+          <w:color w:val="000000"/>
+        </w:rPr>
+        <w:t>ssh</w:t>
+      </w:r>
+      <w:proofErr w:type="spellEnd"/>
+      <w:r>
+        <w:rPr>
+          <w:color w:val="000000"/>
+        </w:rPr>
+        <w:t xml:space="preserve"> files</w:t>
+      </w:r>
+    </w:p>
+    <w:p>
+      <w:pPr>
+        <w:pStyle w:val="Pr-formataoHTML"/>
+        <w:rPr>
+          <w:color w:val="000000"/>
+        </w:rPr>
+      </w:pPr>
+      <w:r>
+        <w:rPr>
+          <w:color w:val="000000"/>
+        </w:rPr>
+        <w:t>cd .</w:t>
+      </w:r>
+      <w:proofErr w:type="spellStart"/>
+      <w:r>
+        <w:rPr>
+          <w:color w:val="000000"/>
+        </w:rPr>
+        <w:t>ssh</w:t>
+      </w:r>
+      <w:proofErr w:type="spellEnd"/>
+    </w:p>
+    <w:p>
+      <w:pPr>
+        <w:pStyle w:val="Pr-formataoHTML"/>
+        <w:rPr>
+          <w:color w:val="000000"/>
+        </w:rPr>
+      </w:pPr>
+      <w:r>
+        <w:rPr>
+          <w:color w:val="000000"/>
+        </w:rPr>
+        <w:t>ls</w:t>
+      </w:r>
+    </w:p>
+    <w:p>
+      <w:pPr>
+        <w:pStyle w:val="Pr-formataoHTML"/>
+        <w:rPr>
+          <w:color w:val="000000"/>
+        </w:rPr>
+      </w:pPr>
+      <w:r>
+        <w:rPr>
+          <w:color w:val="000000"/>
+        </w:rPr>
+        <w:t>cat google_compute_engine.pub</w:t>
+      </w:r>
+    </w:p>
+    <w:p>
+      <w:pPr>
+        <w:pStyle w:val="Pr-formataoHTML"/>
+        <w:rPr>
+          <w:color w:val="000000"/>
+        </w:rPr>
+      </w:pPr>
+      <w:r>
+        <w:rPr>
+          <w:color w:val="000000"/>
+        </w:rPr>
+        <w:t xml:space="preserve">head -n 10 </w:t>
+      </w:r>
+      <w:proofErr w:type="spellStart"/>
+      <w:r>
+        <w:rPr>
+          <w:color w:val="000000"/>
+        </w:rPr>
+        <w:t>google_compute_engine</w:t>
+      </w:r>
+      <w:proofErr w:type="spellEnd"/>
+    </w:p>
+    <w:p>
+      <w:pPr>
+        <w:pStyle w:val="Pr-formataoHTML"/>
+        <w:rPr>
+          <w:color w:val="000000"/>
+        </w:rPr>
+      </w:pPr>
+    </w:p>
+    <w:p>
+      <w:pPr>
+        <w:pStyle w:val="Pr-formataoHTML"/>
+        <w:rPr>
+          <w:color w:val="000000"/>
+        </w:rPr>
+      </w:pPr>
+      <w:r>
+        <w:rPr>
+          <w:color w:val="000000"/>
+        </w:rPr>
+        <w:t># Log back onto the VM</w:t>
+      </w:r>
+    </w:p>
+    <w:p>
+      <w:pPr>
+        <w:pStyle w:val="Pr-formataoHTML"/>
+        <w:rPr>
+          <w:color w:val="000000"/>
+        </w:rPr>
+      </w:pPr>
+      <w:proofErr w:type="spellStart"/>
+      <w:r>
+        <w:rPr>
+          <w:color w:val="000000"/>
+        </w:rPr>
+        <w:t>gcloud</w:t>
+      </w:r>
+      <w:proofErr w:type="spellEnd"/>
+      <w:r>
+        <w:rPr>
+          <w:color w:val="000000"/>
+        </w:rPr>
+        <w:t xml:space="preserve"> compute </w:t>
+      </w:r>
+      <w:proofErr w:type="spellStart"/>
+      <w:r>
+        <w:rPr>
+          <w:color w:val="000000"/>
+        </w:rPr>
+        <w:t>ssh</w:t>
+      </w:r>
+      <w:proofErr w:type="spellEnd"/>
+      <w:r>
+        <w:rPr>
+          <w:color w:val="000000"/>
+        </w:rPr>
+        <w:t xml:space="preserve"> </w:t>
+      </w:r>
+      <w:proofErr w:type="spellStart"/>
+      <w:r>
+        <w:rPr>
+          <w:color w:val="000000"/>
+        </w:rPr>
+        <w:t>myhappyvm</w:t>
+      </w:r>
+      <w:proofErr w:type="spellEnd"/>
+    </w:p>
+    <w:p>
+      <w:pPr>
+        <w:pStyle w:val="Pr-formataoHTML"/>
+        <w:rPr>
+          <w:color w:val="000000"/>
+        </w:rPr>
+      </w:pPr>
+    </w:p>
+    <w:p>
+      <w:pPr>
+        <w:pStyle w:val="Pr-formataoHTML"/>
+        <w:rPr>
+          <w:color w:val="000000"/>
+        </w:rPr>
+      </w:pPr>
+      <w:r>
+        <w:rPr>
+          <w:color w:val="000000"/>
+        </w:rPr>
+        <w:t># See that our key is authorized</w:t>
+      </w:r>
+    </w:p>
+    <w:p>
+      <w:pPr>
+        <w:pStyle w:val="Pr-formataoHTML"/>
+        <w:rPr>
+          <w:color w:val="000000"/>
+        </w:rPr>
+      </w:pPr>
+      <w:r>
+        <w:rPr>
+          <w:color w:val="000000"/>
+        </w:rPr>
+        <w:t>cd .</w:t>
+      </w:r>
+      <w:proofErr w:type="spellStart"/>
+      <w:r>
+        <w:rPr>
+          <w:color w:val="000000"/>
+        </w:rPr>
+        <w:t>ssh</w:t>
+      </w:r>
+      <w:proofErr w:type="spellEnd"/>
+    </w:p>
+    <w:p>
+      <w:pPr>
+        <w:pStyle w:val="Pr-formataoHTML"/>
+        <w:rPr>
+          <w:color w:val="000000"/>
+        </w:rPr>
+      </w:pPr>
+      <w:r>
+        <w:rPr>
+          <w:color w:val="000000"/>
+        </w:rPr>
+        <w:t>ls</w:t>
+      </w:r>
+    </w:p>
+    <w:p>
+      <w:pPr>
+        <w:pStyle w:val="Pr-formataoHTML"/>
+        <w:rPr>
+          <w:color w:val="000000"/>
+        </w:rPr>
+      </w:pPr>
+      <w:r>
+        <w:rPr>
+          <w:color w:val="000000"/>
+        </w:rPr>
+        <w:t xml:space="preserve">cat </w:t>
+      </w:r>
+      <w:proofErr w:type="spellStart"/>
+      <w:r>
+        <w:rPr>
+          <w:color w:val="000000"/>
+        </w:rPr>
+        <w:t>authorized_keys</w:t>
+      </w:r>
+      <w:proofErr w:type="spellEnd"/>
+    </w:p>
+    <w:p>
+      <w:pPr>
+        <w:pStyle w:val="Pr-formataoHTML"/>
+        <w:rPr>
+          <w:color w:val="000000"/>
+          <w:lang w:val="pt-BR"/>
+        </w:rPr>
+      </w:pPr>
+      <w:proofErr w:type="spellStart"/>
+      <w:r>
+        <w:rPr>
+          <w:color w:val="000000"/>
+          <w:lang w:val="pt-BR"/>
+        </w:rPr>
+        <w:t>cd</w:t>
+      </w:r>
+      <w:proofErr w:type="spellEnd"/>
+      <w:proofErr w:type="gramStart"/>
+      <w:r>
+        <w:rPr>
+          <w:color w:val="000000"/>
+          <w:lang w:val="pt-BR"/>
+        </w:rPr>
+        <w:t xml:space="preserve"> ..</w:t>
+      </w:r>
+      <w:proofErr w:type="gramEnd"/>
+    </w:p>
+    <w:p>
+      <w:pPr>
+        <w:pStyle w:val="Pr-formataoHTML"/>
+        <w:rPr>
+          <w:color w:val="000000"/>
+          <w:lang w:val="pt-BR"/>
+        </w:rPr>
+      </w:pPr>
+    </w:p>
+    <w:p>
+      <w:pPr>
+        <w:pStyle w:val="Pr-formataoHTML"/>
+        <w:rPr>
+          <w:color w:val="000000"/>
+          <w:lang w:val="pt-BR"/>
+        </w:rPr>
+      </w:pPr>
+      <w:r>
+        <w:rPr>
+          <w:color w:val="000000"/>
+          <w:lang w:val="pt-BR"/>
+        </w:rPr>
+        <w:t xml:space="preserve"># </w:t>
+      </w:r>
+      <w:proofErr w:type="spellStart"/>
+      <w:r>
+        <w:rPr>
+          <w:color w:val="000000"/>
+          <w:lang w:val="pt-BR"/>
+        </w:rPr>
+        <w:t>Check</w:t>
+      </w:r>
+      <w:proofErr w:type="spellEnd"/>
+      <w:r>
+        <w:rPr>
+          <w:color w:val="000000"/>
+          <w:lang w:val="pt-BR"/>
+        </w:rPr>
+        <w:t xml:space="preserve"> out </w:t>
+      </w:r>
+      <w:proofErr w:type="spellStart"/>
+      <w:r>
+        <w:rPr>
+          <w:color w:val="000000"/>
+          <w:lang w:val="pt-BR"/>
+        </w:rPr>
+        <w:t>the</w:t>
+      </w:r>
+      <w:proofErr w:type="spellEnd"/>
+      <w:r>
+        <w:rPr>
+          <w:color w:val="000000"/>
+          <w:lang w:val="pt-BR"/>
+        </w:rPr>
+        <w:t xml:space="preserve"> </w:t>
+      </w:r>
+      <w:proofErr w:type="spellStart"/>
+      <w:r>
+        <w:rPr>
+          <w:color w:val="000000"/>
+          <w:lang w:val="pt-BR"/>
+        </w:rPr>
+        <w:t>metadata</w:t>
+      </w:r>
+      <w:proofErr w:type="spellEnd"/>
+    </w:p>
+    <w:p>
+      <w:pPr>
+        <w:pStyle w:val="Pr-formataoHTML"/>
+        <w:rPr>
+          <w:color w:val="000000"/>
+          <w:lang w:val="pt-BR"/>
+        </w:rPr>
+      </w:pPr>
+      <w:proofErr w:type="spellStart"/>
+      <w:r>
+        <w:rPr>
+          <w:color w:val="000000"/>
+          <w:lang w:val="pt-BR"/>
+        </w:rPr>
+        <w:t>curl</w:t>
+      </w:r>
+      <w:proofErr w:type="spellEnd"/>
+      <w:r>
+        <w:rPr>
+          <w:color w:val="000000"/>
+          <w:lang w:val="pt-BR"/>
+        </w:rPr>
+        <w:t xml:space="preserve"> </w:t>
+      </w:r>
+      <w:proofErr w:type="spellStart"/>
+      <w:proofErr w:type="gramStart"/>
+      <w:r>
+        <w:rPr>
+          <w:color w:val="000000"/>
+          <w:lang w:val="pt-BR"/>
+        </w:rPr>
+        <w:t>metadata.google</w:t>
+      </w:r>
+      <w:proofErr w:type="gramEnd"/>
+      <w:r>
+        <w:rPr>
+          <w:color w:val="000000"/>
+          <w:lang w:val="pt-BR"/>
+        </w:rPr>
+        <w:t>.internal</w:t>
+      </w:r>
+      <w:proofErr w:type="spellEnd"/>
+      <w:r>
+        <w:rPr>
+          <w:color w:val="000000"/>
+          <w:lang w:val="pt-BR"/>
+        </w:rPr>
+        <w:t>/</w:t>
+      </w:r>
+      <w:proofErr w:type="spellStart"/>
+      <w:r>
+        <w:rPr>
+          <w:color w:val="000000"/>
+          <w:lang w:val="pt-BR"/>
+        </w:rPr>
+        <w:t>computeMetadata</w:t>
+      </w:r>
+      <w:proofErr w:type="spellEnd"/>
+      <w:r>
+        <w:rPr>
+          <w:color w:val="000000"/>
+          <w:lang w:val="pt-BR"/>
+        </w:rPr>
+        <w:t>/v1/</w:t>
+      </w:r>
+    </w:p>
+    <w:p>
+      <w:pPr>
+        <w:pStyle w:val="Pr-formataoHTML"/>
+        <w:rPr>
+          <w:color w:val="000000"/>
+          <w:lang w:val="pt-BR"/>
+        </w:rPr>
+      </w:pPr>
+      <w:proofErr w:type="spellStart"/>
+      <w:r>
+        <w:rPr>
+          <w:color w:val="000000"/>
+          <w:lang w:val="pt-BR"/>
+        </w:rPr>
+        <w:t>curl</w:t>
+      </w:r>
+      <w:proofErr w:type="spellEnd"/>
+      <w:r>
+        <w:rPr>
+          <w:color w:val="000000"/>
+          <w:lang w:val="pt-BR"/>
+        </w:rPr>
+        <w:t xml:space="preserve"> -H "</w:t>
+      </w:r>
+      <w:proofErr w:type="spellStart"/>
+      <w:r>
+        <w:rPr>
+          <w:color w:val="000000"/>
+          <w:lang w:val="pt-BR"/>
+        </w:rPr>
+        <w:t>Metadata-Flavor</w:t>
+      </w:r>
+      <w:proofErr w:type="spellEnd"/>
+      <w:r>
+        <w:rPr>
+          <w:color w:val="000000"/>
+          <w:lang w:val="pt-BR"/>
+        </w:rPr>
+        <w:t xml:space="preserve">: Google" </w:t>
+      </w:r>
+      <w:proofErr w:type="spellStart"/>
+      <w:proofErr w:type="gramStart"/>
+      <w:r>
+        <w:rPr>
+          <w:color w:val="000000"/>
+          <w:lang w:val="pt-BR"/>
+        </w:rPr>
+        <w:t>metadata.google</w:t>
+      </w:r>
+      <w:proofErr w:type="gramEnd"/>
+      <w:r>
+        <w:rPr>
+          <w:color w:val="000000"/>
+          <w:lang w:val="pt-BR"/>
+        </w:rPr>
+        <w:t>.internal</w:t>
+      </w:r>
+      <w:proofErr w:type="spellEnd"/>
+      <w:r>
+        <w:rPr>
+          <w:color w:val="000000"/>
+          <w:lang w:val="pt-BR"/>
+        </w:rPr>
+        <w:t>/</w:t>
+      </w:r>
+      <w:proofErr w:type="spellStart"/>
+      <w:r>
+        <w:rPr>
+          <w:color w:val="000000"/>
+          <w:lang w:val="pt-BR"/>
+        </w:rPr>
+        <w:t>computeMetadata</w:t>
+      </w:r>
+      <w:proofErr w:type="spellEnd"/>
+      <w:r>
+        <w:rPr>
+          <w:color w:val="000000"/>
+          <w:lang w:val="pt-BR"/>
+        </w:rPr>
+        <w:t>/v1/</w:t>
+      </w:r>
+    </w:p>
+    <w:p>
+      <w:pPr>
+        <w:pStyle w:val="Pr-formataoHTML"/>
+        <w:rPr>
+          <w:color w:val="000000"/>
+          <w:lang w:val="pt-BR"/>
+        </w:rPr>
+      </w:pPr>
+      <w:proofErr w:type="spellStart"/>
+      <w:r>
+        <w:rPr>
+          <w:color w:val="000000"/>
+          <w:lang w:val="pt-BR"/>
+        </w:rPr>
+        <w:t>curl</w:t>
+      </w:r>
+      <w:proofErr w:type="spellEnd"/>
+      <w:r>
+        <w:rPr>
+          <w:color w:val="000000"/>
+          <w:lang w:val="pt-BR"/>
+        </w:rPr>
+        <w:t xml:space="preserve"> -H "</w:t>
+      </w:r>
+      <w:proofErr w:type="spellStart"/>
+      <w:r>
+        <w:rPr>
+          <w:color w:val="000000"/>
+          <w:lang w:val="pt-BR"/>
+        </w:rPr>
+        <w:t>Metadata-Flavor</w:t>
+      </w:r>
+      <w:proofErr w:type="spellEnd"/>
+      <w:r>
+        <w:rPr>
+          <w:color w:val="000000"/>
+          <w:lang w:val="pt-BR"/>
+        </w:rPr>
+        <w:t xml:space="preserve">: Google" </w:t>
+      </w:r>
+      <w:proofErr w:type="spellStart"/>
+      <w:proofErr w:type="gramStart"/>
+      <w:r>
+        <w:rPr>
+          <w:color w:val="000000"/>
+          <w:lang w:val="pt-BR"/>
+        </w:rPr>
+        <w:t>metadata.google</w:t>
+      </w:r>
+      <w:proofErr w:type="gramEnd"/>
+      <w:r>
+        <w:rPr>
+          <w:color w:val="000000"/>
+          <w:lang w:val="pt-BR"/>
+        </w:rPr>
+        <w:t>.internal</w:t>
+      </w:r>
+      <w:proofErr w:type="spellEnd"/>
+      <w:r>
+        <w:rPr>
+          <w:color w:val="000000"/>
+          <w:lang w:val="pt-BR"/>
+        </w:rPr>
+        <w:t>/</w:t>
+      </w:r>
+      <w:proofErr w:type="spellStart"/>
+      <w:r>
+        <w:rPr>
+          <w:color w:val="000000"/>
+          <w:lang w:val="pt-BR"/>
+        </w:rPr>
+        <w:t>computeMetadata</w:t>
+      </w:r>
+      <w:proofErr w:type="spellEnd"/>
+      <w:r>
+        <w:rPr>
+          <w:color w:val="000000"/>
+          <w:lang w:val="pt-BR"/>
+        </w:rPr>
+        <w:t>/v1/</w:t>
+      </w:r>
+      <w:proofErr w:type="spellStart"/>
+      <w:r>
+        <w:rPr>
+          <w:color w:val="000000"/>
+          <w:lang w:val="pt-BR"/>
+        </w:rPr>
+        <w:t>project</w:t>
+      </w:r>
+      <w:proofErr w:type="spellEnd"/>
+      <w:r>
+        <w:rPr>
+          <w:color w:val="000000"/>
+          <w:lang w:val="pt-BR"/>
+        </w:rPr>
+        <w:t>/</w:t>
+      </w:r>
+    </w:p>
+    <w:p>
+      <w:pPr>
+        <w:pStyle w:val="Pr-formataoHTML"/>
+        <w:rPr>
+          <w:color w:val="000000"/>
+          <w:lang w:val="pt-BR"/>
+        </w:rPr>
+      </w:pPr>
+      <w:proofErr w:type="spellStart"/>
+      <w:r>
+        <w:rPr>
+          <w:color w:val="000000"/>
+          <w:lang w:val="pt-BR"/>
+        </w:rPr>
+        <w:t>curl</w:t>
+      </w:r>
+      <w:proofErr w:type="spellEnd"/>
+      <w:r>
+        <w:rPr>
+          <w:color w:val="000000"/>
+          <w:lang w:val="pt-BR"/>
+        </w:rPr>
+        <w:t xml:space="preserve"> -H "</w:t>
+      </w:r>
+      <w:proofErr w:type="spellStart"/>
+      <w:r>
+        <w:rPr>
+          <w:color w:val="000000"/>
+          <w:lang w:val="pt-BR"/>
+        </w:rPr>
+        <w:t>Metadata-Flavor</w:t>
+      </w:r>
+      <w:proofErr w:type="spellEnd"/>
+      <w:r>
+        <w:rPr>
+          <w:color w:val="000000"/>
+          <w:lang w:val="pt-BR"/>
+        </w:rPr>
+        <w:t xml:space="preserve">: Google" </w:t>
+      </w:r>
+      <w:proofErr w:type="spellStart"/>
+      <w:proofErr w:type="gramStart"/>
+      <w:r>
+        <w:rPr>
+          <w:color w:val="000000"/>
+          <w:lang w:val="pt-BR"/>
+        </w:rPr>
+        <w:t>metadata.google</w:t>
+      </w:r>
+      <w:proofErr w:type="gramEnd"/>
+      <w:r>
+        <w:rPr>
+          <w:color w:val="000000"/>
+          <w:lang w:val="pt-BR"/>
+        </w:rPr>
+        <w:t>.internal</w:t>
+      </w:r>
+      <w:proofErr w:type="spellEnd"/>
+      <w:r>
+        <w:rPr>
+          <w:color w:val="000000"/>
+          <w:lang w:val="pt-BR"/>
+        </w:rPr>
+        <w:t>/</w:t>
+      </w:r>
+      <w:proofErr w:type="spellStart"/>
+      <w:r>
+        <w:rPr>
+          <w:color w:val="000000"/>
+          <w:lang w:val="pt-BR"/>
+        </w:rPr>
+        <w:t>computeMetadata</w:t>
+      </w:r>
+      <w:proofErr w:type="spellEnd"/>
+      <w:r>
+        <w:rPr>
+          <w:color w:val="000000"/>
+          <w:lang w:val="pt-BR"/>
+        </w:rPr>
+        <w:t>/v1/</w:t>
+      </w:r>
+      <w:proofErr w:type="spellStart"/>
+      <w:r>
+        <w:rPr>
+          <w:color w:val="000000"/>
+          <w:lang w:val="pt-BR"/>
+        </w:rPr>
+        <w:t>project</w:t>
+      </w:r>
+      <w:proofErr w:type="spellEnd"/>
+      <w:r>
+        <w:rPr>
+          <w:color w:val="000000"/>
+          <w:lang w:val="pt-BR"/>
+        </w:rPr>
+        <w:t>/</w:t>
+      </w:r>
+      <w:proofErr w:type="spellStart"/>
+      <w:r>
+        <w:rPr>
+          <w:color w:val="000000"/>
+          <w:lang w:val="pt-BR"/>
+        </w:rPr>
+        <w:t>project</w:t>
+      </w:r>
+      <w:proofErr w:type="spellEnd"/>
+      <w:r>
+        <w:rPr>
+          <w:color w:val="000000"/>
+          <w:lang w:val="pt-BR"/>
+        </w:rPr>
+        <w:t>-id</w:t>
+      </w:r>
+    </w:p>
+    <w:p>
+      <w:pPr>
+        <w:pStyle w:val="Pr-formataoHTML"/>
+        <w:rPr>
+          <w:color w:val="000000"/>
+          <w:lang w:val="pt-BR"/>
+        </w:rPr>
+      </w:pPr>
+      <w:proofErr w:type="spellStart"/>
+      <w:r>
+        <w:rPr>
+          <w:color w:val="000000"/>
+          <w:lang w:val="pt-BR"/>
+        </w:rPr>
+        <w:t>curl</w:t>
+      </w:r>
+      <w:proofErr w:type="spellEnd"/>
+      <w:r>
+        <w:rPr>
+          <w:color w:val="000000"/>
+          <w:lang w:val="pt-BR"/>
+        </w:rPr>
+        <w:t xml:space="preserve"> -H "</w:t>
+      </w:r>
+      <w:proofErr w:type="spellStart"/>
+      <w:r>
+        <w:rPr>
+          <w:color w:val="000000"/>
+          <w:lang w:val="pt-BR"/>
+        </w:rPr>
+        <w:t>Metadata-Flavor</w:t>
+      </w:r>
+      <w:proofErr w:type="spellEnd"/>
+      <w:r>
+        <w:rPr>
+          <w:color w:val="000000"/>
+          <w:lang w:val="pt-BR"/>
+        </w:rPr>
+        <w:t xml:space="preserve">: Google" </w:t>
+      </w:r>
+      <w:proofErr w:type="spellStart"/>
+      <w:proofErr w:type="gramStart"/>
+      <w:r>
+        <w:rPr>
+          <w:color w:val="000000"/>
+          <w:lang w:val="pt-BR"/>
+        </w:rPr>
+        <w:t>metadata.google</w:t>
+      </w:r>
+      <w:proofErr w:type="gramEnd"/>
+      <w:r>
+        <w:rPr>
+          <w:color w:val="000000"/>
+          <w:lang w:val="pt-BR"/>
+        </w:rPr>
+        <w:t>.internal</w:t>
+      </w:r>
+      <w:proofErr w:type="spellEnd"/>
+      <w:r>
+        <w:rPr>
+          <w:color w:val="000000"/>
+          <w:lang w:val="pt-BR"/>
+        </w:rPr>
+        <w:t>/</w:t>
+      </w:r>
+      <w:proofErr w:type="spellStart"/>
+      <w:r>
+        <w:rPr>
+          <w:color w:val="000000"/>
+          <w:lang w:val="pt-BR"/>
+        </w:rPr>
+        <w:t>computeMetadata</w:t>
+      </w:r>
+      <w:proofErr w:type="spellEnd"/>
+      <w:r>
+        <w:rPr>
+          <w:color w:val="000000"/>
+          <w:lang w:val="pt-BR"/>
+        </w:rPr>
+        <w:t>/v1/</w:t>
+      </w:r>
+      <w:proofErr w:type="spellStart"/>
+      <w:r>
+        <w:rPr>
+          <w:color w:val="000000"/>
+          <w:lang w:val="pt-BR"/>
+        </w:rPr>
+        <w:t>project</w:t>
+      </w:r>
+      <w:proofErr w:type="spellEnd"/>
+      <w:r>
+        <w:rPr>
+          <w:color w:val="000000"/>
+          <w:lang w:val="pt-BR"/>
+        </w:rPr>
+        <w:t>/</w:t>
+      </w:r>
+      <w:proofErr w:type="spellStart"/>
+      <w:r>
+        <w:rPr>
+          <w:color w:val="000000"/>
+          <w:lang w:val="pt-BR"/>
+        </w:rPr>
+        <w:t>attributes</w:t>
+      </w:r>
+      <w:proofErr w:type="spellEnd"/>
+      <w:r>
+        <w:rPr>
+          <w:color w:val="000000"/>
+          <w:lang w:val="pt-BR"/>
+        </w:rPr>
+        <w:t>/</w:t>
+      </w:r>
+    </w:p>
+    <w:p>
+      <w:pPr>
+        <w:pStyle w:val="Pr-formataoHTML"/>
+        <w:rPr>
+          <w:color w:val="000000"/>
+          <w:lang w:val="pt-BR"/>
+        </w:rPr>
+      </w:pPr>
+      <w:proofErr w:type="spellStart"/>
+      <w:r>
+        <w:rPr>
+          <w:color w:val="000000"/>
+          <w:lang w:val="pt-BR"/>
+        </w:rPr>
+        <w:t>curl</w:t>
+      </w:r>
+      <w:proofErr w:type="spellEnd"/>
+      <w:r>
+        <w:rPr>
+          <w:color w:val="000000"/>
+          <w:lang w:val="pt-BR"/>
+        </w:rPr>
+        <w:t xml:space="preserve"> -H "</w:t>
+      </w:r>
+      <w:proofErr w:type="spellStart"/>
+      <w:r>
+        <w:rPr>
+          <w:color w:val="000000"/>
+          <w:lang w:val="pt-BR"/>
+        </w:rPr>
+        <w:t>Metadata-Flavor</w:t>
+      </w:r>
+      <w:proofErr w:type="spellEnd"/>
+      <w:r>
+        <w:rPr>
+          <w:color w:val="000000"/>
+          <w:lang w:val="pt-BR"/>
+        </w:rPr>
+        <w:t xml:space="preserve">: Google" </w:t>
+      </w:r>
+      <w:proofErr w:type="gramStart"/>
+      <w:r>
+        <w:rPr>
+          <w:color w:val="000000"/>
+          <w:lang w:val="pt-BR"/>
+        </w:rPr>
+        <w:t>metadata.google</w:t>
+      </w:r>
+      <w:proofErr w:type="gramEnd"/>
+      <w:r>
+        <w:rPr>
+          <w:color w:val="000000"/>
+          <w:lang w:val="pt-BR"/>
+        </w:rPr>
+        <w:t>.internal/computeMetadata/v1/project/attributes/ssh-keys</w:t>
+      </w:r>
+    </w:p>
+    <w:p>
+      <w:pPr>
+        <w:pStyle w:val="Pr-formataoHTML"/>
+        <w:rPr>
+          <w:color w:val="000000"/>
+          <w:lang w:val="pt-BR"/>
+        </w:rPr>
+      </w:pPr>
+    </w:p>
+    <w:p>
+      <w:pPr>
+        <w:pStyle w:val="Pr-formataoHTML"/>
+        <w:rPr>
+          <w:color w:val="000000"/>
+          <w:lang w:val="pt-BR"/>
+        </w:rPr>
+      </w:pPr>
+      <w:r>
+        <w:rPr>
+          <w:color w:val="000000"/>
+          <w:lang w:val="pt-BR"/>
+        </w:rPr>
+        <w:t xml:space="preserve"># Look </w:t>
+      </w:r>
+      <w:proofErr w:type="spellStart"/>
+      <w:r>
+        <w:rPr>
+          <w:color w:val="000000"/>
+          <w:lang w:val="pt-BR"/>
+        </w:rPr>
+        <w:t>at</w:t>
+      </w:r>
+      <w:proofErr w:type="spellEnd"/>
+      <w:r>
+        <w:rPr>
+          <w:color w:val="000000"/>
+          <w:lang w:val="pt-BR"/>
+        </w:rPr>
+        <w:t xml:space="preserve"> some </w:t>
+      </w:r>
+      <w:proofErr w:type="spellStart"/>
+      <w:r>
+        <w:rPr>
+          <w:color w:val="000000"/>
+          <w:lang w:val="pt-BR"/>
+        </w:rPr>
+        <w:t>instance</w:t>
+      </w:r>
+      <w:proofErr w:type="spellEnd"/>
+      <w:r>
+        <w:rPr>
+          <w:color w:val="000000"/>
+          <w:lang w:val="pt-BR"/>
+        </w:rPr>
+        <w:t xml:space="preserve"> </w:t>
+      </w:r>
+      <w:proofErr w:type="spellStart"/>
+      <w:r>
+        <w:rPr>
+          <w:color w:val="000000"/>
+          <w:lang w:val="pt-BR"/>
+        </w:rPr>
+        <w:t>metadata</w:t>
+      </w:r>
+      <w:proofErr w:type="spellEnd"/>
+    </w:p>
+    <w:p>
+      <w:pPr>
+        <w:pStyle w:val="Pr-formataoHTML"/>
+        <w:rPr>
+          <w:color w:val="000000"/>
+          <w:lang w:val="pt-BR"/>
+        </w:rPr>
+      </w:pPr>
+      <w:proofErr w:type="spellStart"/>
+      <w:r>
+        <w:rPr>
+          <w:color w:val="000000"/>
+          <w:lang w:val="pt-BR"/>
+        </w:rPr>
+        <w:t>curl</w:t>
+      </w:r>
+      <w:proofErr w:type="spellEnd"/>
+      <w:r>
+        <w:rPr>
+          <w:color w:val="000000"/>
+          <w:lang w:val="pt-BR"/>
+        </w:rPr>
+        <w:t xml:space="preserve"> -H "</w:t>
+      </w:r>
+      <w:proofErr w:type="spellStart"/>
+      <w:r>
+        <w:rPr>
+          <w:color w:val="000000"/>
+          <w:lang w:val="pt-BR"/>
+        </w:rPr>
+        <w:t>Metadata-Flavor</w:t>
+      </w:r>
+      <w:proofErr w:type="spellEnd"/>
+      <w:r>
+        <w:rPr>
+          <w:color w:val="000000"/>
+          <w:lang w:val="pt-BR"/>
+        </w:rPr>
+        <w:t xml:space="preserve">: Google" </w:t>
+      </w:r>
+      <w:proofErr w:type="spellStart"/>
+      <w:proofErr w:type="gramStart"/>
+      <w:r>
+        <w:rPr>
+          <w:color w:val="000000"/>
+          <w:lang w:val="pt-BR"/>
+        </w:rPr>
+        <w:t>metadata.google</w:t>
+      </w:r>
+      <w:proofErr w:type="gramEnd"/>
+      <w:r>
+        <w:rPr>
+          <w:color w:val="000000"/>
+          <w:lang w:val="pt-BR"/>
+        </w:rPr>
+        <w:t>.internal</w:t>
+      </w:r>
+      <w:proofErr w:type="spellEnd"/>
+      <w:r>
+        <w:rPr>
+          <w:color w:val="000000"/>
+          <w:lang w:val="pt-BR"/>
+        </w:rPr>
+        <w:t>/</w:t>
+      </w:r>
+      <w:proofErr w:type="spellStart"/>
+      <w:r>
+        <w:rPr>
+          <w:color w:val="000000"/>
+          <w:lang w:val="pt-BR"/>
+        </w:rPr>
+        <w:t>computeMetadata</w:t>
+      </w:r>
+      <w:proofErr w:type="spellEnd"/>
+      <w:r>
+        <w:rPr>
+          <w:color w:val="000000"/>
+          <w:lang w:val="pt-BR"/>
+        </w:rPr>
+        <w:t>/v1/</w:t>
+      </w:r>
+      <w:proofErr w:type="spellStart"/>
+      <w:r>
+        <w:rPr>
+          <w:color w:val="000000"/>
+          <w:lang w:val="pt-BR"/>
+        </w:rPr>
+        <w:t>instance</w:t>
+      </w:r>
+      <w:proofErr w:type="spellEnd"/>
+      <w:r>
+        <w:rPr>
+          <w:color w:val="000000"/>
+          <w:lang w:val="pt-BR"/>
+        </w:rPr>
+        <w:t>/</w:t>
+      </w:r>
+    </w:p>
+    <w:p>
+      <w:pPr>
+        <w:pStyle w:val="Pr-formataoHTML"/>
+        <w:rPr>
+          <w:color w:val="000000"/>
+          <w:lang w:val="pt-BR"/>
+        </w:rPr>
+      </w:pPr>
+      <w:proofErr w:type="spellStart"/>
+      <w:r>
+        <w:rPr>
+          <w:color w:val="000000"/>
+          <w:lang w:val="pt-BR"/>
+        </w:rPr>
+        <w:lastRenderedPageBreak/>
+        <w:t>curl</w:t>
+      </w:r>
+      <w:proofErr w:type="spellEnd"/>
+      <w:r>
+        <w:rPr>
+          <w:color w:val="000000"/>
+          <w:lang w:val="pt-BR"/>
+        </w:rPr>
+        <w:t xml:space="preserve"> -H "</w:t>
+      </w:r>
+      <w:proofErr w:type="spellStart"/>
+      <w:r>
+        <w:rPr>
+          <w:color w:val="000000"/>
+          <w:lang w:val="pt-BR"/>
+        </w:rPr>
+        <w:t>Metadata-Flavor</w:t>
+      </w:r>
+      <w:proofErr w:type="spellEnd"/>
+      <w:r>
+        <w:rPr>
+          <w:color w:val="000000"/>
+          <w:lang w:val="pt-BR"/>
+        </w:rPr>
+        <w:t xml:space="preserve">: Google" </w:t>
+      </w:r>
+      <w:proofErr w:type="spellStart"/>
+      <w:proofErr w:type="gramStart"/>
+      <w:r>
+        <w:rPr>
+          <w:color w:val="000000"/>
+          <w:lang w:val="pt-BR"/>
+        </w:rPr>
+        <w:t>metadata.google</w:t>
+      </w:r>
+      <w:proofErr w:type="gramEnd"/>
+      <w:r>
+        <w:rPr>
+          <w:color w:val="000000"/>
+          <w:lang w:val="pt-BR"/>
+        </w:rPr>
+        <w:t>.internal</w:t>
+      </w:r>
+      <w:proofErr w:type="spellEnd"/>
+      <w:r>
+        <w:rPr>
+          <w:color w:val="000000"/>
+          <w:lang w:val="pt-BR"/>
+        </w:rPr>
+        <w:t>/</w:t>
+      </w:r>
+      <w:proofErr w:type="spellStart"/>
+      <w:r>
+        <w:rPr>
+          <w:color w:val="000000"/>
+          <w:lang w:val="pt-BR"/>
+        </w:rPr>
+        <w:t>computeMetadata</w:t>
+      </w:r>
+      <w:proofErr w:type="spellEnd"/>
+      <w:r>
+        <w:rPr>
+          <w:color w:val="000000"/>
+          <w:lang w:val="pt-BR"/>
+        </w:rPr>
+        <w:t>/v1/</w:t>
+      </w:r>
+      <w:proofErr w:type="spellStart"/>
+      <w:r>
+        <w:rPr>
+          <w:color w:val="000000"/>
+          <w:lang w:val="pt-BR"/>
+        </w:rPr>
+        <w:t>instance</w:t>
+      </w:r>
+      <w:proofErr w:type="spellEnd"/>
+      <w:r>
+        <w:rPr>
+          <w:color w:val="000000"/>
+          <w:lang w:val="pt-BR"/>
+        </w:rPr>
+        <w:t>/</w:t>
+      </w:r>
+      <w:proofErr w:type="spellStart"/>
+      <w:r>
+        <w:rPr>
+          <w:color w:val="000000"/>
+          <w:lang w:val="pt-BR"/>
+        </w:rPr>
+        <w:t>name</w:t>
+      </w:r>
+      <w:proofErr w:type="spellEnd"/>
+    </w:p>
+    <w:p>
+      <w:pPr>
+        <w:pStyle w:val="Pr-formataoHTML"/>
+        <w:rPr>
+          <w:color w:val="000000"/>
+          <w:lang w:val="pt-BR"/>
+        </w:rPr>
+      </w:pPr>
+      <w:proofErr w:type="spellStart"/>
+      <w:r>
+        <w:rPr>
+          <w:color w:val="000000"/>
+          <w:lang w:val="pt-BR"/>
+        </w:rPr>
+        <w:t>curl</w:t>
+      </w:r>
+      <w:proofErr w:type="spellEnd"/>
+      <w:r>
+        <w:rPr>
+          <w:color w:val="000000"/>
+          <w:lang w:val="pt-BR"/>
+        </w:rPr>
+        <w:t xml:space="preserve"> -H "</w:t>
+      </w:r>
+      <w:proofErr w:type="spellStart"/>
+      <w:r>
+        <w:rPr>
+          <w:color w:val="000000"/>
+          <w:lang w:val="pt-BR"/>
+        </w:rPr>
+        <w:t>Metadata-Flavor</w:t>
+      </w:r>
+      <w:proofErr w:type="spellEnd"/>
+      <w:r>
+        <w:rPr>
+          <w:color w:val="000000"/>
+          <w:lang w:val="pt-BR"/>
+        </w:rPr>
+        <w:t xml:space="preserve">: Google" </w:t>
+      </w:r>
+      <w:proofErr w:type="gramStart"/>
+      <w:r>
+        <w:rPr>
+          <w:color w:val="000000"/>
+          <w:lang w:val="pt-BR"/>
+        </w:rPr>
+        <w:t>metadata.google</w:t>
+      </w:r>
+      <w:proofErr w:type="gramEnd"/>
+      <w:r>
+        <w:rPr>
+          <w:color w:val="000000"/>
+          <w:lang w:val="pt-BR"/>
+        </w:rPr>
+        <w:t>.internal/computeMetadata/v1/instance/service-accounts/default/</w:t>
+      </w:r>
+    </w:p>
+    <w:p>
+      <w:pPr>
+        <w:pStyle w:val="Pr-formataoHTML"/>
+        <w:rPr>
+          <w:color w:val="000000"/>
+          <w:lang w:val="pt-BR"/>
+        </w:rPr>
+      </w:pPr>
+      <w:proofErr w:type="spellStart"/>
+      <w:r>
+        <w:rPr>
+          <w:color w:val="000000"/>
+          <w:lang w:val="pt-BR"/>
+        </w:rPr>
+        <w:t>curl</w:t>
+      </w:r>
+      <w:proofErr w:type="spellEnd"/>
+      <w:r>
+        <w:rPr>
+          <w:color w:val="000000"/>
+          <w:lang w:val="pt-BR"/>
+        </w:rPr>
+        <w:t xml:space="preserve"> -H "</w:t>
+      </w:r>
+      <w:proofErr w:type="spellStart"/>
+      <w:r>
+        <w:rPr>
+          <w:color w:val="000000"/>
+          <w:lang w:val="pt-BR"/>
+        </w:rPr>
+        <w:t>Metadata-Flavor</w:t>
+      </w:r>
+      <w:proofErr w:type="spellEnd"/>
+      <w:r>
+        <w:rPr>
+          <w:color w:val="000000"/>
+          <w:lang w:val="pt-BR"/>
+        </w:rPr>
+        <w:t xml:space="preserve">: Google" </w:t>
+      </w:r>
+      <w:proofErr w:type="gramStart"/>
+      <w:r>
+        <w:rPr>
+          <w:color w:val="000000"/>
+          <w:lang w:val="pt-BR"/>
+        </w:rPr>
+        <w:t>metadata.google</w:t>
+      </w:r>
+      <w:proofErr w:type="gramEnd"/>
+      <w:r>
+        <w:rPr>
+          <w:color w:val="000000"/>
+          <w:lang w:val="pt-BR"/>
+        </w:rPr>
+        <w:t>.internal/computeMetadata/v1/instance/service-accounts/default/email</w:t>
+      </w:r>
+    </w:p>
+    <w:p>
+      <w:pPr>
+        <w:pStyle w:val="Pr-formataoHTML"/>
+        <w:rPr>
+          <w:color w:val="000000"/>
+          <w:lang w:val="pt-BR"/>
+        </w:rPr>
+      </w:pPr>
+    </w:p>
+    <w:p>
+      <w:pPr>
+        <w:pStyle w:val="Pr-formataoHTML"/>
+        <w:rPr>
+          <w:color w:val="000000"/>
+        </w:rPr>
+      </w:pPr>
+      <w:r>
+        <w:rPr>
+          <w:color w:val="000000"/>
+        </w:rPr>
+        <w:t xml:space="preserve"># See what </w:t>
+      </w:r>
+      <w:proofErr w:type="spellStart"/>
+      <w:r>
+        <w:rPr>
+          <w:color w:val="000000"/>
+        </w:rPr>
+        <w:t>gcloud</w:t>
+      </w:r>
+      <w:proofErr w:type="spellEnd"/>
+      <w:r>
+        <w:rPr>
+          <w:color w:val="000000"/>
+        </w:rPr>
+        <w:t xml:space="preserve"> knows</w:t>
+      </w:r>
+    </w:p>
+    <w:p>
+      <w:pPr>
+        <w:pStyle w:val="Pr-formataoHTML"/>
+        <w:rPr>
+          <w:color w:val="000000"/>
+        </w:rPr>
+      </w:pPr>
+      <w:proofErr w:type="spellStart"/>
+      <w:r>
+        <w:rPr>
+          <w:color w:val="000000"/>
+        </w:rPr>
+        <w:t>gcloud</w:t>
+      </w:r>
+      <w:proofErr w:type="spellEnd"/>
+      <w:r>
+        <w:rPr>
+          <w:color w:val="000000"/>
+        </w:rPr>
+        <w:t xml:space="preserve"> config list</w:t>
+      </w:r>
+    </w:p>
+    <w:p>
+      <w:pPr>
+        <w:pStyle w:val="Pr-formataoHTML"/>
+        <w:rPr>
+          <w:color w:val="000000"/>
+        </w:rPr>
+      </w:pPr>
+    </w:p>
+    <w:p>
+      <w:pPr>
+        <w:pStyle w:val="Pr-formataoHTML"/>
+        <w:rPr>
+          <w:color w:val="000000"/>
+        </w:rPr>
+      </w:pPr>
+      <w:r>
+        <w:rPr>
+          <w:color w:val="000000"/>
+        </w:rPr>
+        <w:t># Look at our buckets</w:t>
+      </w:r>
+    </w:p>
+    <w:p>
+      <w:pPr>
+        <w:pStyle w:val="Pr-formataoHTML"/>
+        <w:rPr>
+          <w:color w:val="000000"/>
+        </w:rPr>
+      </w:pPr>
+      <w:proofErr w:type="spellStart"/>
+      <w:r>
+        <w:rPr>
+          <w:color w:val="000000"/>
+        </w:rPr>
+        <w:t>gsutil</w:t>
+      </w:r>
+      <w:proofErr w:type="spellEnd"/>
+      <w:r>
+        <w:rPr>
+          <w:color w:val="000000"/>
+        </w:rPr>
+        <w:t xml:space="preserve"> ls</w:t>
+      </w:r>
+    </w:p>
+    <w:p>
+      <w:pPr>
+        <w:pStyle w:val="Pr-formataoHTML"/>
+        <w:rPr>
+          <w:color w:val="000000"/>
+        </w:rPr>
+      </w:pPr>
+      <w:proofErr w:type="spellStart"/>
+      <w:r>
+        <w:rPr>
+          <w:color w:val="000000"/>
+        </w:rPr>
+        <w:t>gsutil</w:t>
+      </w:r>
+      <w:proofErr w:type="spellEnd"/>
+      <w:r>
+        <w:rPr>
+          <w:color w:val="000000"/>
+        </w:rPr>
+        <w:t xml:space="preserve"> ls gs://storage-lab-cli/</w:t>
+      </w:r>
+    </w:p>
+    <w:p>
+      <w:pPr>
+        <w:pStyle w:val="Pr-formataoHTML"/>
+        <w:rPr>
+          <w:color w:val="000000"/>
+        </w:rPr>
+      </w:pPr>
+    </w:p>
+    <w:p>
+      <w:pPr>
+        <w:pStyle w:val="Pr-formataoHTML"/>
+        <w:rPr>
+          <w:color w:val="000000"/>
+        </w:rPr>
+      </w:pPr>
+      <w:r>
+        <w:rPr>
+          <w:color w:val="000000"/>
+        </w:rPr>
+        <w:t># Attempt to delete the VM from within the VM</w:t>
+      </w:r>
+    </w:p>
+    <w:p>
+      <w:pPr>
+        <w:pStyle w:val="Pr-formataoHTML"/>
+        <w:rPr>
+          <w:color w:val="000000"/>
+        </w:rPr>
+      </w:pPr>
+      <w:proofErr w:type="spellStart"/>
+      <w:r>
+        <w:rPr>
+          <w:color w:val="000000"/>
+        </w:rPr>
+        <w:t>gcloud</w:t>
+      </w:r>
+      <w:proofErr w:type="spellEnd"/>
+      <w:r>
+        <w:rPr>
+          <w:color w:val="000000"/>
+        </w:rPr>
+        <w:t xml:space="preserve"> compute instances delete </w:t>
+      </w:r>
+      <w:proofErr w:type="spellStart"/>
+      <w:r>
+        <w:rPr>
+          <w:color w:val="000000"/>
+        </w:rPr>
+        <w:t>myhappyvm</w:t>
+      </w:r>
+      <w:proofErr w:type="spellEnd"/>
+    </w:p>
+    <w:p>
+      <w:pPr>
+        <w:pStyle w:val="Pr-formataoHTML"/>
+        <w:rPr>
+          <w:color w:val="000000"/>
+        </w:rPr>
+      </w:pPr>
+    </w:p>
+    <w:p>
+      <w:pPr>
+        <w:pStyle w:val="Pr-formataoHTML"/>
+        <w:rPr>
+          <w:color w:val="000000"/>
+        </w:rPr>
+      </w:pPr>
+      <w:r>
+        <w:rPr>
+          <w:color w:val="000000"/>
+        </w:rPr>
+        <w:t># Exit back to Cloud Shell and actually delete the VM</w:t>
+      </w:r>
+    </w:p>
+    <w:p>
+      <w:pPr>
+        <w:pStyle w:val="Pr-formataoHTML"/>
+        <w:rPr>
+          <w:color w:val="000000"/>
+        </w:rPr>
+      </w:pPr>
+      <w:r>
+        <w:rPr>
+          <w:color w:val="000000"/>
+        </w:rPr>
+        <w:t>exit</w:t>
+      </w:r>
+    </w:p>
+    <w:p>
+      <w:pPr>
+        <w:pStyle w:val="Pr-formataoHTML"/>
+        <w:rPr>
+          <w:color w:val="000000"/>
+        </w:rPr>
+      </w:pPr>
+      <w:proofErr w:type="spellStart"/>
+      <w:r>
+        <w:rPr>
+          <w:color w:val="000000"/>
+        </w:rPr>
+        <w:t>gcloud</w:t>
+      </w:r>
+      <w:proofErr w:type="spellEnd"/>
+      <w:r>
+        <w:rPr>
+          <w:color w:val="000000"/>
+        </w:rPr>
+        <w:t xml:space="preserve"> compute instances delete </w:t>
+      </w:r>
+      <w:proofErr w:type="spellStart"/>
+      <w:r>
+        <w:rPr>
+          <w:color w:val="000000"/>
+        </w:rPr>
+        <w:t>myhappyvm</w:t>
+      </w:r>
+      <w:proofErr w:type="spellEnd"/>
+    </w:p>
+    <w:p/>
+    <w:p>
+      <w:r>
+        <w:t>GCP via console</w:t>
+      </w:r>
+    </w:p>
+    <w:p>
+      <w:hyperlink r:id="rId33" w:history="1">
+        <w:r>
+          <w:rPr>
+            <w:rStyle w:val="Hyperlink"/>
+          </w:rPr>
+          <w:t>https://cloud.google.com/compute/docs/access/cr</w:t>
+        </w:r>
+        <w:r>
+          <w:rPr>
+            <w:rStyle w:val="Hyperlink"/>
+          </w:rPr>
+          <w:t>e</w:t>
+        </w:r>
+        <w:r>
+          <w:rPr>
+            <w:rStyle w:val="Hyperlink"/>
+          </w:rPr>
+          <w:t>ate-enable-service-accounts-for-instances</w:t>
+        </w:r>
+      </w:hyperlink>
+      <w:r>
+        <w:t xml:space="preserve"> </w:t>
+      </w:r>
+    </w:p>
+    <w:p>
+      <w:hyperlink r:id="rId34" w:history="1">
+        <w:r>
+          <w:rPr>
+            <w:rStyle w:val="Hyperlink"/>
+          </w:rPr>
+          <w:t>https://cloud.google.com/compute/docs/instances/startup-scripts</w:t>
+        </w:r>
+      </w:hyperlink>
+      <w:r>
+        <w:t xml:space="preserve"> </w:t>
+      </w:r>
+    </w:p>
+    <w:p>
+      <w:hyperlink r:id="rId35" w:history="1">
+        <w:r>
+          <w:rPr>
+            <w:rStyle w:val="Hyperlink"/>
+          </w:rPr>
+          <w:t>https://cloud.google.com/compute/docs/instances/create-use-preemptible</w:t>
+        </w:r>
+      </w:hyperlink>
+      <w:r>
+        <w:t xml:space="preserve"> </w:t>
+      </w:r>
+    </w:p>
+    <w:p>
+      <w:hyperlink r:id="rId36" w:history="1">
+        <w:r>
+          <w:rPr>
+            <w:rStyle w:val="Hyperlink"/>
+          </w:rPr>
+          <w:t>https://cloud.google.com/compute/docs/instances/create-start-instance</w:t>
+        </w:r>
+      </w:hyperlink>
+      <w:r>
+        <w:t xml:space="preserve"> </w:t>
+      </w:r>
+    </w:p>
+    <w:p>
+      <w:pPr>
+        <w:rPr>
+          <w:b/>
+          <w:bCs/>
+        </w:rPr>
+      </w:pPr>
+      <w:r>
+        <w:rPr>
+          <w:b/>
+          <w:bCs/>
+        </w:rPr>
+        <w:t>Cap08 - Basic Services Challenge</w:t>
+      </w:r>
+    </w:p>
+    <w:p/>
     <w:p/>
     <w:sectPr>
       <w:pgSz w:w="12240" w:h="15840"/>
@@ -3293,6 +7319,18 @@
       <w:szCs w:val="20"/>
     </w:rPr>
   </w:style>
+  <w:style w:type="character" w:styleId="HiperlinkVisitado">
+    <w:name w:val="FollowedHyperlink"/>
+    <w:basedOn w:val="Fontepargpadro"/>
+    <w:uiPriority w:val="99"/>
+    <w:semiHidden/>
+    <w:unhideWhenUsed/>
+    <w:rsid w:val="00B25C16"/>
+    <w:rPr>
+      <w:color w:val="954F72" w:themeColor="followedHyperlink"/>
+      <w:u w:val="single"/>
+    </w:rPr>
+  </w:style>
 </w:styles>
 </file>
 

</xml_diff>

<commit_message>
CAP08 - BASIC SERVICES - CHALLENGE
</commit_message>
<xml_diff>
--- a/GCP_Cloudguru/GCP CLOUD GURU.docx
+++ b/GCP_Cloudguru/GCP CLOUD GURU.docx
@@ -6701,73 +6701,180 @@
     </w:p>
     <w:p/>
     <w:p>
-      <w:r>
+      <w:pPr>
+        <w:rPr>
+          <w:lang w:val="pt-BR"/>
+        </w:rPr>
+      </w:pPr>
+      <w:r>
+        <w:rPr>
+          <w:lang w:val="pt-BR"/>
+        </w:rPr>
         <w:t>GCP via console</w:t>
       </w:r>
     </w:p>
     <w:p>
+      <w:pPr>
+        <w:rPr>
+          <w:lang w:val="pt-BR"/>
+        </w:rPr>
+      </w:pPr>
       <w:hyperlink r:id="rId33" w:history="1">
         <w:r>
           <w:rPr>
             <w:rStyle w:val="Hyperlink"/>
+            <w:lang w:val="pt-BR"/>
           </w:rPr>
-          <w:t>https://cloud.google.com/compute/docs/access/cr</w:t>
+          <w:t>https://cloud.google.com/compute/docs/access/create-enable-service-accounts-for-instances</w:t>
         </w:r>
+      </w:hyperlink>
+      <w:r>
+        <w:rPr>
+          <w:lang w:val="pt-BR"/>
+        </w:rPr>
+        <w:t xml:space="preserve"> </w:t>
+      </w:r>
+    </w:p>
+    <w:p>
+      <w:pPr>
+        <w:rPr>
+          <w:lang w:val="pt-BR"/>
+        </w:rPr>
+      </w:pPr>
+      <w:hyperlink r:id="rId34" w:history="1">
+        <w:r>
+          <w:rPr>
+            <w:rStyle w:val="Hyperlink"/>
+            <w:lang w:val="pt-BR"/>
+          </w:rPr>
+          <w:t>https://cloud.google.com/compute/docs/instances/startup-scripts</w:t>
+        </w:r>
+      </w:hyperlink>
+      <w:r>
+        <w:rPr>
+          <w:lang w:val="pt-BR"/>
+        </w:rPr>
+        <w:t xml:space="preserve"> </w:t>
+      </w:r>
+    </w:p>
+    <w:p>
+      <w:pPr>
+        <w:rPr>
+          <w:lang w:val="pt-BR"/>
+        </w:rPr>
+      </w:pPr>
+      <w:hyperlink r:id="rId35" w:history="1">
+        <w:r>
+          <w:rPr>
+            <w:rStyle w:val="Hyperlink"/>
+            <w:lang w:val="pt-BR"/>
+          </w:rPr>
+          <w:t>https://cloud.google.com/compute/docs/instances/create-use-preemptible</w:t>
+        </w:r>
+      </w:hyperlink>
+      <w:r>
+        <w:rPr>
+          <w:lang w:val="pt-BR"/>
+        </w:rPr>
+        <w:t xml:space="preserve"> </w:t>
+      </w:r>
+    </w:p>
+    <w:p>
+      <w:pPr>
+        <w:rPr>
+          <w:lang w:val="pt-BR"/>
+        </w:rPr>
+      </w:pPr>
+      <w:hyperlink r:id="rId36" w:history="1">
+        <w:r>
+          <w:rPr>
+            <w:rStyle w:val="Hyperlink"/>
+            <w:lang w:val="pt-BR"/>
+          </w:rPr>
+          <w:t>https://cloud.google.com/compute/docs/instances/create-start-instance</w:t>
+        </w:r>
+      </w:hyperlink>
+      <w:r>
+        <w:rPr>
+          <w:lang w:val="pt-BR"/>
+        </w:rPr>
+        <w:t xml:space="preserve"> </w:t>
+      </w:r>
+    </w:p>
+    <w:p>
+      <w:pPr>
+        <w:rPr>
+          <w:b/>
+          <w:bCs/>
+        </w:rPr>
+      </w:pPr>
+      <w:r>
+        <w:rPr>
+          <w:b/>
+          <w:bCs/>
+        </w:rPr>
+        <w:t>Cap08 - Basic Services Challenge</w:t>
+      </w:r>
+    </w:p>
+    <w:p>
+      <w:hyperlink r:id="rId37" w:history="1">
         <w:r>
           <w:rPr>
             <w:rStyle w:val="Hyperlink"/>
           </w:rPr>
-          <w:t>e</w:t>
+          <w:t>https://cloud.google.com/compute/docs/access/service-accounts</w:t>
         </w:r>
+      </w:hyperlink>
+    </w:p>
+    <w:p>
+      <w:hyperlink r:id="rId38" w:history="1">
         <w:r>
           <w:rPr>
             <w:rStyle w:val="Hyperlink"/>
           </w:rPr>
-          <w:t>ate-enable-service-accounts-for-instances</w:t>
+          <w:t>https://cloud.google.com/compute/docs/instances/instance-life-cycle</w:t>
         </w:r>
       </w:hyperlink>
-      <w:r>
-        <w:t xml:space="preserve"> </w:t>
-      </w:r>
-    </w:p>
-    <w:p>
-      <w:hyperlink r:id="rId34" w:history="1">
+    </w:p>
+    <w:p>
+      <w:hyperlink r:id="rId39" w:history="1">
         <w:r>
           <w:rPr>
             <w:rStyle w:val="Hyperlink"/>
           </w:rPr>
-          <w:t>https://cloud.google.com/compute/docs/instances/startup-scripts</w:t>
+          <w:t>https://cloud.google.com/compute/docs/metadata/overview#waitforchange</w:t>
         </w:r>
       </w:hyperlink>
-      <w:r>
-        <w:t xml:space="preserve"> </w:t>
-      </w:r>
-    </w:p>
-    <w:p>
-      <w:hyperlink r:id="rId35" w:history="1">
+    </w:p>
+    <w:p>
+      <w:hyperlink r:id="rId40" w:history="1">
         <w:r>
           <w:rPr>
             <w:rStyle w:val="Hyperlink"/>
           </w:rPr>
-          <w:t>https://cloud.google.com/compute/docs/instances/create-use-preemptible</w:t>
+          <w:t>https://cloud.google.com/monitoring/api/metrics_gcp#gcp-compute</w:t>
         </w:r>
       </w:hyperlink>
-      <w:r>
-        <w:t xml:space="preserve"> </w:t>
-      </w:r>
-    </w:p>
-    <w:p>
-      <w:hyperlink r:id="rId36" w:history="1">
+    </w:p>
+    <w:p>
+      <w:hyperlink r:id="rId41" w:history="1">
         <w:r>
           <w:rPr>
             <w:rStyle w:val="Hyperlink"/>
           </w:rPr>
-          <w:t>https://cloud.google.com/compute/docs/instances/create-start-instance</w:t>
+          <w:t>https://cloud.google.com/monitoring/api/metrics_agent</w:t>
         </w:r>
       </w:hyperlink>
-      <w:r>
-        <w:t xml:space="preserve"> </w:t>
-      </w:r>
+    </w:p>
+    <w:p>
+      <w:hyperlink r:id="rId42" w:history="1">
+        <w:r>
+          <w:rPr>
+            <w:rStyle w:val="Hyperlink"/>
+          </w:rPr>
+          <w:t>https://cloud.google.com/logging/docs/agent/default-logs</w:t>
+        </w:r>
+      </w:hyperlink>
     </w:p>
     <w:p>
       <w:pPr>
@@ -6781,11 +6888,9 @@
           <w:b/>
           <w:bCs/>
         </w:rPr>
-        <w:t>Cap08 - Basic Services Challenge</w:t>
-      </w:r>
-    </w:p>
-    <w:p/>
-    <w:p/>
+        <w:t>Cap09 - Scaling</w:t>
+      </w:r>
+    </w:p>
     <w:sectPr>
       <w:pgSz w:w="12240" w:h="15840"/>
       <w:pgMar w:top="1440" w:right="1440" w:bottom="1440" w:left="1440" w:header="720" w:footer="720" w:gutter="0"/>

</xml_diff>

<commit_message>
CAP 09 - SCALING / CAP 10 - SECURITY PARTE 1
</commit_message>
<xml_diff>
--- a/GCP_Cloudguru/GCP CLOUD GURU.docx
+++ b/GCP_Cloudguru/GCP CLOUD GURU.docx
@@ -750,7 +750,6 @@
         <w:t>SELECT * FROM `cloud-training-prod-</w:t>
       </w:r>
       <w:proofErr w:type="spellStart"/>
-      <w:proofErr w:type="gramStart"/>
       <w:r>
         <w:rPr>
           <w:rFonts w:ascii="Consolas" w:eastAsia="Times New Roman" w:hAnsi="Consolas" w:cs="Courier New"/>
@@ -759,18 +758,7 @@
           <w:szCs w:val="20"/>
           <w:bdr w:val="single" w:sz="2" w:space="1" w:color="auto" w:frame="1"/>
         </w:rPr>
-        <w:t>bucket.arch</w:t>
-      </w:r>
-      <w:proofErr w:type="gramEnd"/>
-      <w:r>
-        <w:rPr>
-          <w:rFonts w:ascii="Consolas" w:eastAsia="Times New Roman" w:hAnsi="Consolas" w:cs="Courier New"/>
-          <w:color w:val="FF1675"/>
-          <w:sz w:val="20"/>
-          <w:szCs w:val="20"/>
-          <w:bdr w:val="single" w:sz="2" w:space="1" w:color="auto" w:frame="1"/>
-        </w:rPr>
-        <w:t>_infra.billing_data</w:t>
+        <w:t>bucket.arch_infra.billing_data</w:t>
       </w:r>
       <w:proofErr w:type="spellEnd"/>
       <w:r>
@@ -821,7 +809,6 @@
         <w:t>cloud-training-prod-</w:t>
       </w:r>
       <w:proofErr w:type="spellStart"/>
-      <w:proofErr w:type="gramStart"/>
       <w:r>
         <w:rPr>
           <w:rFonts w:ascii="Consolas" w:eastAsia="Times New Roman" w:hAnsi="Consolas" w:cs="Courier New"/>
@@ -830,18 +817,7 @@
           <w:szCs w:val="20"/>
           <w:bdr w:val="single" w:sz="2" w:space="1" w:color="auto" w:frame="1"/>
         </w:rPr>
-        <w:t>bucket.arch</w:t>
-      </w:r>
-      <w:proofErr w:type="gramEnd"/>
-      <w:r>
-        <w:rPr>
-          <w:rFonts w:ascii="Consolas" w:eastAsia="Times New Roman" w:hAnsi="Consolas" w:cs="Courier New"/>
-          <w:color w:val="FF1675"/>
-          <w:sz w:val="20"/>
-          <w:szCs w:val="20"/>
-          <w:bdr w:val="single" w:sz="2" w:space="1" w:color="auto" w:frame="1"/>
-        </w:rPr>
-        <w:t>_infra.billing_data</w:t>
+        <w:t>bucket.arch_infra.billing_data</w:t>
       </w:r>
       <w:proofErr w:type="spellEnd"/>
       <w:r>
@@ -903,7 +879,6 @@
         <w:t>SELECT * FROM `cloud-training-prod-</w:t>
       </w:r>
       <w:proofErr w:type="spellStart"/>
-      <w:proofErr w:type="gramStart"/>
       <w:r>
         <w:rPr>
           <w:rFonts w:ascii="Consolas" w:eastAsia="Times New Roman" w:hAnsi="Consolas" w:cs="Courier New"/>
@@ -912,18 +887,7 @@
           <w:szCs w:val="20"/>
           <w:bdr w:val="single" w:sz="2" w:space="1" w:color="auto" w:frame="1"/>
         </w:rPr>
-        <w:t>bucket.arch</w:t>
-      </w:r>
-      <w:proofErr w:type="gramEnd"/>
-      <w:r>
-        <w:rPr>
-          <w:rFonts w:ascii="Consolas" w:eastAsia="Times New Roman" w:hAnsi="Consolas" w:cs="Courier New"/>
-          <w:color w:val="FF1675"/>
-          <w:sz w:val="20"/>
-          <w:szCs w:val="20"/>
-          <w:bdr w:val="single" w:sz="2" w:space="1" w:color="auto" w:frame="1"/>
-        </w:rPr>
-        <w:t>_infra.billing_data</w:t>
+        <w:t>bucket.arch_infra.billing_data</w:t>
       </w:r>
       <w:proofErr w:type="spellEnd"/>
       <w:r>
@@ -1211,7 +1175,6 @@
         <w:t xml:space="preserve"> FROM `cloud-training-prod-</w:t>
       </w:r>
       <w:proofErr w:type="spellStart"/>
-      <w:proofErr w:type="gramStart"/>
       <w:r>
         <w:rPr>
           <w:rFonts w:ascii="Consolas" w:eastAsia="Times New Roman" w:hAnsi="Consolas" w:cs="Courier New"/>
@@ -1220,18 +1183,7 @@
           <w:szCs w:val="20"/>
           <w:bdr w:val="single" w:sz="2" w:space="1" w:color="auto" w:frame="1"/>
         </w:rPr>
-        <w:t>bucket.arch</w:t>
-      </w:r>
-      <w:proofErr w:type="gramEnd"/>
-      <w:r>
-        <w:rPr>
-          <w:rFonts w:ascii="Consolas" w:eastAsia="Times New Roman" w:hAnsi="Consolas" w:cs="Courier New"/>
-          <w:color w:val="FF1675"/>
-          <w:sz w:val="20"/>
-          <w:szCs w:val="20"/>
-          <w:bdr w:val="single" w:sz="2" w:space="1" w:color="auto" w:frame="1"/>
-        </w:rPr>
-        <w:t>_infra.billing_data</w:t>
+        <w:t>bucket.arch_infra.billing_data</w:t>
       </w:r>
       <w:proofErr w:type="spellEnd"/>
       <w:r>
@@ -1291,29 +1243,7 @@
           <w:szCs w:val="20"/>
           <w:bdr w:val="single" w:sz="2" w:space="1" w:color="auto" w:frame="1"/>
         </w:rPr>
-        <w:t xml:space="preserve">SELECT product, </w:t>
-      </w:r>
-      <w:proofErr w:type="gramStart"/>
-      <w:r>
-        <w:rPr>
-          <w:rFonts w:ascii="Consolas" w:eastAsia="Times New Roman" w:hAnsi="Consolas" w:cs="Courier New"/>
-          <w:color w:val="FF1675"/>
-          <w:sz w:val="20"/>
-          <w:szCs w:val="20"/>
-          <w:bdr w:val="single" w:sz="2" w:space="1" w:color="auto" w:frame="1"/>
-        </w:rPr>
-        <w:t>COUNT(</w:t>
-      </w:r>
-      <w:proofErr w:type="gramEnd"/>
-      <w:r>
-        <w:rPr>
-          <w:rFonts w:ascii="Consolas" w:eastAsia="Times New Roman" w:hAnsi="Consolas" w:cs="Courier New"/>
-          <w:color w:val="FF1675"/>
-          <w:sz w:val="20"/>
-          <w:szCs w:val="20"/>
-          <w:bdr w:val="single" w:sz="2" w:space="1" w:color="auto" w:frame="1"/>
-        </w:rPr>
-        <w:t>*) FROM `cloud-training-prod-</w:t>
+        <w:t>SELECT product, COUNT(*) FROM `cloud-training-prod-</w:t>
       </w:r>
       <w:proofErr w:type="spellStart"/>
       <w:r>
@@ -1411,29 +1341,7 @@
           <w:szCs w:val="20"/>
           <w:bdr w:val="single" w:sz="2" w:space="1" w:color="auto" w:frame="1"/>
         </w:rPr>
-        <w:t xml:space="preserve">SELECT product, cost, </w:t>
-      </w:r>
-      <w:proofErr w:type="gramStart"/>
-      <w:r>
-        <w:rPr>
-          <w:rFonts w:ascii="Consolas" w:eastAsia="Times New Roman" w:hAnsi="Consolas" w:cs="Courier New"/>
-          <w:color w:val="FF1675"/>
-          <w:sz w:val="20"/>
-          <w:szCs w:val="20"/>
-          <w:bdr w:val="single" w:sz="2" w:space="1" w:color="auto" w:frame="1"/>
-        </w:rPr>
-        <w:t>COUNT(</w:t>
-      </w:r>
-      <w:proofErr w:type="gramEnd"/>
-      <w:r>
-        <w:rPr>
-          <w:rFonts w:ascii="Consolas" w:eastAsia="Times New Roman" w:hAnsi="Consolas" w:cs="Courier New"/>
-          <w:color w:val="FF1675"/>
-          <w:sz w:val="20"/>
-          <w:szCs w:val="20"/>
-          <w:bdr w:val="single" w:sz="2" w:space="1" w:color="auto" w:frame="1"/>
-        </w:rPr>
-        <w:t>*) FROM `cloud-training-prod-</w:t>
+        <w:t>SELECT product, cost, COUNT(*) FROM `cloud-training-prod-</w:t>
       </w:r>
       <w:proofErr w:type="spellStart"/>
       <w:r>
@@ -1482,27 +1390,7 @@
           <w:sz w:val="24"/>
           <w:szCs w:val="24"/>
         </w:rPr>
-        <w:t xml:space="preserve">That will conclude this lab. You can quit </w:t>
-      </w:r>
-      <w:proofErr w:type="gramStart"/>
-      <w:r>
-        <w:rPr>
-          <w:rFonts w:ascii="Segoe UI" w:eastAsia="Times New Roman" w:hAnsi="Segoe UI" w:cs="Segoe UI"/>
-          <w:color w:val="C1C0D1"/>
-          <w:sz w:val="24"/>
-          <w:szCs w:val="24"/>
-        </w:rPr>
-        <w:t>anytime,</w:t>
-      </w:r>
-      <w:proofErr w:type="gramEnd"/>
-      <w:r>
-        <w:rPr>
-          <w:rFonts w:ascii="Segoe UI" w:eastAsia="Times New Roman" w:hAnsi="Segoe UI" w:cs="Segoe UI"/>
-          <w:color w:val="C1C0D1"/>
-          <w:sz w:val="24"/>
-          <w:szCs w:val="24"/>
-        </w:rPr>
-        <w:t xml:space="preserve"> however you are also free to experiment with other query types as well. The great thing about working with </w:t>
+        <w:t xml:space="preserve">That will conclude this lab. You can quit anytime, however you are also free to experiment with other query types as well. The great thing about working with </w:t>
       </w:r>
       <w:proofErr w:type="spellStart"/>
       <w:r>
@@ -2471,7 +2359,6 @@
         <w:t xml:space="preserve"> label get gs://storage-lab-console/ &gt;</w:t>
       </w:r>
       <w:proofErr w:type="spellStart"/>
-      <w:proofErr w:type="gramStart"/>
       <w:r>
         <w:rPr>
           <w:rFonts w:ascii="Courier New" w:eastAsia="Times New Roman" w:hAnsi="Courier New" w:cs="Courier New"/>
@@ -2482,7 +2369,6 @@
         <w:t>bucketlabels.json</w:t>
       </w:r>
       <w:proofErr w:type="spellEnd"/>
-      <w:proofErr w:type="gramEnd"/>
     </w:p>
     <w:p>
       <w:pPr>
@@ -2522,7 +2408,6 @@
         <w:t xml:space="preserve">cat </w:t>
       </w:r>
       <w:proofErr w:type="spellStart"/>
-      <w:proofErr w:type="gramStart"/>
       <w:r>
         <w:rPr>
           <w:rFonts w:ascii="Courier New" w:eastAsia="Times New Roman" w:hAnsi="Courier New" w:cs="Courier New"/>
@@ -2533,7 +2418,6 @@
         <w:t>bucketlabels.json</w:t>
       </w:r>
       <w:proofErr w:type="spellEnd"/>
-      <w:proofErr w:type="gramEnd"/>
     </w:p>
     <w:p>
       <w:pPr>
@@ -2662,7 +2546,6 @@
         <w:t xml:space="preserve"> label set </w:t>
       </w:r>
       <w:proofErr w:type="spellStart"/>
-      <w:proofErr w:type="gramStart"/>
       <w:r>
         <w:rPr>
           <w:rFonts w:ascii="Courier New" w:eastAsia="Times New Roman" w:hAnsi="Courier New" w:cs="Courier New"/>
@@ -2673,7 +2556,6 @@
         <w:t>bucketlabels.json</w:t>
       </w:r>
       <w:proofErr w:type="spellEnd"/>
-      <w:proofErr w:type="gramEnd"/>
       <w:r>
         <w:rPr>
           <w:rFonts w:ascii="Courier New" w:eastAsia="Times New Roman" w:hAnsi="Courier New" w:cs="Courier New"/>
@@ -2831,7 +2713,6 @@
         <w:t xml:space="preserve"> -l "</w:t>
       </w:r>
       <w:proofErr w:type="spellStart"/>
-      <w:proofErr w:type="gramStart"/>
       <w:r>
         <w:rPr>
           <w:rFonts w:ascii="Courier New" w:eastAsia="Times New Roman" w:hAnsi="Courier New" w:cs="Courier New"/>
@@ -2842,7 +2723,6 @@
         <w:t>extralabel:extravalue</w:t>
       </w:r>
       <w:proofErr w:type="spellEnd"/>
-      <w:proofErr w:type="gramEnd"/>
       <w:r>
         <w:rPr>
           <w:rFonts w:ascii="Courier New" w:eastAsia="Times New Roman" w:hAnsi="Courier New" w:cs="Courier New"/>
@@ -3773,7 +3653,6 @@
         <w:t xml:space="preserve"> -u </w:t>
       </w:r>
       <w:proofErr w:type="spellStart"/>
-      <w:proofErr w:type="gramStart"/>
       <w:r>
         <w:rPr>
           <w:rFonts w:ascii="Courier New" w:eastAsia="Times New Roman" w:hAnsi="Courier New" w:cs="Courier New"/>
@@ -3784,7 +3663,6 @@
         <w:t>AllUsers:R</w:t>
       </w:r>
       <w:proofErr w:type="spellEnd"/>
-      <w:proofErr w:type="gramEnd"/>
       <w:r>
         <w:rPr>
           <w:rFonts w:ascii="Courier New" w:eastAsia="Times New Roman" w:hAnsi="Courier New" w:cs="Courier New"/>
@@ -4728,21 +4606,7 @@
         <w:rPr>
           <w:color w:val="000000"/>
         </w:rPr>
-        <w:t xml:space="preserve"> compute machine-types list --filter="</w:t>
-      </w:r>
-      <w:proofErr w:type="gramStart"/>
-      <w:r>
-        <w:rPr>
-          <w:color w:val="000000"/>
-        </w:rPr>
-        <w:t>NAME:f</w:t>
-      </w:r>
-      <w:proofErr w:type="gramEnd"/>
-      <w:r>
-        <w:rPr>
-          <w:color w:val="000000"/>
-        </w:rPr>
-        <w:t>1-micro"</w:t>
+        <w:t xml:space="preserve"> compute machine-types list --filter="NAME:f1-micro"</w:t>
       </w:r>
     </w:p>
     <w:p>
@@ -4765,21 +4629,7 @@
         <w:rPr>
           <w:color w:val="000000"/>
         </w:rPr>
-        <w:t xml:space="preserve"> compute machine-types list --filter="</w:t>
-      </w:r>
-      <w:proofErr w:type="gramStart"/>
-      <w:r>
-        <w:rPr>
-          <w:color w:val="000000"/>
-        </w:rPr>
-        <w:t>NAME:f</w:t>
-      </w:r>
-      <w:proofErr w:type="gramEnd"/>
-      <w:r>
-        <w:rPr>
-          <w:color w:val="000000"/>
-        </w:rPr>
-        <w:t xml:space="preserve">1-micro AND </w:t>
+        <w:t xml:space="preserve"> compute machine-types list --filter="NAME:f1-micro AND </w:t>
       </w:r>
       <w:proofErr w:type="spellStart"/>
       <w:r>
@@ -5463,7 +5313,6 @@
         <w:t>cd</w:t>
       </w:r>
       <w:proofErr w:type="spellEnd"/>
-      <w:proofErr w:type="gramStart"/>
       <w:r>
         <w:rPr>
           <w:color w:val="000000"/>
@@ -5471,7 +5320,6 @@
         </w:rPr>
         <w:t xml:space="preserve"> ..</w:t>
       </w:r>
-      <w:proofErr w:type="gramEnd"/>
     </w:p>
     <w:p>
       <w:pPr>
@@ -5564,21 +5412,12 @@
         <w:t xml:space="preserve"> </w:t>
       </w:r>
       <w:proofErr w:type="spellStart"/>
-      <w:proofErr w:type="gramStart"/>
-      <w:r>
-        <w:rPr>
-          <w:color w:val="000000"/>
-          <w:lang w:val="pt-BR"/>
-        </w:rPr>
-        <w:t>metadata.google</w:t>
-      </w:r>
-      <w:proofErr w:type="gramEnd"/>
-      <w:r>
-        <w:rPr>
-          <w:color w:val="000000"/>
-          <w:lang w:val="pt-BR"/>
-        </w:rPr>
-        <w:t>.internal</w:t>
+      <w:r>
+        <w:rPr>
+          <w:color w:val="000000"/>
+          <w:lang w:val="pt-BR"/>
+        </w:rPr>
+        <w:t>metadata.google.internal</w:t>
       </w:r>
       <w:proofErr w:type="spellEnd"/>
       <w:r>
@@ -5646,21 +5485,12 @@
         <w:t xml:space="preserve">: Google" </w:t>
       </w:r>
       <w:proofErr w:type="spellStart"/>
-      <w:proofErr w:type="gramStart"/>
-      <w:r>
-        <w:rPr>
-          <w:color w:val="000000"/>
-          <w:lang w:val="pt-BR"/>
-        </w:rPr>
-        <w:t>metadata.google</w:t>
-      </w:r>
-      <w:proofErr w:type="gramEnd"/>
-      <w:r>
-        <w:rPr>
-          <w:color w:val="000000"/>
-          <w:lang w:val="pt-BR"/>
-        </w:rPr>
-        <w:t>.internal</w:t>
+      <w:r>
+        <w:rPr>
+          <w:color w:val="000000"/>
+          <w:lang w:val="pt-BR"/>
+        </w:rPr>
+        <w:t>metadata.google.internal</w:t>
       </w:r>
       <w:proofErr w:type="spellEnd"/>
       <w:r>
@@ -5728,21 +5558,12 @@
         <w:t xml:space="preserve">: Google" </w:t>
       </w:r>
       <w:proofErr w:type="spellStart"/>
-      <w:proofErr w:type="gramStart"/>
-      <w:r>
-        <w:rPr>
-          <w:color w:val="000000"/>
-          <w:lang w:val="pt-BR"/>
-        </w:rPr>
-        <w:t>metadata.google</w:t>
-      </w:r>
-      <w:proofErr w:type="gramEnd"/>
-      <w:r>
-        <w:rPr>
-          <w:color w:val="000000"/>
-          <w:lang w:val="pt-BR"/>
-        </w:rPr>
-        <w:t>.internal</w:t>
+      <w:r>
+        <w:rPr>
+          <w:color w:val="000000"/>
+          <w:lang w:val="pt-BR"/>
+        </w:rPr>
+        <w:t>metadata.google.internal</w:t>
       </w:r>
       <w:proofErr w:type="spellEnd"/>
       <w:r>
@@ -5826,21 +5647,12 @@
         <w:t xml:space="preserve">: Google" </w:t>
       </w:r>
       <w:proofErr w:type="spellStart"/>
-      <w:proofErr w:type="gramStart"/>
-      <w:r>
-        <w:rPr>
-          <w:color w:val="000000"/>
-          <w:lang w:val="pt-BR"/>
-        </w:rPr>
-        <w:t>metadata.google</w:t>
-      </w:r>
-      <w:proofErr w:type="gramEnd"/>
-      <w:r>
-        <w:rPr>
-          <w:color w:val="000000"/>
-          <w:lang w:val="pt-BR"/>
-        </w:rPr>
-        <w:t>.internal</w:t>
+      <w:r>
+        <w:rPr>
+          <w:color w:val="000000"/>
+          <w:lang w:val="pt-BR"/>
+        </w:rPr>
+        <w:t>metadata.google.internal</w:t>
       </w:r>
       <w:proofErr w:type="spellEnd"/>
       <w:r>
@@ -5940,21 +5752,12 @@
         <w:t xml:space="preserve">: Google" </w:t>
       </w:r>
       <w:proofErr w:type="spellStart"/>
-      <w:proofErr w:type="gramStart"/>
-      <w:r>
-        <w:rPr>
-          <w:color w:val="000000"/>
-          <w:lang w:val="pt-BR"/>
-        </w:rPr>
-        <w:t>metadata.google</w:t>
-      </w:r>
-      <w:proofErr w:type="gramEnd"/>
-      <w:r>
-        <w:rPr>
-          <w:color w:val="000000"/>
-          <w:lang w:val="pt-BR"/>
-        </w:rPr>
-        <w:t>.internal</w:t>
+      <w:r>
+        <w:rPr>
+          <w:color w:val="000000"/>
+          <w:lang w:val="pt-BR"/>
+        </w:rPr>
+        <w:t>metadata.google.internal</w:t>
       </w:r>
       <w:proofErr w:type="spellEnd"/>
       <w:r>
@@ -6051,147 +5854,122 @@
           <w:color w:val="000000"/>
           <w:lang w:val="pt-BR"/>
         </w:rPr>
+        <w:t>: Google" metadata.google.internal/computeMetadata/v1/project/attributes/ssh-keys</w:t>
+      </w:r>
+    </w:p>
+    <w:p>
+      <w:pPr>
+        <w:pStyle w:val="Pr-formataoHTML"/>
+        <w:rPr>
+          <w:color w:val="000000"/>
+          <w:lang w:val="pt-BR"/>
+        </w:rPr>
+      </w:pPr>
+    </w:p>
+    <w:p>
+      <w:pPr>
+        <w:pStyle w:val="Pr-formataoHTML"/>
+        <w:rPr>
+          <w:color w:val="000000"/>
+          <w:lang w:val="pt-BR"/>
+        </w:rPr>
+      </w:pPr>
+      <w:r>
+        <w:rPr>
+          <w:color w:val="000000"/>
+          <w:lang w:val="pt-BR"/>
+        </w:rPr>
+        <w:t xml:space="preserve"># Look </w:t>
+      </w:r>
+      <w:proofErr w:type="spellStart"/>
+      <w:r>
+        <w:rPr>
+          <w:color w:val="000000"/>
+          <w:lang w:val="pt-BR"/>
+        </w:rPr>
+        <w:t>at</w:t>
+      </w:r>
+      <w:proofErr w:type="spellEnd"/>
+      <w:r>
+        <w:rPr>
+          <w:color w:val="000000"/>
+          <w:lang w:val="pt-BR"/>
+        </w:rPr>
+        <w:t xml:space="preserve"> some </w:t>
+      </w:r>
+      <w:proofErr w:type="spellStart"/>
+      <w:r>
+        <w:rPr>
+          <w:color w:val="000000"/>
+          <w:lang w:val="pt-BR"/>
+        </w:rPr>
+        <w:t>instance</w:t>
+      </w:r>
+      <w:proofErr w:type="spellEnd"/>
+      <w:r>
+        <w:rPr>
+          <w:color w:val="000000"/>
+          <w:lang w:val="pt-BR"/>
+        </w:rPr>
+        <w:t xml:space="preserve"> </w:t>
+      </w:r>
+      <w:proofErr w:type="spellStart"/>
+      <w:r>
+        <w:rPr>
+          <w:color w:val="000000"/>
+          <w:lang w:val="pt-BR"/>
+        </w:rPr>
+        <w:t>metadata</w:t>
+      </w:r>
+      <w:proofErr w:type="spellEnd"/>
+    </w:p>
+    <w:p>
+      <w:pPr>
+        <w:pStyle w:val="Pr-formataoHTML"/>
+        <w:rPr>
+          <w:color w:val="000000"/>
+          <w:lang w:val="pt-BR"/>
+        </w:rPr>
+      </w:pPr>
+      <w:proofErr w:type="spellStart"/>
+      <w:r>
+        <w:rPr>
+          <w:color w:val="000000"/>
+          <w:lang w:val="pt-BR"/>
+        </w:rPr>
+        <w:t>curl</w:t>
+      </w:r>
+      <w:proofErr w:type="spellEnd"/>
+      <w:r>
+        <w:rPr>
+          <w:color w:val="000000"/>
+          <w:lang w:val="pt-BR"/>
+        </w:rPr>
+        <w:t xml:space="preserve"> -H "</w:t>
+      </w:r>
+      <w:proofErr w:type="spellStart"/>
+      <w:r>
+        <w:rPr>
+          <w:color w:val="000000"/>
+          <w:lang w:val="pt-BR"/>
+        </w:rPr>
+        <w:t>Metadata-Flavor</w:t>
+      </w:r>
+      <w:proofErr w:type="spellEnd"/>
+      <w:r>
+        <w:rPr>
+          <w:color w:val="000000"/>
+          <w:lang w:val="pt-BR"/>
+        </w:rPr>
         <w:t xml:space="preserve">: Google" </w:t>
       </w:r>
-      <w:proofErr w:type="gramStart"/>
-      <w:r>
-        <w:rPr>
-          <w:color w:val="000000"/>
-          <w:lang w:val="pt-BR"/>
-        </w:rPr>
-        <w:t>metadata.google</w:t>
-      </w:r>
-      <w:proofErr w:type="gramEnd"/>
-      <w:r>
-        <w:rPr>
-          <w:color w:val="000000"/>
-          <w:lang w:val="pt-BR"/>
-        </w:rPr>
-        <w:t>.internal/computeMetadata/v1/project/attributes/ssh-keys</w:t>
-      </w:r>
-    </w:p>
-    <w:p>
-      <w:pPr>
-        <w:pStyle w:val="Pr-formataoHTML"/>
-        <w:rPr>
-          <w:color w:val="000000"/>
-          <w:lang w:val="pt-BR"/>
-        </w:rPr>
-      </w:pPr>
-    </w:p>
-    <w:p>
-      <w:pPr>
-        <w:pStyle w:val="Pr-formataoHTML"/>
-        <w:rPr>
-          <w:color w:val="000000"/>
-          <w:lang w:val="pt-BR"/>
-        </w:rPr>
-      </w:pPr>
-      <w:r>
-        <w:rPr>
-          <w:color w:val="000000"/>
-          <w:lang w:val="pt-BR"/>
-        </w:rPr>
-        <w:t xml:space="preserve"># Look </w:t>
-      </w:r>
-      <w:proofErr w:type="spellStart"/>
-      <w:r>
-        <w:rPr>
-          <w:color w:val="000000"/>
-          <w:lang w:val="pt-BR"/>
-        </w:rPr>
-        <w:t>at</w:t>
-      </w:r>
-      <w:proofErr w:type="spellEnd"/>
-      <w:r>
-        <w:rPr>
-          <w:color w:val="000000"/>
-          <w:lang w:val="pt-BR"/>
-        </w:rPr>
-        <w:t xml:space="preserve"> some </w:t>
-      </w:r>
-      <w:proofErr w:type="spellStart"/>
-      <w:r>
-        <w:rPr>
-          <w:color w:val="000000"/>
-          <w:lang w:val="pt-BR"/>
-        </w:rPr>
-        <w:t>instance</w:t>
-      </w:r>
-      <w:proofErr w:type="spellEnd"/>
-      <w:r>
-        <w:rPr>
-          <w:color w:val="000000"/>
-          <w:lang w:val="pt-BR"/>
-        </w:rPr>
-        <w:t xml:space="preserve"> </w:t>
-      </w:r>
-      <w:proofErr w:type="spellStart"/>
-      <w:r>
-        <w:rPr>
-          <w:color w:val="000000"/>
-          <w:lang w:val="pt-BR"/>
-        </w:rPr>
-        <w:t>metadata</w:t>
-      </w:r>
-      <w:proofErr w:type="spellEnd"/>
-    </w:p>
-    <w:p>
-      <w:pPr>
-        <w:pStyle w:val="Pr-formataoHTML"/>
-        <w:rPr>
-          <w:color w:val="000000"/>
-          <w:lang w:val="pt-BR"/>
-        </w:rPr>
-      </w:pPr>
-      <w:proofErr w:type="spellStart"/>
-      <w:r>
-        <w:rPr>
-          <w:color w:val="000000"/>
-          <w:lang w:val="pt-BR"/>
-        </w:rPr>
-        <w:t>curl</w:t>
-      </w:r>
-      <w:proofErr w:type="spellEnd"/>
-      <w:r>
-        <w:rPr>
-          <w:color w:val="000000"/>
-          <w:lang w:val="pt-BR"/>
-        </w:rPr>
-        <w:t xml:space="preserve"> -H "</w:t>
-      </w:r>
-      <w:proofErr w:type="spellStart"/>
-      <w:r>
-        <w:rPr>
-          <w:color w:val="000000"/>
-          <w:lang w:val="pt-BR"/>
-        </w:rPr>
-        <w:t>Metadata-Flavor</w:t>
-      </w:r>
-      <w:proofErr w:type="spellEnd"/>
-      <w:r>
-        <w:rPr>
-          <w:color w:val="000000"/>
-          <w:lang w:val="pt-BR"/>
-        </w:rPr>
-        <w:t xml:space="preserve">: Google" </w:t>
-      </w:r>
-      <w:proofErr w:type="spellStart"/>
-      <w:proofErr w:type="gramStart"/>
-      <w:r>
-        <w:rPr>
-          <w:color w:val="000000"/>
-          <w:lang w:val="pt-BR"/>
-        </w:rPr>
-        <w:t>metadata.google</w:t>
-      </w:r>
-      <w:proofErr w:type="gramEnd"/>
-      <w:r>
-        <w:rPr>
-          <w:color w:val="000000"/>
-          <w:lang w:val="pt-BR"/>
-        </w:rPr>
-        <w:t>.internal</w:t>
+      <w:proofErr w:type="spellStart"/>
+      <w:r>
+        <w:rPr>
+          <w:color w:val="000000"/>
+          <w:lang w:val="pt-BR"/>
+        </w:rPr>
+        <w:t>metadata.google.internal</w:t>
       </w:r>
       <w:proofErr w:type="spellEnd"/>
       <w:r>
@@ -6276,21 +6054,12 @@
         <w:t xml:space="preserve">: Google" </w:t>
       </w:r>
       <w:proofErr w:type="spellStart"/>
-      <w:proofErr w:type="gramStart"/>
-      <w:r>
-        <w:rPr>
-          <w:color w:val="000000"/>
-          <w:lang w:val="pt-BR"/>
-        </w:rPr>
-        <w:t>metadata.google</w:t>
-      </w:r>
-      <w:proofErr w:type="gramEnd"/>
-      <w:r>
-        <w:rPr>
-          <w:color w:val="000000"/>
-          <w:lang w:val="pt-BR"/>
-        </w:rPr>
-        <w:t>.internal</w:t>
+      <w:r>
+        <w:rPr>
+          <w:color w:val="000000"/>
+          <w:lang w:val="pt-BR"/>
+        </w:rPr>
+        <w:t>metadata.google.internal</w:t>
       </w:r>
       <w:proofErr w:type="spellEnd"/>
       <w:r>
@@ -6380,23 +6149,7 @@
           <w:color w:val="000000"/>
           <w:lang w:val="pt-BR"/>
         </w:rPr>
-        <w:t xml:space="preserve">: Google" </w:t>
-      </w:r>
-      <w:proofErr w:type="gramStart"/>
-      <w:r>
-        <w:rPr>
-          <w:color w:val="000000"/>
-          <w:lang w:val="pt-BR"/>
-        </w:rPr>
-        <w:t>metadata.google</w:t>
-      </w:r>
-      <w:proofErr w:type="gramEnd"/>
-      <w:r>
-        <w:rPr>
-          <w:color w:val="000000"/>
-          <w:lang w:val="pt-BR"/>
-        </w:rPr>
-        <w:t>.internal/computeMetadata/v1/instance/service-accounts/default/</w:t>
+        <w:t>: Google" metadata.google.internal/computeMetadata/v1/instance/service-accounts/default/</w:t>
       </w:r>
     </w:p>
     <w:p>
@@ -6437,23 +6190,7 @@
           <w:color w:val="000000"/>
           <w:lang w:val="pt-BR"/>
         </w:rPr>
-        <w:t xml:space="preserve">: Google" </w:t>
-      </w:r>
-      <w:proofErr w:type="gramStart"/>
-      <w:r>
-        <w:rPr>
-          <w:color w:val="000000"/>
-          <w:lang w:val="pt-BR"/>
-        </w:rPr>
-        <w:t>metadata.google</w:t>
-      </w:r>
-      <w:proofErr w:type="gramEnd"/>
-      <w:r>
-        <w:rPr>
-          <w:color w:val="000000"/>
-          <w:lang w:val="pt-BR"/>
-        </w:rPr>
-        <w:t>.internal/computeMetadata/v1/instance/service-accounts/default/email</w:t>
+        <w:t>: Google" metadata.google.internal/computeMetadata/v1/instance/service-accounts/default/email</w:t>
       </w:r>
     </w:p>
     <w:p>
@@ -6837,7 +6574,7 @@
       </w:hyperlink>
     </w:p>
     <w:p>
-      <w:hyperlink r:id="rId39" w:history="1">
+      <w:hyperlink r:id="rId39" w:anchor="waitforchange" w:history="1">
         <w:r>
           <w:rPr>
             <w:rStyle w:val="Hyperlink"/>
@@ -6847,7 +6584,7 @@
       </w:hyperlink>
     </w:p>
     <w:p>
-      <w:hyperlink r:id="rId40" w:history="1">
+      <w:hyperlink r:id="rId40" w:anchor="gcp-compute" w:history="1">
         <w:r>
           <w:rPr>
             <w:rStyle w:val="Hyperlink"/>
@@ -6888,9 +6625,284 @@
           <w:b/>
           <w:bCs/>
         </w:rPr>
-        <w:t>Cap09 - Scaling</w:t>
-      </w:r>
-    </w:p>
+        <w:t xml:space="preserve">Cap09 </w:t>
+      </w:r>
+      <w:r>
+        <w:rPr>
+          <w:b/>
+          <w:bCs/>
+        </w:rPr>
+        <w:t>–</w:t>
+      </w:r>
+      <w:r>
+        <w:rPr>
+          <w:b/>
+          <w:bCs/>
+        </w:rPr>
+        <w:t xml:space="preserve"> Scaling</w:t>
+      </w:r>
+    </w:p>
+    <w:p>
+      <w:hyperlink r:id="rId43" w:history="1">
+        <w:r>
+          <w:rPr>
+            <w:rStyle w:val="Hyperlink"/>
+          </w:rPr>
+          <w:t>https://cloud.google.com/compute/docs/autoscaler/</w:t>
+        </w:r>
+      </w:hyperlink>
+    </w:p>
+    <w:p>
+      <w:hyperlink r:id="rId44" w:history="1">
+        <w:r>
+          <w:rPr>
+            <w:rStyle w:val="Hyperlink"/>
+          </w:rPr>
+          <w:t>https://cloud.google.com/compute/docs/instance-groups/</w:t>
+        </w:r>
+      </w:hyperlink>
+    </w:p>
+    <w:p>
+      <w:hyperlink r:id="rId45" w:history="1">
+        <w:r>
+          <w:rPr>
+            <w:rStyle w:val="Hyperlink"/>
+          </w:rPr>
+          <w:t>https://cloud.google.com/compute/docs/instance-templates/</w:t>
+        </w:r>
+      </w:hyperlink>
+    </w:p>
+    <w:p>
+      <w:hyperlink r:id="rId46" w:history="1">
+        <w:r>
+          <w:rPr>
+            <w:rStyle w:val="Hyperlink"/>
+          </w:rPr>
+          <w:t>https://en.wikipedia.org/wiki/Elasticity_(cloud_computing)</w:t>
+        </w:r>
+      </w:hyperlink>
+      <w:r>
+        <w:t xml:space="preserve"> </w:t>
+      </w:r>
+    </w:p>
+    <w:p>
+      <w:pPr>
+        <w:rPr>
+          <w:b/>
+          <w:bCs/>
+        </w:rPr>
+      </w:pPr>
+      <w:r>
+        <w:rPr>
+          <w:b/>
+          <w:bCs/>
+        </w:rPr>
+        <w:lastRenderedPageBreak/>
+        <w:t xml:space="preserve">Cap10 </w:t>
+      </w:r>
+      <w:r>
+        <w:rPr>
+          <w:b/>
+          <w:bCs/>
+        </w:rPr>
+        <w:t>–</w:t>
+      </w:r>
+      <w:r>
+        <w:rPr>
+          <w:b/>
+          <w:bCs/>
+        </w:rPr>
+        <w:t xml:space="preserve"> Security</w:t>
+      </w:r>
+    </w:p>
+    <w:p>
+      <w:hyperlink r:id="rId47" w:history="1">
+        <w:r>
+          <w:rPr>
+            <w:rStyle w:val="Hyperlink"/>
+          </w:rPr>
+          <w:t>https://wiki.owasp.org/index.php/Security_by_Design_Principles</w:t>
+        </w:r>
+      </w:hyperlink>
+      <w:r>
+        <w:t xml:space="preserve"> </w:t>
+      </w:r>
+    </w:p>
+    <w:p>
+      <w:hyperlink r:id="rId48" w:history="1">
+        <w:r>
+          <w:rPr>
+            <w:rStyle w:val="Hyperlink"/>
+          </w:rPr>
+          <w:t>https://www.google.com/search?q=public+bucket+breach</w:t>
+        </w:r>
+      </w:hyperlink>
+      <w:r>
+        <w:t xml:space="preserve"> </w:t>
+      </w:r>
+    </w:p>
+    <w:p>
+      <w:hyperlink r:id="rId49" w:history="1">
+        <w:r>
+          <w:rPr>
+            <w:rStyle w:val="Hyperlink"/>
+          </w:rPr>
+          <w:t>https://en.wikipedia.org/wiki/Information_security</w:t>
+        </w:r>
+      </w:hyperlink>
+      <w:r>
+        <w:t xml:space="preserve"> </w:t>
+      </w:r>
+    </w:p>
+    <w:p>
+      <w:r>
+        <w:rPr>
+          <w:noProof/>
+        </w:rPr>
+        <w:drawing>
+          <wp:inline distT="0" distB="0" distL="0" distR="0" wp14:anchorId="0364D508" wp14:editId="7288A528">
+            <wp:extent cx="5943600" cy="3984625"/>
+            <wp:effectExtent l="0" t="0" r="0" b="0"/>
+            <wp:docPr id="7" name="Imagem 7"/>
+            <wp:cNvGraphicFramePr>
+              <a:graphicFrameLocks xmlns:a="http://schemas.openxmlformats.org/drawingml/2006/main" noChangeAspect="1"/>
+            </wp:cNvGraphicFramePr>
+            <a:graphic xmlns:a="http://schemas.openxmlformats.org/drawingml/2006/main">
+              <a:graphicData uri="http://schemas.openxmlformats.org/drawingml/2006/picture">
+                <pic:pic xmlns:pic="http://schemas.openxmlformats.org/drawingml/2006/picture">
+                  <pic:nvPicPr>
+                    <pic:cNvPr id="1" name=""/>
+                    <pic:cNvPicPr/>
+                  </pic:nvPicPr>
+                  <pic:blipFill>
+                    <a:blip r:embed="rId50"/>
+                    <a:stretch>
+                      <a:fillRect/>
+                    </a:stretch>
+                  </pic:blipFill>
+                  <pic:spPr>
+                    <a:xfrm>
+                      <a:off x="0" y="0"/>
+                      <a:ext cx="5943600" cy="3984625"/>
+                    </a:xfrm>
+                    <a:prstGeom prst="rect">
+                      <a:avLst/>
+                    </a:prstGeom>
+                  </pic:spPr>
+                </pic:pic>
+              </a:graphicData>
+            </a:graphic>
+          </wp:inline>
+        </w:drawing>
+      </w:r>
+    </w:p>
+    <w:p>
+      <w:hyperlink r:id="rId51" w:history="1">
+        <w:r>
+          <w:rPr>
+            <w:rStyle w:val="Hyperlink"/>
+          </w:rPr>
+          <w:t>https://cloud.google.com/iam/docs/overview</w:t>
+        </w:r>
+      </w:hyperlink>
+      <w:r>
+        <w:t xml:space="preserve"> </w:t>
+      </w:r>
+    </w:p>
+    <w:p>
+      <w:hyperlink r:id="rId52" w:history="1">
+        <w:r>
+          <w:rPr>
+            <w:rStyle w:val="Hyperlink"/>
+          </w:rPr>
+          <w:t>https://cloud.google.com/iam/docs/resource-hierarchy-access-control</w:t>
+        </w:r>
+      </w:hyperlink>
+      <w:r>
+        <w:t xml:space="preserve"> </w:t>
+      </w:r>
+    </w:p>
+    <w:p>
+      <w:hyperlink r:id="rId53" w:history="1">
+        <w:r>
+          <w:rPr>
+            <w:rStyle w:val="Hyperlink"/>
+          </w:rPr>
+          <w:t>https://cloud.google.com/iam/docs/understanding-roles#predefined_roles</w:t>
+        </w:r>
+      </w:hyperlink>
+      <w:r>
+        <w:t xml:space="preserve"> </w:t>
+      </w:r>
+    </w:p>
+    <w:p>
+      <w:hyperlink r:id="rId54" w:history="1">
+        <w:r>
+          <w:rPr>
+            <w:rStyle w:val="Hyperlink"/>
+          </w:rPr>
+          <w:t>https://cloud.google.com/iam/docs/understanding-custom-roles</w:t>
+        </w:r>
+      </w:hyperlink>
+      <w:r>
+        <w:t xml:space="preserve"> </w:t>
+      </w:r>
+    </w:p>
+    <w:p>
+      <w:hyperlink r:id="rId55" w:history="1">
+        <w:r>
+          <w:rPr>
+            <w:rStyle w:val="Hyperlink"/>
+          </w:rPr>
+          <w:t>https://cloud.google.com/iam/docs/understanding-roles</w:t>
+        </w:r>
+      </w:hyperlink>
+      <w:r>
+        <w:t xml:space="preserve"> </w:t>
+      </w:r>
+    </w:p>
+    <w:p>
+      <w:hyperlink r:id="rId56" w:history="1">
+        <w:r>
+          <w:rPr>
+            <w:rStyle w:val="Hyperlink"/>
+          </w:rPr>
+          <w:t>https://cloud.google.com/iam/docs/overview</w:t>
+        </w:r>
+      </w:hyperlink>
+      <w:r>
+        <w:t xml:space="preserve"> </w:t>
+      </w:r>
+    </w:p>
+    <w:p>
+      <w:hyperlink r:id="rId57" w:history="1">
+        <w:r>
+          <w:rPr>
+            <w:rStyle w:val="Hyperlink"/>
+          </w:rPr>
+          <w:t>https://www.google.com/search?q=gcloud+add-iam-policy-binding+site%3Acloud.google.com</w:t>
+        </w:r>
+      </w:hyperlink>
+      <w:r>
+        <w:t xml:space="preserve"> </w:t>
+      </w:r>
+    </w:p>
+    <w:p>
+      <w:hyperlink r:id="rId58" w:history="1">
+        <w:r>
+          <w:rPr>
+            <w:rStyle w:val="Hyperlink"/>
+          </w:rPr>
+          <w:t>https://cloud.google.com/iam/docs/granting-changing-revoking-access</w:t>
+        </w:r>
+      </w:hyperlink>
+      <w:r>
+        <w:t xml:space="preserve"> </w:t>
+      </w:r>
+    </w:p>
+    <w:p/>
+    <w:p/>
+    <w:p/>
     <w:sectPr>
       <w:pgSz w:w="12240" w:h="15840"/>
       <w:pgMar w:top="1440" w:right="1440" w:bottom="1440" w:left="1440" w:header="720" w:footer="720" w:gutter="0"/>

</xml_diff>